<commit_message>
Killing inactive sessions, updated installation guide
</commit_message>
<xml_diff>
--- a/cd/doc/techniczna/Instrukcja instalacji.docx
+++ b/cd/doc/techniczna/Instrukcja instalacji.docx
@@ -80,23 +80,7 @@
           <w:rFonts w:ascii="Arial" w:hAnsi="Arial" w:cs="Arial"/>
           <w:sz w:val="20"/>
         </w:rPr>
-        <w:t xml:space="preserve">Oprogramowanie współpracuje z każdą wersją bazy danych </w:t>
-      </w:r>
-      <w:proofErr w:type="spellStart"/>
-      <w:r>
-        <w:rPr>
-          <w:rFonts w:ascii="Arial" w:hAnsi="Arial" w:cs="Arial"/>
-          <w:sz w:val="20"/>
-        </w:rPr>
-        <w:t>Oracle</w:t>
-      </w:r>
-      <w:proofErr w:type="spellEnd"/>
-      <w:r>
-        <w:rPr>
-          <w:rFonts w:ascii="Arial" w:hAnsi="Arial" w:cs="Arial"/>
-          <w:sz w:val="20"/>
-        </w:rPr>
-        <w:t>, włączając darmową wersję XE Edition. Dla początkujących użytkowników zaleca się użycie wersji XE, instalacja tego programu jest bardzo prosta.</w:t>
+        <w:t>Oprogramowanie współpracuje z każdą wersją bazy danych Oracle, włączając darmową wersję XE Edition. Dla początkujących użytkowników zaleca się użycie wersji XE, instalacja tego programu jest bardzo prosta.</w:t>
       </w:r>
     </w:p>
     <w:p>
@@ -134,25 +118,7 @@
           <w:b/>
           <w:sz w:val="20"/>
         </w:rPr>
-        <w:t xml:space="preserve"> bezpłatnie zainstaluje oprogramowanie Plansoft.org oraz serwer bazy danych </w:t>
-      </w:r>
-      <w:proofErr w:type="spellStart"/>
-      <w:r>
-        <w:rPr>
-          <w:rFonts w:ascii="Arial" w:hAnsi="Arial" w:cs="Arial"/>
-          <w:b/>
-          <w:sz w:val="20"/>
-        </w:rPr>
-        <w:t>Oracle</w:t>
-      </w:r>
-      <w:proofErr w:type="spellEnd"/>
-      <w:r>
-        <w:rPr>
-          <w:rFonts w:ascii="Arial" w:hAnsi="Arial" w:cs="Arial"/>
-          <w:b/>
-          <w:sz w:val="20"/>
-        </w:rPr>
-        <w:t xml:space="preserve"> lub pomoże w instalacji</w:t>
+        <w:t xml:space="preserve"> bezpłatnie zainstaluje oprogramowanie Plansoft.org oraz serwer bazy danych Oracle lub pomoże w instalacji</w:t>
       </w:r>
       <w:r>
         <w:rPr>
@@ -187,11 +153,13 @@
       <w:pPr>
         <w:pStyle w:val="Spistreci1"/>
         <w:tabs>
-          <w:tab w:val="clear" w:pos="9071"/>
-          <w:tab w:val="right" w:leader="dot" w:pos="9062"/>
+          <w:tab w:val="left" w:pos="482"/>
         </w:tabs>
         <w:rPr>
+          <w:rFonts w:asciiTheme="minorHAnsi" w:eastAsiaTheme="minorEastAsia" w:hAnsiTheme="minorHAnsi" w:cstheme="minorBidi"/>
           <w:noProof/>
+          <w:sz w:val="22"/>
+          <w:szCs w:val="22"/>
         </w:rPr>
       </w:pPr>
       <w:r>
@@ -221,7 +189,23 @@
         </w:rPr>
         <w:fldChar w:fldCharType="separate"/>
       </w:r>
-      <w:hyperlink w:anchor="_Toc405357596" w:history="1">
+      <w:hyperlink w:anchor="_Toc470583803" w:history="1">
+        <w:r>
+          <w:rPr>
+            <w:rStyle w:val="Hipercze"/>
+            <w:noProof/>
+          </w:rPr>
+          <w:t>1.</w:t>
+        </w:r>
+        <w:r>
+          <w:rPr>
+            <w:rFonts w:asciiTheme="minorHAnsi" w:eastAsiaTheme="minorEastAsia" w:hAnsiTheme="minorHAnsi" w:cstheme="minorBidi"/>
+            <w:noProof/>
+            <w:sz w:val="22"/>
+            <w:szCs w:val="22"/>
+          </w:rPr>
+          <w:tab/>
+        </w:r>
         <w:r>
           <w:rPr>
             <w:rStyle w:val="Hipercze"/>
@@ -248,7 +232,7 @@
             <w:noProof/>
             <w:webHidden/>
           </w:rPr>
-          <w:instrText xml:space="preserve"> PAGEREF _Toc405357596 \h </w:instrText>
+          <w:instrText xml:space="preserve"> PAGEREF _Toc470583803 \h </w:instrText>
         </w:r>
         <w:r>
           <w:rPr>
@@ -283,14 +267,32 @@
       <w:pPr>
         <w:pStyle w:val="Spistreci2"/>
         <w:tabs>
-          <w:tab w:val="clear" w:pos="9071"/>
-          <w:tab w:val="right" w:leader="dot" w:pos="9062"/>
+          <w:tab w:val="left" w:pos="1000"/>
         </w:tabs>
         <w:rPr>
+          <w:rFonts w:asciiTheme="minorHAnsi" w:eastAsiaTheme="minorEastAsia" w:hAnsiTheme="minorHAnsi" w:cstheme="minorBidi"/>
           <w:noProof/>
-        </w:rPr>
-      </w:pPr>
-      <w:hyperlink w:anchor="_Toc405357597" w:history="1">
+          <w:sz w:val="22"/>
+          <w:szCs w:val="22"/>
+        </w:rPr>
+      </w:pPr>
+      <w:hyperlink w:anchor="_Toc470583804" w:history="1">
+        <w:r>
+          <w:rPr>
+            <w:rStyle w:val="Hipercze"/>
+            <w:noProof/>
+          </w:rPr>
+          <w:t>1.1.</w:t>
+        </w:r>
+        <w:r>
+          <w:rPr>
+            <w:rFonts w:asciiTheme="minorHAnsi" w:eastAsiaTheme="minorEastAsia" w:hAnsiTheme="minorHAnsi" w:cstheme="minorBidi"/>
+            <w:noProof/>
+            <w:sz w:val="22"/>
+            <w:szCs w:val="22"/>
+          </w:rPr>
+          <w:tab/>
+        </w:r>
         <w:r>
           <w:rPr>
             <w:rStyle w:val="Hipercze"/>
@@ -317,7 +319,7 @@
             <w:noProof/>
             <w:webHidden/>
           </w:rPr>
-          <w:instrText xml:space="preserve"> PAGEREF _Toc405357597 \h </w:instrText>
+          <w:instrText xml:space="preserve"> PAGEREF _Toc470583804 \h </w:instrText>
         </w:r>
         <w:r>
           <w:rPr>
@@ -337,7 +339,7 @@
             <w:noProof/>
             <w:webHidden/>
           </w:rPr>
-          <w:t>2</w:t>
+          <w:t>1</w:t>
         </w:r>
         <w:r>
           <w:rPr>
@@ -352,14 +354,32 @@
       <w:pPr>
         <w:pStyle w:val="Spistreci1"/>
         <w:tabs>
-          <w:tab w:val="clear" w:pos="9071"/>
-          <w:tab w:val="right" w:leader="dot" w:pos="9062"/>
+          <w:tab w:val="left" w:pos="482"/>
         </w:tabs>
         <w:rPr>
+          <w:rFonts w:asciiTheme="minorHAnsi" w:eastAsiaTheme="minorEastAsia" w:hAnsiTheme="minorHAnsi" w:cstheme="minorBidi"/>
           <w:noProof/>
-        </w:rPr>
-      </w:pPr>
-      <w:hyperlink w:anchor="_Toc405357598" w:history="1">
+          <w:sz w:val="22"/>
+          <w:szCs w:val="22"/>
+        </w:rPr>
+      </w:pPr>
+      <w:hyperlink w:anchor="_Toc470583805" w:history="1">
+        <w:r>
+          <w:rPr>
+            <w:rStyle w:val="Hipercze"/>
+            <w:noProof/>
+          </w:rPr>
+          <w:t>2.</w:t>
+        </w:r>
+        <w:r>
+          <w:rPr>
+            <w:rFonts w:asciiTheme="minorHAnsi" w:eastAsiaTheme="minorEastAsia" w:hAnsiTheme="minorHAnsi" w:cstheme="minorBidi"/>
+            <w:noProof/>
+            <w:sz w:val="22"/>
+            <w:szCs w:val="22"/>
+          </w:rPr>
+          <w:tab/>
+        </w:r>
         <w:r>
           <w:rPr>
             <w:rStyle w:val="Hipercze"/>
@@ -386,7 +406,7 @@
             <w:noProof/>
             <w:webHidden/>
           </w:rPr>
-          <w:instrText xml:space="preserve"> PAGEREF _Toc405357598 \h </w:instrText>
+          <w:instrText xml:space="preserve"> PAGEREF _Toc470583805 \h </w:instrText>
         </w:r>
         <w:r>
           <w:rPr>
@@ -421,14 +441,32 @@
       <w:pPr>
         <w:pStyle w:val="Spistreci2"/>
         <w:tabs>
-          <w:tab w:val="clear" w:pos="9071"/>
-          <w:tab w:val="right" w:leader="dot" w:pos="9062"/>
+          <w:tab w:val="left" w:pos="1000"/>
         </w:tabs>
         <w:rPr>
+          <w:rFonts w:asciiTheme="minorHAnsi" w:eastAsiaTheme="minorEastAsia" w:hAnsiTheme="minorHAnsi" w:cstheme="minorBidi"/>
           <w:noProof/>
-        </w:rPr>
-      </w:pPr>
-      <w:hyperlink w:anchor="_Toc405357599" w:history="1">
+          <w:sz w:val="22"/>
+          <w:szCs w:val="22"/>
+        </w:rPr>
+      </w:pPr>
+      <w:hyperlink w:anchor="_Toc470583806" w:history="1">
+        <w:r>
+          <w:rPr>
+            <w:rStyle w:val="Hipercze"/>
+            <w:noProof/>
+          </w:rPr>
+          <w:t>2.1.</w:t>
+        </w:r>
+        <w:r>
+          <w:rPr>
+            <w:rFonts w:asciiTheme="minorHAnsi" w:eastAsiaTheme="minorEastAsia" w:hAnsiTheme="minorHAnsi" w:cstheme="minorBidi"/>
+            <w:noProof/>
+            <w:sz w:val="22"/>
+            <w:szCs w:val="22"/>
+          </w:rPr>
+          <w:tab/>
+        </w:r>
         <w:r>
           <w:rPr>
             <w:rStyle w:val="Hipercze"/>
@@ -455,7 +493,7 @@
             <w:noProof/>
             <w:webHidden/>
           </w:rPr>
-          <w:instrText xml:space="preserve"> PAGEREF _Toc405357599 \h </w:instrText>
+          <w:instrText xml:space="preserve"> PAGEREF _Toc470583806 \h </w:instrText>
         </w:r>
         <w:r>
           <w:rPr>
@@ -490,14 +528,32 @@
       <w:pPr>
         <w:pStyle w:val="Spistreci2"/>
         <w:tabs>
-          <w:tab w:val="clear" w:pos="9071"/>
-          <w:tab w:val="right" w:leader="dot" w:pos="9062"/>
+          <w:tab w:val="left" w:pos="1000"/>
         </w:tabs>
         <w:rPr>
+          <w:rFonts w:asciiTheme="minorHAnsi" w:eastAsiaTheme="minorEastAsia" w:hAnsiTheme="minorHAnsi" w:cstheme="minorBidi"/>
           <w:noProof/>
-        </w:rPr>
-      </w:pPr>
-      <w:hyperlink w:anchor="_Toc405357600" w:history="1">
+          <w:sz w:val="22"/>
+          <w:szCs w:val="22"/>
+        </w:rPr>
+      </w:pPr>
+      <w:hyperlink w:anchor="_Toc470583807" w:history="1">
+        <w:r>
+          <w:rPr>
+            <w:rStyle w:val="Hipercze"/>
+            <w:noProof/>
+          </w:rPr>
+          <w:t>2.2.</w:t>
+        </w:r>
+        <w:r>
+          <w:rPr>
+            <w:rFonts w:asciiTheme="minorHAnsi" w:eastAsiaTheme="minorEastAsia" w:hAnsiTheme="minorHAnsi" w:cstheme="minorBidi"/>
+            <w:noProof/>
+            <w:sz w:val="22"/>
+            <w:szCs w:val="22"/>
+          </w:rPr>
+          <w:tab/>
+        </w:r>
         <w:r>
           <w:rPr>
             <w:rStyle w:val="Hipercze"/>
@@ -524,7 +580,7 @@
             <w:noProof/>
             <w:webHidden/>
           </w:rPr>
-          <w:instrText xml:space="preserve"> PAGEREF _Toc405357600 \h </w:instrText>
+          <w:instrText xml:space="preserve"> PAGEREF _Toc470583807 \h </w:instrText>
         </w:r>
         <w:r>
           <w:rPr>
@@ -559,20 +615,38 @@
       <w:pPr>
         <w:pStyle w:val="Spistreci2"/>
         <w:tabs>
-          <w:tab w:val="clear" w:pos="9071"/>
-          <w:tab w:val="right" w:leader="dot" w:pos="9062"/>
+          <w:tab w:val="left" w:pos="1000"/>
         </w:tabs>
         <w:rPr>
+          <w:rFonts w:asciiTheme="minorHAnsi" w:eastAsiaTheme="minorEastAsia" w:hAnsiTheme="minorHAnsi" w:cstheme="minorBidi"/>
           <w:noProof/>
-        </w:rPr>
-      </w:pPr>
-      <w:hyperlink w:anchor="_Toc405357601" w:history="1">
+          <w:sz w:val="22"/>
+          <w:szCs w:val="22"/>
+        </w:rPr>
+      </w:pPr>
+      <w:hyperlink w:anchor="_Toc470583808" w:history="1">
         <w:r>
           <w:rPr>
             <w:rStyle w:val="Hipercze"/>
             <w:noProof/>
           </w:rPr>
-          <w:t>Jeżeli kupiłeś program</w:t>
+          <w:t>2.3.</w:t>
+        </w:r>
+        <w:r>
+          <w:rPr>
+            <w:rFonts w:asciiTheme="minorHAnsi" w:eastAsiaTheme="minorEastAsia" w:hAnsiTheme="minorHAnsi" w:cstheme="minorBidi"/>
+            <w:noProof/>
+            <w:sz w:val="22"/>
+            <w:szCs w:val="22"/>
+          </w:rPr>
+          <w:tab/>
+        </w:r>
+        <w:r>
+          <w:rPr>
+            <w:rStyle w:val="Hipercze"/>
+            <w:noProof/>
+          </w:rPr>
+          <w:t>Jeżeli kupiono program</w:t>
         </w:r>
         <w:r>
           <w:rPr>
@@ -593,7 +667,7 @@
             <w:noProof/>
             <w:webHidden/>
           </w:rPr>
-          <w:instrText xml:space="preserve"> PAGEREF _Toc405357601 \h </w:instrText>
+          <w:instrText xml:space="preserve"> PAGEREF _Toc470583808 \h </w:instrText>
         </w:r>
         <w:r>
           <w:rPr>
@@ -628,20 +702,38 @@
       <w:pPr>
         <w:pStyle w:val="Spistreci2"/>
         <w:tabs>
-          <w:tab w:val="clear" w:pos="9071"/>
-          <w:tab w:val="right" w:leader="dot" w:pos="9062"/>
+          <w:tab w:val="left" w:pos="1000"/>
         </w:tabs>
         <w:rPr>
+          <w:rFonts w:asciiTheme="minorHAnsi" w:eastAsiaTheme="minorEastAsia" w:hAnsiTheme="minorHAnsi" w:cstheme="minorBidi"/>
           <w:noProof/>
-        </w:rPr>
-      </w:pPr>
-      <w:hyperlink w:anchor="_Toc405357602" w:history="1">
+          <w:sz w:val="22"/>
+          <w:szCs w:val="22"/>
+        </w:rPr>
+      </w:pPr>
+      <w:hyperlink w:anchor="_Toc470583809" w:history="1">
         <w:r>
           <w:rPr>
             <w:rStyle w:val="Hipercze"/>
             <w:noProof/>
           </w:rPr>
-          <w:t>Jeżeli kupiłeś usługę serwisową</w:t>
+          <w:t>2.4.</w:t>
+        </w:r>
+        <w:r>
+          <w:rPr>
+            <w:rFonts w:asciiTheme="minorHAnsi" w:eastAsiaTheme="minorEastAsia" w:hAnsiTheme="minorHAnsi" w:cstheme="minorBidi"/>
+            <w:noProof/>
+            <w:sz w:val="22"/>
+            <w:szCs w:val="22"/>
+          </w:rPr>
+          <w:tab/>
+        </w:r>
+        <w:r>
+          <w:rPr>
+            <w:rStyle w:val="Hipercze"/>
+            <w:noProof/>
+          </w:rPr>
+          <w:t>Jeżeli kupiono usługę serwisową</w:t>
         </w:r>
         <w:r>
           <w:rPr>
@@ -662,7 +754,94 @@
             <w:noProof/>
             <w:webHidden/>
           </w:rPr>
-          <w:instrText xml:space="preserve"> PAGEREF _Toc405357602 \h </w:instrText>
+          <w:instrText xml:space="preserve"> PAGEREF _Toc470583809 \h </w:instrText>
+        </w:r>
+        <w:r>
+          <w:rPr>
+            <w:noProof/>
+            <w:webHidden/>
+          </w:rPr>
+        </w:r>
+        <w:r>
+          <w:rPr>
+            <w:noProof/>
+            <w:webHidden/>
+          </w:rPr>
+          <w:fldChar w:fldCharType="separate"/>
+        </w:r>
+        <w:r>
+          <w:rPr>
+            <w:noProof/>
+            <w:webHidden/>
+          </w:rPr>
+          <w:t>5</w:t>
+        </w:r>
+        <w:r>
+          <w:rPr>
+            <w:noProof/>
+            <w:webHidden/>
+          </w:rPr>
+          <w:fldChar w:fldCharType="end"/>
+        </w:r>
+      </w:hyperlink>
+    </w:p>
+    <w:p>
+      <w:pPr>
+        <w:pStyle w:val="Spistreci1"/>
+        <w:tabs>
+          <w:tab w:val="left" w:pos="482"/>
+        </w:tabs>
+        <w:rPr>
+          <w:rFonts w:asciiTheme="minorHAnsi" w:eastAsiaTheme="minorEastAsia" w:hAnsiTheme="minorHAnsi" w:cstheme="minorBidi"/>
+          <w:noProof/>
+          <w:sz w:val="22"/>
+          <w:szCs w:val="22"/>
+        </w:rPr>
+      </w:pPr>
+      <w:hyperlink w:anchor="_Toc470583810" w:history="1">
+        <w:r>
+          <w:rPr>
+            <w:rStyle w:val="Hipercze"/>
+            <w:noProof/>
+          </w:rPr>
+          <w:t>3.</w:t>
+        </w:r>
+        <w:r>
+          <w:rPr>
+            <w:rFonts w:asciiTheme="minorHAnsi" w:eastAsiaTheme="minorEastAsia" w:hAnsiTheme="minorHAnsi" w:cstheme="minorBidi"/>
+            <w:noProof/>
+            <w:sz w:val="22"/>
+            <w:szCs w:val="22"/>
+          </w:rPr>
+          <w:tab/>
+        </w:r>
+        <w:r>
+          <w:rPr>
+            <w:rStyle w:val="Hipercze"/>
+            <w:noProof/>
+          </w:rPr>
+          <w:t>Informacje dla Zaawansowanych użytkowników</w:t>
+        </w:r>
+        <w:r>
+          <w:rPr>
+            <w:noProof/>
+            <w:webHidden/>
+          </w:rPr>
+          <w:tab/>
+        </w:r>
+        <w:r>
+          <w:rPr>
+            <w:noProof/>
+            <w:webHidden/>
+          </w:rPr>
+          <w:fldChar w:fldCharType="begin"/>
+        </w:r>
+        <w:r>
+          <w:rPr>
+            <w:noProof/>
+            <w:webHidden/>
+          </w:rPr>
+          <w:instrText xml:space="preserve"> PAGEREF _Toc470583810 \h </w:instrText>
         </w:r>
         <w:r>
           <w:rPr>
@@ -695,22 +874,40 @@
     </w:p>
     <w:p>
       <w:pPr>
-        <w:pStyle w:val="Spistreci1"/>
+        <w:pStyle w:val="Spistreci2"/>
         <w:tabs>
-          <w:tab w:val="clear" w:pos="9071"/>
-          <w:tab w:val="right" w:leader="dot" w:pos="9062"/>
+          <w:tab w:val="left" w:pos="1000"/>
         </w:tabs>
         <w:rPr>
+          <w:rFonts w:asciiTheme="minorHAnsi" w:eastAsiaTheme="minorEastAsia" w:hAnsiTheme="minorHAnsi" w:cstheme="minorBidi"/>
           <w:noProof/>
-        </w:rPr>
-      </w:pPr>
-      <w:hyperlink w:anchor="_Toc405357603" w:history="1">
+          <w:sz w:val="22"/>
+          <w:szCs w:val="22"/>
+        </w:rPr>
+      </w:pPr>
+      <w:hyperlink w:anchor="_Toc470583811" w:history="1">
         <w:r>
           <w:rPr>
             <w:rStyle w:val="Hipercze"/>
             <w:noProof/>
           </w:rPr>
-          <w:t>Informacje dla Zaawansowanych użytkowników</w:t>
+          <w:t>3.1.</w:t>
+        </w:r>
+        <w:r>
+          <w:rPr>
+            <w:rFonts w:asciiTheme="minorHAnsi" w:eastAsiaTheme="minorEastAsia" w:hAnsiTheme="minorHAnsi" w:cstheme="minorBidi"/>
+            <w:noProof/>
+            <w:sz w:val="22"/>
+            <w:szCs w:val="22"/>
+          </w:rPr>
+          <w:tab/>
+        </w:r>
+        <w:r>
+          <w:rPr>
+            <w:rStyle w:val="Hipercze"/>
+            <w:noProof/>
+          </w:rPr>
+          <w:t>Załacznik A- Upgrade do wyższych wersji</w:t>
         </w:r>
         <w:r>
           <w:rPr>
@@ -731,7 +928,7 @@
             <w:noProof/>
             <w:webHidden/>
           </w:rPr>
-          <w:instrText xml:space="preserve"> PAGEREF _Toc405357603 \h </w:instrText>
+          <w:instrText xml:space="preserve"> PAGEREF _Toc470583811 \h </w:instrText>
         </w:r>
         <w:r>
           <w:rPr>
@@ -764,22 +961,40 @@
     </w:p>
     <w:p>
       <w:pPr>
-        <w:pStyle w:val="Spistreci2"/>
+        <w:pStyle w:val="Spistreci3"/>
         <w:tabs>
-          <w:tab w:val="clear" w:pos="9071"/>
-          <w:tab w:val="right" w:leader="dot" w:pos="9062"/>
+          <w:tab w:val="left" w:pos="1400"/>
         </w:tabs>
         <w:rPr>
+          <w:rFonts w:asciiTheme="minorHAnsi" w:eastAsiaTheme="minorEastAsia" w:hAnsiTheme="minorHAnsi" w:cstheme="minorBidi"/>
           <w:noProof/>
-        </w:rPr>
-      </w:pPr>
-      <w:hyperlink w:anchor="_Toc405357604" w:history="1">
+          <w:sz w:val="22"/>
+          <w:szCs w:val="22"/>
+        </w:rPr>
+      </w:pPr>
+      <w:hyperlink w:anchor="_Toc470583812" w:history="1">
         <w:r>
           <w:rPr>
             <w:rStyle w:val="Hipercze"/>
             <w:noProof/>
           </w:rPr>
-          <w:t>Załacznik A- Upgrade do wyższych wersji</w:t>
+          <w:t>3.1.1.</w:t>
+        </w:r>
+        <w:r>
+          <w:rPr>
+            <w:rFonts w:asciiTheme="minorHAnsi" w:eastAsiaTheme="minorEastAsia" w:hAnsiTheme="minorHAnsi" w:cstheme="minorBidi"/>
+            <w:noProof/>
+            <w:sz w:val="22"/>
+            <w:szCs w:val="22"/>
+          </w:rPr>
+          <w:tab/>
+        </w:r>
+        <w:r>
+          <w:rPr>
+            <w:rStyle w:val="Hipercze"/>
+            <w:noProof/>
+          </w:rPr>
+          <w:t>Instalacja po stronie serwera</w:t>
         </w:r>
         <w:r>
           <w:rPr>
@@ -800,7 +1015,7 @@
             <w:noProof/>
             <w:webHidden/>
           </w:rPr>
-          <w:instrText xml:space="preserve"> PAGEREF _Toc405357604 \h </w:instrText>
+          <w:instrText xml:space="preserve"> PAGEREF _Toc470583812 \h </w:instrText>
         </w:r>
         <w:r>
           <w:rPr>
@@ -835,20 +1050,38 @@
       <w:pPr>
         <w:pStyle w:val="Spistreci3"/>
         <w:tabs>
-          <w:tab w:val="clear" w:pos="9071"/>
-          <w:tab w:val="right" w:leader="dot" w:pos="9062"/>
+          <w:tab w:val="left" w:pos="1400"/>
         </w:tabs>
         <w:rPr>
+          <w:rFonts w:asciiTheme="minorHAnsi" w:eastAsiaTheme="minorEastAsia" w:hAnsiTheme="minorHAnsi" w:cstheme="minorBidi"/>
           <w:noProof/>
-        </w:rPr>
-      </w:pPr>
-      <w:hyperlink w:anchor="_Toc405357605" w:history="1">
+          <w:sz w:val="22"/>
+          <w:szCs w:val="22"/>
+        </w:rPr>
+      </w:pPr>
+      <w:hyperlink w:anchor="_Toc470583813" w:history="1">
         <w:r>
           <w:rPr>
             <w:rStyle w:val="Hipercze"/>
             <w:noProof/>
           </w:rPr>
-          <w:t>Instalacja po stronie serwera</w:t>
+          <w:t>3.1.2.</w:t>
+        </w:r>
+        <w:r>
+          <w:rPr>
+            <w:rFonts w:asciiTheme="minorHAnsi" w:eastAsiaTheme="minorEastAsia" w:hAnsiTheme="minorHAnsi" w:cstheme="minorBidi"/>
+            <w:noProof/>
+            <w:sz w:val="22"/>
+            <w:szCs w:val="22"/>
+          </w:rPr>
+          <w:tab/>
+        </w:r>
+        <w:r>
+          <w:rPr>
+            <w:rStyle w:val="Hipercze"/>
+            <w:noProof/>
+          </w:rPr>
+          <w:t>Instalacja na stacjach roboczych</w:t>
         </w:r>
         <w:r>
           <w:rPr>
@@ -869,7 +1102,7 @@
             <w:noProof/>
             <w:webHidden/>
           </w:rPr>
-          <w:instrText xml:space="preserve"> PAGEREF _Toc405357605 \h </w:instrText>
+          <w:instrText xml:space="preserve"> PAGEREF _Toc470583813 \h </w:instrText>
         </w:r>
         <w:r>
           <w:rPr>
@@ -902,22 +1135,40 @@
     </w:p>
     <w:p>
       <w:pPr>
-        <w:pStyle w:val="Spistreci3"/>
+        <w:pStyle w:val="Spistreci2"/>
         <w:tabs>
-          <w:tab w:val="clear" w:pos="9071"/>
-          <w:tab w:val="right" w:leader="dot" w:pos="9062"/>
+          <w:tab w:val="left" w:pos="1000"/>
         </w:tabs>
         <w:rPr>
+          <w:rFonts w:asciiTheme="minorHAnsi" w:eastAsiaTheme="minorEastAsia" w:hAnsiTheme="minorHAnsi" w:cstheme="minorBidi"/>
           <w:noProof/>
-        </w:rPr>
-      </w:pPr>
-      <w:hyperlink w:anchor="_Toc405357606" w:history="1">
+          <w:sz w:val="22"/>
+          <w:szCs w:val="22"/>
+        </w:rPr>
+      </w:pPr>
+      <w:hyperlink w:anchor="_Toc470583814" w:history="1">
         <w:r>
           <w:rPr>
             <w:rStyle w:val="Hipercze"/>
             <w:noProof/>
           </w:rPr>
-          <w:t>Instalacja na stacjach roboczych</w:t>
+          <w:t>3.2.</w:t>
+        </w:r>
+        <w:r>
+          <w:rPr>
+            <w:rFonts w:asciiTheme="minorHAnsi" w:eastAsiaTheme="minorEastAsia" w:hAnsiTheme="minorHAnsi" w:cstheme="minorBidi"/>
+            <w:noProof/>
+            <w:sz w:val="22"/>
+            <w:szCs w:val="22"/>
+          </w:rPr>
+          <w:tab/>
+        </w:r>
+        <w:r>
+          <w:rPr>
+            <w:rStyle w:val="Hipercze"/>
+            <w:noProof/>
+          </w:rPr>
+          <w:t>Załącznik B - Usługi terminalowe</w:t>
         </w:r>
         <w:r>
           <w:rPr>
@@ -938,7 +1189,7 @@
             <w:noProof/>
             <w:webHidden/>
           </w:rPr>
-          <w:instrText xml:space="preserve"> PAGEREF _Toc405357606 \h </w:instrText>
+          <w:instrText xml:space="preserve"> PAGEREF _Toc470583814 \h </w:instrText>
         </w:r>
         <w:r>
           <w:rPr>
@@ -973,20 +1224,39 @@
       <w:pPr>
         <w:pStyle w:val="Spistreci2"/>
         <w:tabs>
-          <w:tab w:val="clear" w:pos="9071"/>
-          <w:tab w:val="right" w:leader="dot" w:pos="9062"/>
+          <w:tab w:val="left" w:pos="1000"/>
         </w:tabs>
         <w:rPr>
+          <w:rFonts w:asciiTheme="minorHAnsi" w:eastAsiaTheme="minorEastAsia" w:hAnsiTheme="minorHAnsi" w:cstheme="minorBidi"/>
           <w:noProof/>
-        </w:rPr>
-      </w:pPr>
-      <w:hyperlink w:anchor="_Toc405357607" w:history="1">
+          <w:sz w:val="22"/>
+          <w:szCs w:val="22"/>
+        </w:rPr>
+      </w:pPr>
+      <w:hyperlink w:anchor="_Toc470583815" w:history="1">
+        <w:r>
+          <w:rPr>
+            <w:rStyle w:val="Hipercze"/>
+            <w:rFonts w:cstheme="majorBidi"/>
+            <w:noProof/>
+          </w:rPr>
+          <w:t>3.3.</w:t>
+        </w:r>
+        <w:r>
+          <w:rPr>
+            <w:rFonts w:asciiTheme="minorHAnsi" w:eastAsiaTheme="minorEastAsia" w:hAnsiTheme="minorHAnsi" w:cstheme="minorBidi"/>
+            <w:noProof/>
+            <w:sz w:val="22"/>
+            <w:szCs w:val="22"/>
+          </w:rPr>
+          <w:tab/>
+        </w:r>
         <w:r>
           <w:rPr>
             <w:rStyle w:val="Hipercze"/>
             <w:noProof/>
           </w:rPr>
-          <w:t>Załącznik B - Usługi terminalowe</w:t>
+          <w:t>Załącznik C - Rozwiązywanie problemów</w:t>
         </w:r>
         <w:r>
           <w:rPr>
@@ -1007,7 +1277,7 @@
             <w:noProof/>
             <w:webHidden/>
           </w:rPr>
-          <w:instrText xml:space="preserve"> PAGEREF _Toc405357607 \h </w:instrText>
+          <w:instrText xml:space="preserve"> PAGEREF _Toc470583815 \h </w:instrText>
         </w:r>
         <w:r>
           <w:rPr>
@@ -1040,22 +1310,40 @@
     </w:p>
     <w:p>
       <w:pPr>
-        <w:pStyle w:val="Spistreci2"/>
+        <w:pStyle w:val="Spistreci3"/>
         <w:tabs>
-          <w:tab w:val="clear" w:pos="9071"/>
-          <w:tab w:val="right" w:leader="dot" w:pos="9062"/>
+          <w:tab w:val="left" w:pos="1400"/>
         </w:tabs>
         <w:rPr>
+          <w:rFonts w:asciiTheme="minorHAnsi" w:eastAsiaTheme="minorEastAsia" w:hAnsiTheme="minorHAnsi" w:cstheme="minorBidi"/>
           <w:noProof/>
-        </w:rPr>
-      </w:pPr>
-      <w:hyperlink w:anchor="_Toc405357608" w:history="1">
+          <w:sz w:val="22"/>
+          <w:szCs w:val="22"/>
+        </w:rPr>
+      </w:pPr>
+      <w:hyperlink w:anchor="_Toc470583816" w:history="1">
         <w:r>
           <w:rPr>
             <w:rStyle w:val="Hipercze"/>
             <w:noProof/>
           </w:rPr>
-          <w:t>Załącznik C - Rozwiązywanie problemów</w:t>
+          <w:t>3.3.1.</w:t>
+        </w:r>
+        <w:r>
+          <w:rPr>
+            <w:rFonts w:asciiTheme="minorHAnsi" w:eastAsiaTheme="minorEastAsia" w:hAnsiTheme="minorHAnsi" w:cstheme="minorBidi"/>
+            <w:noProof/>
+            <w:sz w:val="22"/>
+            <w:szCs w:val="22"/>
+          </w:rPr>
+          <w:tab/>
+        </w:r>
+        <w:r>
+          <w:rPr>
+            <w:rStyle w:val="Hipercze"/>
+            <w:noProof/>
+          </w:rPr>
+          <w:t>Instalacja serwera</w:t>
         </w:r>
         <w:r>
           <w:rPr>
@@ -1076,7 +1364,7 @@
             <w:noProof/>
             <w:webHidden/>
           </w:rPr>
-          <w:instrText xml:space="preserve"> PAGEREF _Toc405357608 \h </w:instrText>
+          <w:instrText xml:space="preserve"> PAGEREF _Toc470583816 \h </w:instrText>
         </w:r>
         <w:r>
           <w:rPr>
@@ -1109,22 +1397,40 @@
     </w:p>
     <w:p>
       <w:pPr>
-        <w:pStyle w:val="Spistreci3"/>
+        <w:pStyle w:val="Spistreci2"/>
         <w:tabs>
-          <w:tab w:val="clear" w:pos="9071"/>
-          <w:tab w:val="right" w:leader="dot" w:pos="9062"/>
+          <w:tab w:val="left" w:pos="1000"/>
         </w:tabs>
         <w:rPr>
+          <w:rFonts w:asciiTheme="minorHAnsi" w:eastAsiaTheme="minorEastAsia" w:hAnsiTheme="minorHAnsi" w:cstheme="minorBidi"/>
           <w:noProof/>
-        </w:rPr>
-      </w:pPr>
-      <w:hyperlink w:anchor="_Toc405357609" w:history="1">
+          <w:sz w:val="22"/>
+          <w:szCs w:val="22"/>
+        </w:rPr>
+      </w:pPr>
+      <w:hyperlink w:anchor="_Toc470583817" w:history="1">
         <w:r>
           <w:rPr>
             <w:rStyle w:val="Hipercze"/>
             <w:noProof/>
           </w:rPr>
-          <w:t>Instalacja serwera</w:t>
+          <w:t>3.4.</w:t>
+        </w:r>
+        <w:r>
+          <w:rPr>
+            <w:rFonts w:asciiTheme="minorHAnsi" w:eastAsiaTheme="minorEastAsia" w:hAnsiTheme="minorHAnsi" w:cstheme="minorBidi"/>
+            <w:noProof/>
+            <w:sz w:val="22"/>
+            <w:szCs w:val="22"/>
+          </w:rPr>
+          <w:tab/>
+        </w:r>
+        <w:r>
+          <w:rPr>
+            <w:rStyle w:val="Hipercze"/>
+            <w:noProof/>
+          </w:rPr>
+          <w:t>Załacznik D – Zaawansowana konfiguracja stacji roboczej</w:t>
         </w:r>
         <w:r>
           <w:rPr>
@@ -1145,76 +1451,7 @@
             <w:noProof/>
             <w:webHidden/>
           </w:rPr>
-          <w:instrText xml:space="preserve"> PAGEREF _Toc405357609 \h </w:instrText>
-        </w:r>
-        <w:r>
-          <w:rPr>
-            <w:noProof/>
-            <w:webHidden/>
-          </w:rPr>
-        </w:r>
-        <w:r>
-          <w:rPr>
-            <w:noProof/>
-            <w:webHidden/>
-          </w:rPr>
-          <w:fldChar w:fldCharType="separate"/>
-        </w:r>
-        <w:r>
-          <w:rPr>
-            <w:noProof/>
-            <w:webHidden/>
-          </w:rPr>
-          <w:t>6</w:t>
-        </w:r>
-        <w:r>
-          <w:rPr>
-            <w:noProof/>
-            <w:webHidden/>
-          </w:rPr>
-          <w:fldChar w:fldCharType="end"/>
-        </w:r>
-      </w:hyperlink>
-    </w:p>
-    <w:p>
-      <w:pPr>
-        <w:pStyle w:val="Spistreci3"/>
-        <w:tabs>
-          <w:tab w:val="clear" w:pos="9071"/>
-          <w:tab w:val="right" w:leader="dot" w:pos="9062"/>
-        </w:tabs>
-        <w:rPr>
-          <w:noProof/>
-        </w:rPr>
-      </w:pPr>
-      <w:hyperlink w:anchor="_Toc405357610" w:history="1">
-        <w:r>
-          <w:rPr>
-            <w:rStyle w:val="Hipercze"/>
-            <w:noProof/>
-          </w:rPr>
-          <w:t>Instalacja stacji roboczej</w:t>
-        </w:r>
-        <w:r>
-          <w:rPr>
-            <w:noProof/>
-            <w:webHidden/>
-          </w:rPr>
-          <w:tab/>
-        </w:r>
-        <w:r>
-          <w:rPr>
-            <w:noProof/>
-            <w:webHidden/>
-          </w:rPr>
-          <w:fldChar w:fldCharType="begin"/>
-        </w:r>
-        <w:r>
-          <w:rPr>
-            <w:noProof/>
-            <w:webHidden/>
-          </w:rPr>
-          <w:instrText xml:space="preserve"> PAGEREF _Toc405357610 \h </w:instrText>
+          <w:instrText xml:space="preserve"> PAGEREF _Toc470583817 \h </w:instrText>
         </w:r>
         <w:r>
           <w:rPr>
@@ -1249,20 +1486,38 @@
       <w:pPr>
         <w:pStyle w:val="Spistreci2"/>
         <w:tabs>
-          <w:tab w:val="clear" w:pos="9071"/>
-          <w:tab w:val="right" w:leader="dot" w:pos="9062"/>
+          <w:tab w:val="left" w:pos="1000"/>
         </w:tabs>
         <w:rPr>
+          <w:rFonts w:asciiTheme="minorHAnsi" w:eastAsiaTheme="minorEastAsia" w:hAnsiTheme="minorHAnsi" w:cstheme="minorBidi"/>
           <w:noProof/>
-        </w:rPr>
-      </w:pPr>
-      <w:hyperlink w:anchor="_Toc405357611" w:history="1">
+          <w:sz w:val="22"/>
+          <w:szCs w:val="22"/>
+        </w:rPr>
+      </w:pPr>
+      <w:hyperlink w:anchor="_Toc470583818" w:history="1">
         <w:r>
           <w:rPr>
             <w:rStyle w:val="Hipercze"/>
             <w:noProof/>
           </w:rPr>
-          <w:t>Załacznik D – Zaawansowana konfiguracja stacji roboczej</w:t>
+          <w:t>3.5.</w:t>
+        </w:r>
+        <w:r>
+          <w:rPr>
+            <w:rFonts w:asciiTheme="minorHAnsi" w:eastAsiaTheme="minorEastAsia" w:hAnsiTheme="minorHAnsi" w:cstheme="minorBidi"/>
+            <w:noProof/>
+            <w:sz w:val="22"/>
+            <w:szCs w:val="22"/>
+          </w:rPr>
+          <w:tab/>
+        </w:r>
+        <w:r>
+          <w:rPr>
+            <w:rStyle w:val="Hipercze"/>
+            <w:noProof/>
+          </w:rPr>
+          <w:t>Załącznik E - Kilka instalacji plansoft.org w jednej bazie danych</w:t>
         </w:r>
         <w:r>
           <w:rPr>
@@ -1283,7 +1538,94 @@
             <w:noProof/>
             <w:webHidden/>
           </w:rPr>
-          <w:instrText xml:space="preserve"> PAGEREF _Toc405357611 \h </w:instrText>
+          <w:instrText xml:space="preserve"> PAGEREF _Toc470583818 \h </w:instrText>
+        </w:r>
+        <w:r>
+          <w:rPr>
+            <w:noProof/>
+            <w:webHidden/>
+          </w:rPr>
+        </w:r>
+        <w:r>
+          <w:rPr>
+            <w:noProof/>
+            <w:webHidden/>
+          </w:rPr>
+          <w:fldChar w:fldCharType="separate"/>
+        </w:r>
+        <w:r>
+          <w:rPr>
+            <w:noProof/>
+            <w:webHidden/>
+          </w:rPr>
+          <w:t>8</w:t>
+        </w:r>
+        <w:r>
+          <w:rPr>
+            <w:noProof/>
+            <w:webHidden/>
+          </w:rPr>
+          <w:fldChar w:fldCharType="end"/>
+        </w:r>
+      </w:hyperlink>
+    </w:p>
+    <w:p>
+      <w:pPr>
+        <w:pStyle w:val="Spistreci2"/>
+        <w:tabs>
+          <w:tab w:val="left" w:pos="1000"/>
+        </w:tabs>
+        <w:rPr>
+          <w:rFonts w:asciiTheme="minorHAnsi" w:eastAsiaTheme="minorEastAsia" w:hAnsiTheme="minorHAnsi" w:cstheme="minorBidi"/>
+          <w:noProof/>
+          <w:sz w:val="22"/>
+          <w:szCs w:val="22"/>
+        </w:rPr>
+      </w:pPr>
+      <w:hyperlink w:anchor="_Toc470583819" w:history="1">
+        <w:r>
+          <w:rPr>
+            <w:rStyle w:val="Hipercze"/>
+            <w:noProof/>
+          </w:rPr>
+          <w:t>3.6.</w:t>
+        </w:r>
+        <w:r>
+          <w:rPr>
+            <w:rFonts w:asciiTheme="minorHAnsi" w:eastAsiaTheme="minorEastAsia" w:hAnsiTheme="minorHAnsi" w:cstheme="minorBidi"/>
+            <w:noProof/>
+            <w:sz w:val="22"/>
+            <w:szCs w:val="22"/>
+          </w:rPr>
+          <w:tab/>
+        </w:r>
+        <w:r>
+          <w:rPr>
+            <w:rStyle w:val="Hipercze"/>
+            <w:noProof/>
+          </w:rPr>
+          <w:t>Inne informacje</w:t>
+        </w:r>
+        <w:r>
+          <w:rPr>
+            <w:noProof/>
+            <w:webHidden/>
+          </w:rPr>
+          <w:tab/>
+        </w:r>
+        <w:r>
+          <w:rPr>
+            <w:noProof/>
+            <w:webHidden/>
+          </w:rPr>
+          <w:fldChar w:fldCharType="begin"/>
+        </w:r>
+        <w:r>
+          <w:rPr>
+            <w:noProof/>
+            <w:webHidden/>
+          </w:rPr>
+          <w:instrText xml:space="preserve"> PAGEREF _Toc470583819 \h </w:instrText>
         </w:r>
         <w:r>
           <w:rPr>
@@ -1316,144 +1658,6 @@
     </w:p>
     <w:p>
       <w:pPr>
-        <w:pStyle w:val="Spistreci2"/>
-        <w:tabs>
-          <w:tab w:val="clear" w:pos="9071"/>
-          <w:tab w:val="right" w:leader="dot" w:pos="9062"/>
-        </w:tabs>
-        <w:rPr>
-          <w:noProof/>
-        </w:rPr>
-      </w:pPr>
-      <w:hyperlink w:anchor="_Toc405357612" w:history="1">
-        <w:r>
-          <w:rPr>
-            <w:rStyle w:val="Hipercze"/>
-            <w:noProof/>
-          </w:rPr>
-          <w:t>Załącznik E - Kilka instalacji plansoft.org w jednej bazie danych</w:t>
-        </w:r>
-        <w:r>
-          <w:rPr>
-            <w:noProof/>
-            <w:webHidden/>
-          </w:rPr>
-          <w:tab/>
-        </w:r>
-        <w:r>
-          <w:rPr>
-            <w:noProof/>
-            <w:webHidden/>
-          </w:rPr>
-          <w:fldChar w:fldCharType="begin"/>
-        </w:r>
-        <w:r>
-          <w:rPr>
-            <w:noProof/>
-            <w:webHidden/>
-          </w:rPr>
-          <w:instrText xml:space="preserve"> PAGEREF _Toc405357612 \h </w:instrText>
-        </w:r>
-        <w:r>
-          <w:rPr>
-            <w:noProof/>
-            <w:webHidden/>
-          </w:rPr>
-        </w:r>
-        <w:r>
-          <w:rPr>
-            <w:noProof/>
-            <w:webHidden/>
-          </w:rPr>
-          <w:fldChar w:fldCharType="separate"/>
-        </w:r>
-        <w:r>
-          <w:rPr>
-            <w:noProof/>
-            <w:webHidden/>
-          </w:rPr>
-          <w:t>10</w:t>
-        </w:r>
-        <w:r>
-          <w:rPr>
-            <w:noProof/>
-            <w:webHidden/>
-          </w:rPr>
-          <w:fldChar w:fldCharType="end"/>
-        </w:r>
-      </w:hyperlink>
-    </w:p>
-    <w:p>
-      <w:pPr>
-        <w:pStyle w:val="Spistreci2"/>
-        <w:tabs>
-          <w:tab w:val="clear" w:pos="9071"/>
-          <w:tab w:val="right" w:leader="dot" w:pos="9062"/>
-        </w:tabs>
-        <w:rPr>
-          <w:noProof/>
-        </w:rPr>
-      </w:pPr>
-      <w:hyperlink w:anchor="_Toc405357613" w:history="1">
-        <w:r>
-          <w:rPr>
-            <w:rStyle w:val="Hipercze"/>
-            <w:noProof/>
-          </w:rPr>
-          <w:t>Inne informacje</w:t>
-        </w:r>
-        <w:r>
-          <w:rPr>
-            <w:noProof/>
-            <w:webHidden/>
-          </w:rPr>
-          <w:tab/>
-        </w:r>
-        <w:r>
-          <w:rPr>
-            <w:noProof/>
-            <w:webHidden/>
-          </w:rPr>
-          <w:fldChar w:fldCharType="begin"/>
-        </w:r>
-        <w:r>
-          <w:rPr>
-            <w:noProof/>
-            <w:webHidden/>
-          </w:rPr>
-          <w:instrText xml:space="preserve"> PAGEREF _Toc405357613 \h </w:instrText>
-        </w:r>
-        <w:r>
-          <w:rPr>
-            <w:noProof/>
-            <w:webHidden/>
-          </w:rPr>
-        </w:r>
-        <w:r>
-          <w:rPr>
-            <w:noProof/>
-            <w:webHidden/>
-          </w:rPr>
-          <w:fldChar w:fldCharType="separate"/>
-        </w:r>
-        <w:r>
-          <w:rPr>
-            <w:noProof/>
-            <w:webHidden/>
-          </w:rPr>
-          <w:t>11</w:t>
-        </w:r>
-        <w:r>
-          <w:rPr>
-            <w:noProof/>
-            <w:webHidden/>
-          </w:rPr>
-          <w:fldChar w:fldCharType="end"/>
-        </w:r>
-      </w:hyperlink>
-    </w:p>
-    <w:p>
-      <w:pPr>
         <w:pStyle w:val="Tekstpodstawowy"/>
         <w:jc w:val="both"/>
         <w:rPr>
@@ -1477,7 +1681,7 @@
       <w:pPr>
         <w:pStyle w:val="Nagwek1"/>
       </w:pPr>
-      <w:bookmarkStart w:id="0" w:name="_Toc405357596"/>
+      <w:bookmarkStart w:id="0" w:name="_Toc470583803"/>
       <w:r>
         <w:t>Instalacja bazy danych</w:t>
       </w:r>
@@ -1507,19 +1711,38 @@
         <w:t>yjną bazy danych ze strony</w:t>
       </w:r>
     </w:p>
+    <w:bookmarkStart w:id="1" w:name="OLE_LINK28"/>
+    <w:bookmarkStart w:id="2" w:name="OLE_LINK29"/>
+    <w:bookmarkStart w:id="3" w:name="OLE_LINK31"/>
     <w:p>
       <w:pPr>
         <w:ind w:left="720"/>
       </w:pPr>
-      <w:hyperlink r:id="rId8" w:history="1">
-        <w:r>
-          <w:rPr>
-            <w:rStyle w:val="Hipercze"/>
-          </w:rPr>
-          <w:t>http://www.oracle.com/technetwork/database/database-technologies/express-edition/downloads/index.html</w:t>
-        </w:r>
-      </w:hyperlink>
-    </w:p>
+      <w:r>
+        <w:fldChar w:fldCharType="begin"/>
+      </w:r>
+      <w:r>
+        <w:instrText xml:space="preserve"> HYPERLINK "http://www.oracle.com/technetwork/database/database-technologies/express-edition/downloads/index.html" </w:instrText>
+      </w:r>
+      <w:r>
+        <w:fldChar w:fldCharType="separate"/>
+      </w:r>
+      <w:r>
+        <w:rPr>
+          <w:rStyle w:val="Hipercze"/>
+        </w:rPr>
+        <w:t>http://www.oracle.com/technetwork/database/database-technologies/express-edition/downloads/index.html</w:t>
+      </w:r>
+      <w:r>
+        <w:rPr>
+          <w:rStyle w:val="Hipercze"/>
+        </w:rPr>
+        <w:fldChar w:fldCharType="end"/>
+      </w:r>
+    </w:p>
+    <w:bookmarkEnd w:id="1"/>
+    <w:bookmarkEnd w:id="2"/>
+    <w:bookmarkEnd w:id="3"/>
     <w:p>
       <w:pPr>
         <w:pStyle w:val="Akapitzlist"/>
@@ -1546,11 +1769,13 @@
           <w:numId w:val="15"/>
         </w:numPr>
         <w:rPr>
+          <w:vanish/>
           <w:lang w:val="pl-PL"/>
         </w:rPr>
       </w:pPr>
       <w:r>
         <w:rPr>
+          <w:vanish/>
           <w:lang w:val="pl-PL"/>
         </w:rPr>
         <w:t>Jeżeli podczas instalacji pojawi się następujący komunikat o błędzie</w:t>
@@ -1559,14 +1784,17 @@
     <w:p>
       <w:pPr>
         <w:jc w:val="center"/>
+        <w:rPr>
+          <w:vanish/>
+        </w:rPr>
       </w:pPr>
       <w:r>
         <w:rPr>
           <w:noProof/>
-          <w:lang w:val="en-GB" w:eastAsia="en-GB"/>
+          <w:vanish/>
         </w:rPr>
         <w:drawing>
-          <wp:inline distT="0" distB="0" distL="0" distR="0" wp14:anchorId="5B3D185A" wp14:editId="51DC1667">
+          <wp:inline distT="0" distB="0" distL="0" distR="0" wp14:anchorId="5FD31981" wp14:editId="40864F04">
             <wp:extent cx="3035935" cy="1104900"/>
             <wp:effectExtent l="0" t="0" r="0" b="0"/>
             <wp:docPr id="8" name="Obraz 8"/>
@@ -1583,7 +1811,7 @@
                     </pic:cNvPicPr>
                   </pic:nvPicPr>
                   <pic:blipFill>
-                    <a:blip r:embed="rId9">
+                    <a:blip r:embed="rId8">
                       <a:extLst>
                         <a:ext uri="{28A0092B-C50C-407E-A947-70E740481C1C}">
                           <a14:useLocalDpi xmlns:a14="http://schemas.microsoft.com/office/drawing/2010/main" val="0"/>
@@ -1616,34 +1844,50 @@
       </w:r>
     </w:p>
     <w:p>
-      <w:r>
+      <w:pPr>
+        <w:rPr>
+          <w:vanish/>
+        </w:rPr>
+      </w:pPr>
+      <w:r>
+        <w:rPr>
+          <w:vanish/>
+        </w:rPr>
         <w:t xml:space="preserve">Wówczas znajdź na dysku plik </w:t>
       </w:r>
-      <w:bookmarkStart w:id="1" w:name="OLE_LINK4"/>
-      <w:bookmarkStart w:id="2" w:name="OLE_LINK5"/>
-      <w:bookmarkStart w:id="3" w:name="OLE_LINK6"/>
-      <w:r>
+      <w:bookmarkStart w:id="4" w:name="OLE_LINK4"/>
+      <w:bookmarkStart w:id="5" w:name="OLE_LINK5"/>
+      <w:bookmarkStart w:id="6" w:name="OLE_LINK6"/>
+      <w:r>
+        <w:rPr>
+          <w:vanish/>
+        </w:rPr>
         <w:t>OracleMTSRecoveryService.reg</w:t>
       </w:r>
-      <w:bookmarkEnd w:id="1"/>
-      <w:bookmarkEnd w:id="2"/>
-      <w:bookmarkEnd w:id="3"/>
-      <w:r>
+      <w:bookmarkEnd w:id="4"/>
+      <w:bookmarkEnd w:id="5"/>
+      <w:bookmarkEnd w:id="6"/>
+      <w:r>
+        <w:rPr>
+          <w:vanish/>
+        </w:rPr>
         <w:t>, skopiuj ten plik i zmień nazwę na KEY_XE. Następnie naciśnij przycisk OK. Instalacja zostanie zakończona pomyślnie.</w:t>
       </w:r>
     </w:p>
     <w:p>
       <w:pPr>
         <w:jc w:val="center"/>
+        <w:rPr>
+          <w:vanish/>
+        </w:rPr>
       </w:pPr>
       <w:r>
         <w:rPr>
           <w:noProof/>
-          <w:lang w:val="en-GB" w:eastAsia="en-GB"/>
-        </w:rPr>
-        <w:lastRenderedPageBreak/>
+          <w:vanish/>
+        </w:rPr>
         <w:drawing>
-          <wp:inline distT="0" distB="0" distL="0" distR="0" wp14:anchorId="1C0C7192" wp14:editId="246DB84C">
+          <wp:inline distT="0" distB="0" distL="0" distR="0" wp14:anchorId="7B922E88" wp14:editId="32100EB1">
             <wp:extent cx="5753100" cy="2676525"/>
             <wp:effectExtent l="0" t="0" r="0" b="9525"/>
             <wp:docPr id="16" name="Obraz 16"/>
@@ -1660,7 +1904,7 @@
                     </pic:cNvPicPr>
                   </pic:nvPicPr>
                   <pic:blipFill>
-                    <a:blip r:embed="rId10">
+                    <a:blip r:embed="rId9">
                       <a:extLst>
                         <a:ext uri="{28A0092B-C50C-407E-A947-70E740481C1C}">
                           <a14:useLocalDpi xmlns:a14="http://schemas.microsoft.com/office/drawing/2010/main" val="0"/>
@@ -1692,18 +1936,24 @@
         </w:drawing>
       </w:r>
     </w:p>
-    <w:p/>
+    <w:p>
+      <w:pPr>
+        <w:rPr>
+          <w:vanish/>
+        </w:rPr>
+      </w:pPr>
+    </w:p>
     <w:p>
       <w:pPr>
         <w:pStyle w:val="Nagwek2"/>
       </w:pPr>
-      <w:bookmarkStart w:id="4" w:name="_Toc365630670"/>
-      <w:bookmarkStart w:id="5" w:name="_Toc405357597"/>
+      <w:bookmarkStart w:id="7" w:name="_Toc365630670"/>
+      <w:bookmarkStart w:id="8" w:name="_Toc470583804"/>
       <w:r>
         <w:t>Instalacja obiektów w bazie danych</w:t>
       </w:r>
-      <w:bookmarkEnd w:id="4"/>
-      <w:bookmarkEnd w:id="5"/>
+      <w:bookmarkEnd w:id="7"/>
+      <w:bookmarkEnd w:id="8"/>
     </w:p>
     <w:p>
       <w:r>
@@ -1733,6 +1983,9 @@
           <w:lang w:val="en-GB"/>
         </w:rPr>
       </w:pPr>
+      <w:bookmarkStart w:id="9" w:name="OLE_LINK32"/>
+      <w:bookmarkStart w:id="10" w:name="OLE_LINK33"/>
+      <w:bookmarkStart w:id="11" w:name="OLE_LINK34"/>
       <w:r>
         <w:rPr>
           <w:rFonts w:ascii="Courier" w:hAnsi="Courier" w:cs="Courier"/>
@@ -1774,6 +2027,7 @@
           <w:lang w:val="en-GB"/>
         </w:rPr>
       </w:pPr>
+      <w:bookmarkStart w:id="12" w:name="OLE_LINK35"/>
       <w:r>
         <w:rPr>
           <w:rFonts w:ascii="Courier" w:hAnsi="Courier" w:cs="Courier"/>
@@ -1926,7 +2180,10 @@
           <w:lang w:val="en-GB"/>
         </w:rPr>
       </w:pPr>
-      <w:bookmarkStart w:id="6" w:name="OLE_LINK7"/>
+      <w:bookmarkStart w:id="13" w:name="OLE_LINK7"/>
+      <w:bookmarkStart w:id="14" w:name="OLE_LINK45"/>
+      <w:bookmarkStart w:id="15" w:name="OLE_LINK46"/>
+      <w:bookmarkStart w:id="16" w:name="OLE_LINK47"/>
       <w:r>
         <w:rPr>
           <w:rFonts w:ascii="Courier" w:hAnsi="Courier" w:cs="Courier"/>
@@ -1943,7 +2200,7 @@
           <w:sz w:val="12"/>
           <w:lang w:val="en-GB"/>
         </w:rPr>
-        <w:t>qaz123</w:t>
+        <w:t>planner</w:t>
       </w:r>
     </w:p>
     <w:p>
@@ -1999,7 +2256,7 @@
         <w:t xml:space="preserve"> QUOTA UNLIMITED ON USERS;</w:t>
       </w:r>
     </w:p>
-    <w:bookmarkEnd w:id="6"/>
+    <w:bookmarkEnd w:id="13"/>
     <w:p>
       <w:pPr>
         <w:pBdr>
@@ -2031,8 +2288,8 @@
           <w:lang w:val="en-GB"/>
         </w:rPr>
       </w:pPr>
-      <w:bookmarkStart w:id="7" w:name="OLE_LINK8"/>
-      <w:bookmarkStart w:id="8" w:name="OLE_LINK9"/>
+      <w:bookmarkStart w:id="17" w:name="OLE_LINK8"/>
+      <w:bookmarkStart w:id="18" w:name="OLE_LINK9"/>
       <w:r>
         <w:rPr>
           <w:rFonts w:ascii="Courier" w:hAnsi="Courier" w:cs="Courier"/>
@@ -2040,31 +2297,11 @@
           <w:sz w:val="12"/>
           <w:lang w:val="en-GB"/>
         </w:rPr>
-        <w:t xml:space="preserve">grant </w:t>
-      </w:r>
-      <w:proofErr w:type="spellStart"/>
-      <w:r>
-        <w:rPr>
-          <w:rFonts w:ascii="Courier" w:hAnsi="Courier" w:cs="Courier"/>
-          <w:color w:val="0000F0"/>
-          <w:sz w:val="12"/>
-          <w:lang w:val="en-GB"/>
-        </w:rPr>
-        <w:t>dba</w:t>
-      </w:r>
-      <w:proofErr w:type="spellEnd"/>
-      <w:r>
-        <w:rPr>
-          <w:rFonts w:ascii="Courier" w:hAnsi="Courier" w:cs="Courier"/>
-          <w:color w:val="0000F0"/>
-          <w:sz w:val="12"/>
-          <w:lang w:val="en-GB"/>
-        </w:rPr>
-        <w:t xml:space="preserve"> to planner;</w:t>
-      </w:r>
-    </w:p>
-    <w:bookmarkEnd w:id="7"/>
-    <w:bookmarkEnd w:id="8"/>
+        <w:t>grant dba to planner;</w:t>
+      </w:r>
+    </w:p>
+    <w:bookmarkEnd w:id="17"/>
+    <w:bookmarkEnd w:id="18"/>
     <w:p>
       <w:pPr>
         <w:pBdr>
@@ -2096,7 +2333,7 @@
           <w:lang w:val="en-US"/>
         </w:rPr>
       </w:pPr>
-      <w:bookmarkStart w:id="9" w:name="OLE_LINK10"/>
+      <w:bookmarkStart w:id="19" w:name="OLE_LINK10"/>
       <w:r>
         <w:rPr>
           <w:rFonts w:ascii="Courier" w:hAnsi="Courier" w:cs="Courier"/>
@@ -2419,6 +2656,7 @@
           <w:sz w:val="12"/>
           <w:lang w:val="en-GB"/>
         </w:rPr>
+        <w:lastRenderedPageBreak/>
         <w:t xml:space="preserve">grant select any table      to </w:t>
       </w:r>
       <w:proofErr w:type="spellStart"/>
@@ -2772,6 +3010,7 @@
           <w:lang w:val="en-GB"/>
         </w:rPr>
       </w:pPr>
+      <w:bookmarkStart w:id="20" w:name="_GoBack"/>
       <w:r>
         <w:rPr>
           <w:rFonts w:ascii="Courier" w:hAnsi="Courier" w:cs="Courier"/>
@@ -2779,7 +3018,7 @@
           <w:sz w:val="12"/>
           <w:lang w:val="en-GB"/>
         </w:rPr>
-        <w:t xml:space="preserve">grant </w:t>
+        <w:t xml:space="preserve">grant dba                   to </w:t>
       </w:r>
       <w:proofErr w:type="spellStart"/>
       <w:r>
@@ -2789,28 +3028,9 @@
           <w:sz w:val="12"/>
           <w:lang w:val="en-GB"/>
         </w:rPr>
-        <w:t>dba</w:t>
-      </w:r>
-      <w:proofErr w:type="spellEnd"/>
-      <w:r>
-        <w:rPr>
-          <w:rFonts w:ascii="Courier" w:hAnsi="Courier" w:cs="Courier"/>
-          <w:color w:val="0000F0"/>
-          <w:sz w:val="12"/>
-          <w:lang w:val="en-GB"/>
-        </w:rPr>
-        <w:t xml:space="preserve">                   to </w:t>
-      </w:r>
-      <w:proofErr w:type="spellStart"/>
-      <w:r>
-        <w:rPr>
-          <w:rFonts w:ascii="Courier" w:hAnsi="Courier" w:cs="Courier"/>
-          <w:color w:val="0000F0"/>
-          <w:sz w:val="12"/>
-          <w:lang w:val="en-GB"/>
-        </w:rPr>
         <w:t>pla_permission</w:t>
       </w:r>
+      <w:bookmarkEnd w:id="20"/>
       <w:proofErr w:type="spellEnd"/>
       <w:r>
         <w:rPr>
@@ -2946,8 +3166,8 @@
           <w:lang w:val="en-US"/>
         </w:rPr>
       </w:pPr>
-      <w:bookmarkStart w:id="10" w:name="OLE_LINK11"/>
-      <w:bookmarkEnd w:id="9"/>
+      <w:bookmarkStart w:id="21" w:name="OLE_LINK11"/>
+      <w:bookmarkEnd w:id="19"/>
       <w:r>
         <w:rPr>
           <w:rFonts w:ascii="Courier" w:hAnsi="Courier" w:cs="Courier"/>
@@ -3093,7 +3313,6 @@
         </w:rPr>
         <w:t xml:space="preserve"> </w:t>
       </w:r>
-      <w:proofErr w:type="spellStart"/>
       <w:r>
         <w:rPr>
           <w:rFonts w:ascii="Courier" w:hAnsi="Courier" w:cs="Courier"/>
@@ -3103,7 +3322,6 @@
         </w:rPr>
         <w:t>tablespace</w:t>
       </w:r>
-      <w:proofErr w:type="spellEnd"/>
       <w:r>
         <w:rPr>
           <w:rFonts w:ascii="Courier" w:hAnsi="Courier" w:cs="Courier"/>
@@ -3159,7 +3377,6 @@
         </w:rPr>
         <w:t xml:space="preserve"> </w:t>
       </w:r>
-      <w:proofErr w:type="spellStart"/>
       <w:r>
         <w:rPr>
           <w:rFonts w:ascii="Courier" w:hAnsi="Courier" w:cs="Courier"/>
@@ -3169,7 +3386,6 @@
         </w:rPr>
         <w:t>tablespace</w:t>
       </w:r>
-      <w:proofErr w:type="spellEnd"/>
       <w:r>
         <w:rPr>
           <w:rFonts w:ascii="Courier" w:hAnsi="Courier" w:cs="Courier"/>
@@ -3399,6 +3615,7 @@
         <w:t>;</w:t>
       </w:r>
     </w:p>
+    <w:bookmarkEnd w:id="12"/>
     <w:p>
       <w:pPr>
         <w:pBdr>
@@ -3418,7 +3635,7 @@
         </w:rPr>
       </w:pPr>
     </w:p>
-    <w:bookmarkEnd w:id="10"/>
+    <w:bookmarkEnd w:id="21"/>
     <w:p>
       <w:pPr>
         <w:pBdr>
@@ -3450,8 +3667,9 @@
           <w:lang w:val="en-US"/>
         </w:rPr>
       </w:pPr>
-      <w:bookmarkStart w:id="11" w:name="OLE_LINK12"/>
-      <w:bookmarkStart w:id="12" w:name="OLE_LINK13"/>
+      <w:bookmarkStart w:id="22" w:name="OLE_LINK12"/>
+      <w:bookmarkStart w:id="23" w:name="OLE_LINK13"/>
+      <w:bookmarkStart w:id="24" w:name="OLE_LINK36"/>
       <w:r>
         <w:rPr>
           <w:rFonts w:ascii="Courier" w:hAnsi="Courier" w:cs="Courier"/>
@@ -3481,9 +3699,10 @@
         </w:rPr>
         <w:t>;</w:t>
       </w:r>
-      <w:bookmarkEnd w:id="11"/>
-      <w:bookmarkEnd w:id="12"/>
-    </w:p>
+      <w:bookmarkEnd w:id="22"/>
+      <w:bookmarkEnd w:id="23"/>
+    </w:p>
+    <w:bookmarkEnd w:id="24"/>
     <w:p>
       <w:pPr>
         <w:pBdr>
@@ -3515,9 +3734,12 @@
           <w:lang w:val="en-US"/>
         </w:rPr>
       </w:pPr>
-      <w:bookmarkStart w:id="13" w:name="OLE_LINK14"/>
-      <w:bookmarkStart w:id="14" w:name="OLE_LINK15"/>
-      <w:bookmarkStart w:id="15" w:name="OLE_LINK16"/>
+      <w:bookmarkStart w:id="25" w:name="OLE_LINK14"/>
+      <w:bookmarkStart w:id="26" w:name="OLE_LINK15"/>
+      <w:bookmarkStart w:id="27" w:name="OLE_LINK16"/>
+      <w:bookmarkStart w:id="28" w:name="OLE_LINK37"/>
+      <w:bookmarkStart w:id="29" w:name="OLE_LINK38"/>
+      <w:bookmarkStart w:id="30" w:name="OLE_LINK39"/>
       <w:r>
         <w:rPr>
           <w:rFonts w:ascii="Courier" w:hAnsi="Courier" w:cs="Courier"/>
@@ -3602,10 +3824,19 @@
         </w:rPr>
         <w:t>grant select on SYS.USER$ to planner;</w:t>
       </w:r>
-      <w:bookmarkEnd w:id="13"/>
-      <w:bookmarkEnd w:id="14"/>
-      <w:bookmarkEnd w:id="15"/>
-    </w:p>
+      <w:bookmarkEnd w:id="25"/>
+      <w:bookmarkEnd w:id="26"/>
+      <w:bookmarkEnd w:id="27"/>
+    </w:p>
+    <w:bookmarkEnd w:id="9"/>
+    <w:bookmarkEnd w:id="10"/>
+    <w:bookmarkEnd w:id="11"/>
+    <w:bookmarkEnd w:id="14"/>
+    <w:bookmarkEnd w:id="15"/>
+    <w:bookmarkEnd w:id="16"/>
+    <w:bookmarkEnd w:id="28"/>
+    <w:bookmarkEnd w:id="29"/>
+    <w:bookmarkEnd w:id="30"/>
     <w:p>
       <w:pPr>
         <w:rPr>
@@ -3683,26 +3914,27 @@
         <w:t>instalacji programu</w:t>
       </w:r>
       <w:r>
-        <w:t xml:space="preserve">. Przed importem przenieś plik </w:t>
-      </w:r>
-      <w:r>
-        <w:lastRenderedPageBreak/>
-        <w:t>do lokalizacji c:, ponieważ program imp.exe nie akceptuje spacji w ścieżkach dostępu do plików)</w:t>
-      </w:r>
-    </w:p>
-    <w:p>
-      <w:pPr>
+        <w:t>. Przed importem przenieś plik do lokalizacji c:, ponieważ program imp.exe nie akceptuje spacji w ścieżkach dostępu do plików)</w:t>
+      </w:r>
+    </w:p>
+    <w:p>
+      <w:pPr>
+        <w:ind w:left="708"/>
         <w:jc w:val="both"/>
       </w:pPr>
+    </w:p>
+    <w:p>
+      <w:pPr>
+        <w:jc w:val="both"/>
+      </w:pPr>
       <w:r>
         <w:rPr>
           <w:noProof/>
-          <w:lang w:val="en-GB" w:eastAsia="en-GB"/>
         </w:rPr>
         <w:drawing>
           <wp:inline distT="0" distB="0" distL="0" distR="0" wp14:anchorId="732469F5" wp14:editId="5701D47D">
-            <wp:extent cx="5764530" cy="1974850"/>
-            <wp:effectExtent l="0" t="0" r="7620" b="6350"/>
+            <wp:extent cx="5086018" cy="1742401"/>
+            <wp:effectExtent l="0" t="0" r="635" b="0"/>
             <wp:docPr id="14" name="Obraz 6" descr="闒粀闀粀"/>
             <wp:cNvGraphicFramePr>
               <a:graphicFrameLocks xmlns:a="http://schemas.openxmlformats.org/drawingml/2006/main" noChangeAspect="1"/>
@@ -3717,7 +3949,7 @@
                     </pic:cNvPicPr>
                   </pic:nvPicPr>
                   <pic:blipFill>
-                    <a:blip r:embed="rId11">
+                    <a:blip r:embed="rId10">
                       <a:extLst>
                         <a:ext uri="{28A0092B-C50C-407E-A947-70E740481C1C}">
                           <a14:useLocalDpi xmlns:a14="http://schemas.microsoft.com/office/drawing/2010/main" val="0"/>
@@ -3732,7 +3964,7 @@
                   <pic:spPr bwMode="auto">
                     <a:xfrm>
                       <a:off x="0" y="0"/>
-                      <a:ext cx="5764530" cy="1974850"/>
+                      <a:ext cx="5084759" cy="1741970"/>
                     </a:xfrm>
                     <a:prstGeom prst="rect">
                       <a:avLst/>
@@ -3750,6 +3982,11 @@
       </w:r>
     </w:p>
     <w:p>
+      <w:pPr>
+        <w:jc w:val="both"/>
+      </w:pPr>
+    </w:p>
+    <w:p>
       <w:r>
         <w:t>Ewentualne błędy i ostrzeżenia zignoruj.</w:t>
       </w:r>
@@ -3768,6 +4005,11 @@
       <w:proofErr w:type="spellEnd"/>
       <w:r>
         <w:t xml:space="preserve"> i wykonaj następujące polecenia SQL:</w:t>
+      </w:r>
+    </w:p>
+    <w:p>
+      <w:r>
+        <w:br w:type="page"/>
       </w:r>
     </w:p>
     <w:p/>
@@ -3786,6 +4028,9 @@
           <w:lang w:val="en-US"/>
         </w:rPr>
       </w:pPr>
+      <w:bookmarkStart w:id="31" w:name="OLE_LINK48"/>
+      <w:bookmarkStart w:id="32" w:name="OLE_LINK49"/>
+      <w:bookmarkStart w:id="33" w:name="OLE_LINK50"/>
       <w:proofErr w:type="spellStart"/>
       <w:r>
         <w:rPr>
@@ -3838,8 +4083,15 @@
           <w:lang w:val="en-US"/>
         </w:rPr>
       </w:pPr>
-      <w:bookmarkStart w:id="16" w:name="OLE_LINK17"/>
-      <w:bookmarkStart w:id="17" w:name="OLE_LINK18"/>
+      <w:bookmarkStart w:id="34" w:name="OLE_LINK17"/>
+      <w:bookmarkStart w:id="35" w:name="OLE_LINK18"/>
+      <w:bookmarkStart w:id="36" w:name="OLE_LINK25"/>
+      <w:bookmarkStart w:id="37" w:name="OLE_LINK26"/>
+      <w:bookmarkStart w:id="38" w:name="OLE_LINK27"/>
+      <w:bookmarkStart w:id="39" w:name="OLE_LINK40"/>
+      <w:bookmarkStart w:id="40" w:name="OLE_LINK41"/>
+      <w:bookmarkStart w:id="41" w:name="OLE_LINK43"/>
+      <w:bookmarkStart w:id="42" w:name="OLE_LINK44"/>
       <w:r>
         <w:rPr>
           <w:rFonts w:ascii="Courier" w:hAnsi="Courier" w:cs="Courier"/>
@@ -4184,8 +4436,8 @@
         <w:t>/</w:t>
       </w:r>
     </w:p>
-    <w:bookmarkEnd w:id="16"/>
-    <w:bookmarkEnd w:id="17"/>
+    <w:bookmarkEnd w:id="34"/>
+    <w:bookmarkEnd w:id="35"/>
     <w:p>
       <w:pPr>
         <w:pBdr>
@@ -4217,7 +4469,7 @@
           <w:lang w:val="en-US"/>
         </w:rPr>
       </w:pPr>
-      <w:bookmarkStart w:id="18" w:name="OLE_LINK19"/>
+      <w:bookmarkStart w:id="43" w:name="OLE_LINK19"/>
       <w:r>
         <w:rPr>
           <w:rFonts w:ascii="Courier" w:hAnsi="Courier" w:cs="Courier"/>
@@ -4807,14 +5059,23 @@
         </w:rPr>
         <w:t>/</w:t>
       </w:r>
-    </w:p>
-    <w:bookmarkEnd w:id="18"/>
+      <w:bookmarkEnd w:id="31"/>
+      <w:bookmarkEnd w:id="32"/>
+      <w:bookmarkEnd w:id="33"/>
+    </w:p>
+    <w:bookmarkEnd w:id="36"/>
+    <w:bookmarkEnd w:id="37"/>
+    <w:bookmarkEnd w:id="38"/>
+    <w:bookmarkEnd w:id="39"/>
+    <w:bookmarkEnd w:id="40"/>
+    <w:bookmarkEnd w:id="41"/>
+    <w:bookmarkEnd w:id="42"/>
+    <w:bookmarkEnd w:id="43"/>
     <w:p/>
     <w:p>
       <w:r>
         <w:rPr>
           <w:noProof/>
-          <w:lang w:val="en-GB" w:eastAsia="en-GB"/>
         </w:rPr>
         <w:lastRenderedPageBreak/>
         <w:drawing>
@@ -4835,7 +5096,7 @@
                     </pic:cNvPicPr>
                   </pic:nvPicPr>
                   <pic:blipFill>
-                    <a:blip r:embed="rId12">
+                    <a:blip r:embed="rId11">
                       <a:extLst>
                         <a:ext uri="{28A0092B-C50C-407E-A947-70E740481C1C}">
                           <a14:useLocalDpi xmlns:a14="http://schemas.microsoft.com/office/drawing/2010/main" val="0"/>
@@ -4940,7 +5201,7 @@
           <w:lang w:val="en-US"/>
         </w:rPr>
       </w:pPr>
-      <w:bookmarkStart w:id="19" w:name="OLE_LINK20"/>
+      <w:bookmarkStart w:id="44" w:name="OLE_LINK20"/>
       <w:r>
         <w:rPr>
           <w:rFonts w:ascii="Courier" w:hAnsi="Courier" w:cs="Courier"/>
@@ -5157,7 +5418,7 @@
         </w:rPr>
         <w:t>/</w:t>
       </w:r>
-      <w:bookmarkEnd w:id="19"/>
+      <w:bookmarkEnd w:id="44"/>
     </w:p>
     <w:p/>
     <w:p>
@@ -5298,8 +5559,10 @@
           <w:lang w:val="en-US"/>
         </w:rPr>
       </w:pPr>
-      <w:bookmarkStart w:id="20" w:name="OLE_LINK21"/>
-      <w:bookmarkStart w:id="21" w:name="OLE_LINK22"/>
+      <w:bookmarkStart w:id="45" w:name="OLE_LINK21"/>
+      <w:bookmarkStart w:id="46" w:name="OLE_LINK22"/>
+      <w:bookmarkStart w:id="47" w:name="OLE_LINK42"/>
+      <w:bookmarkStart w:id="48" w:name="OLE_LINK51"/>
       <w:r>
         <w:rPr>
           <w:rFonts w:ascii="Courier" w:hAnsi="Courier" w:cs="Courier"/>
@@ -8989,8 +9252,6 @@
         </w:rPr>
         <w:t>;</w:t>
       </w:r>
-      <w:bookmarkStart w:id="22" w:name="_GoBack"/>
-      <w:bookmarkEnd w:id="22"/>
     </w:p>
     <w:p>
       <w:pPr>
@@ -9875,8 +10136,10 @@
         <w:t>;</w:t>
       </w:r>
     </w:p>
-    <w:bookmarkEnd w:id="20"/>
-    <w:bookmarkEnd w:id="21"/>
+    <w:bookmarkEnd w:id="45"/>
+    <w:bookmarkEnd w:id="46"/>
+    <w:bookmarkEnd w:id="47"/>
+    <w:bookmarkEnd w:id="48"/>
     <w:p>
       <w:pPr>
         <w:rPr>
@@ -9888,11 +10151,11 @@
       <w:pPr>
         <w:pStyle w:val="Nagwek1"/>
       </w:pPr>
-      <w:bookmarkStart w:id="23" w:name="_Toc405357598"/>
+      <w:bookmarkStart w:id="49" w:name="_Toc470583805"/>
       <w:r>
         <w:t>Instalacja stacji roboczej</w:t>
       </w:r>
-      <w:bookmarkEnd w:id="23"/>
+      <w:bookmarkEnd w:id="49"/>
     </w:p>
     <w:p>
       <w:r>
@@ -9903,25 +10166,68 @@
       <w:pPr>
         <w:pStyle w:val="Nagwek2"/>
       </w:pPr>
-      <w:bookmarkStart w:id="24" w:name="_Toc405357599"/>
+      <w:bookmarkStart w:id="50" w:name="_Toc470583806"/>
       <w:r>
         <w:t>Pliki potrzebne do instalacji</w:t>
       </w:r>
-      <w:bookmarkEnd w:id="24"/>
-    </w:p>
-    <w:bookmarkStart w:id="25" w:name="OLE_LINK3"/>
-    <w:p>
+      <w:bookmarkEnd w:id="50"/>
+    </w:p>
+    <w:p/>
+    <w:p>
+      <w:pPr>
+        <w:pStyle w:val="Nagwek3"/>
+      </w:pPr>
+      <w:r>
+        <w:t>Klient bazy danych Oracle</w:t>
+      </w:r>
+    </w:p>
+    <w:p>
+      <w:pPr>
+        <w:ind w:left="720"/>
+      </w:pPr>
+      <w:hyperlink r:id="rId12" w:history="1">
+        <w:r>
+          <w:rPr>
+            <w:rStyle w:val="Hipercze"/>
+          </w:rPr>
+          <w:t>http://www.oracle.com/technetwork/database/database-technologies/express-edition/downloads/index.html</w:t>
+        </w:r>
+      </w:hyperlink>
+    </w:p>
+    <w:p/>
+    <w:p>
+      <w:pPr>
+        <w:pStyle w:val="Nagwek3"/>
+      </w:pPr>
+      <w:r>
+        <w:t>Klient bazy danych Oracle</w:t>
+      </w:r>
+      <w:r>
+        <w:t>: składnik</w:t>
+      </w:r>
+      <w:r>
+        <w:t xml:space="preserve"> </w:t>
+      </w:r>
+      <w:proofErr w:type="spellStart"/>
+      <w:r>
+        <w:t>OraOleDb</w:t>
+      </w:r>
+      <w:proofErr w:type="spellEnd"/>
+    </w:p>
+    <w:p/>
+    <w:p>
+      <w:pPr>
+        <w:ind w:left="708"/>
+      </w:pPr>
+      <w:r>
+        <w:t xml:space="preserve">Plik </w:t>
+      </w:r>
+      <w:bookmarkStart w:id="51" w:name="file12"/>
       <w:r>
         <w:fldChar w:fldCharType="begin"/>
       </w:r>
       <w:r>
-        <w:instrText xml:space="preserve"> HYPERLINK "</w:instrText>
-      </w:r>
-      <w:r>
-        <w:instrText>http://plansoft.org/win32_11gR2_client.zip</w:instrText>
-      </w:r>
-      <w:r>
-        <w:instrText xml:space="preserve">" </w:instrText>
+        <w:instrText xml:space="preserve"> HYPERLINK "http://www.oracle.com/technetwork/topics/dotnet/utilsoft-086879.html" </w:instrText>
       </w:r>
       <w:r>
         <w:fldChar w:fldCharType="separate"/>
@@ -9930,392 +10236,57 @@
         <w:rPr>
           <w:rStyle w:val="Hipercze"/>
         </w:rPr>
-        <w:t>http://plansoft.org/win32_11gR2_client.zip</w:t>
+        <w:t>ODTwithODAC121024.zip</w:t>
       </w:r>
       <w:r>
         <w:fldChar w:fldCharType="end"/>
       </w:r>
-      <w:bookmarkEnd w:id="25"/>
-      <w:r>
-        <w:t xml:space="preserve"> (dla Windows 7 i 8)</w:t>
-      </w:r>
-    </w:p>
-    <w:bookmarkStart w:id="26" w:name="OLE_LINK1"/>
-    <w:bookmarkStart w:id="27" w:name="OLE_LINK2"/>
-    <w:bookmarkStart w:id="28" w:name="OLE_LINK30"/>
-    <w:bookmarkStart w:id="29" w:name="OLE_LINK23"/>
-    <w:bookmarkStart w:id="30" w:name="OLE_LINK24"/>
-    <w:p>
-      <w:r>
-        <w:fldChar w:fldCharType="begin"/>
-      </w:r>
-      <w:r>
-        <w:instrText xml:space="preserve"> HYPERLINK "http://plansoft.org/wp-content/uploads/pdf/install.exe" </w:instrText>
-      </w:r>
-      <w:r>
-        <w:fldChar w:fldCharType="separate"/>
-      </w:r>
-      <w:r>
-        <w:rPr>
-          <w:rStyle w:val="Hipercze"/>
-        </w:rPr>
-        <w:t>http://plansoft.org/wp-content/uploads/pdf/install.exe</w:t>
-      </w:r>
-      <w:r>
-        <w:fldChar w:fldCharType="end"/>
-      </w:r>
-      <w:bookmarkEnd w:id="26"/>
-      <w:bookmarkEnd w:id="27"/>
-      <w:bookmarkEnd w:id="28"/>
-    </w:p>
-    <w:p>
-      <w:pPr>
-        <w:pStyle w:val="Nagwek2"/>
-      </w:pPr>
-      <w:bookmarkStart w:id="31" w:name="_Toc405357600"/>
-      <w:bookmarkEnd w:id="29"/>
-      <w:bookmarkEnd w:id="30"/>
-      <w:r>
-        <w:t>Instalacja</w:t>
-      </w:r>
-      <w:bookmarkEnd w:id="31"/>
-    </w:p>
-    <w:p>
-      <w:r>
-        <w:t>Uruchom pliki install.exe</w:t>
-      </w:r>
-    </w:p>
-    <w:p>
-      <w:r>
-        <w:t xml:space="preserve">Uruchom plik </w:t>
-      </w:r>
-      <w:r>
-        <w:t xml:space="preserve">C:\Program </w:t>
-      </w:r>
-      <w:proofErr w:type="spellStart"/>
-      <w:r>
-        <w:t>Files</w:t>
-      </w:r>
-      <w:proofErr w:type="spellEnd"/>
-      <w:r>
-        <w:t xml:space="preserve"> (x86)\</w:t>
-      </w:r>
-      <w:proofErr w:type="spellStart"/>
-      <w:r>
-        <w:t>Soft</w:t>
-      </w:r>
-      <w:proofErr w:type="spellEnd"/>
-      <w:r>
-        <w:t>\Planowanie</w:t>
-      </w:r>
-      <w:r>
-        <w:t>\reg.reg</w:t>
-      </w:r>
-    </w:p>
-    <w:p>
-      <w:r>
-        <w:t xml:space="preserve">Rozpakuj zawartość pliku *client.zip i zainstaluj klienta </w:t>
-      </w:r>
-      <w:proofErr w:type="spellStart"/>
-      <w:r>
-        <w:t>Oracle</w:t>
-      </w:r>
-      <w:proofErr w:type="spellEnd"/>
-      <w:r>
-        <w:t xml:space="preserve"> z opcjami domyślnymi, opcja </w:t>
-      </w:r>
-      <w:proofErr w:type="spellStart"/>
-      <w:r>
-        <w:t>Custom</w:t>
-      </w:r>
-      <w:proofErr w:type="spellEnd"/>
-      <w:r>
-        <w:t>/</w:t>
-      </w:r>
-      <w:proofErr w:type="spellStart"/>
-      <w:r>
-        <w:t>Oracle</w:t>
-      </w:r>
-      <w:proofErr w:type="spellEnd"/>
-      <w:r>
-        <w:t xml:space="preserve"> Provider for OLE DB</w:t>
+      <w:bookmarkEnd w:id="51"/>
+      <w:r>
+        <w:t xml:space="preserve"> ze strony </w:t>
+      </w:r>
+      <w:hyperlink r:id="rId13" w:history="1">
+        <w:r>
+          <w:rPr>
+            <w:rStyle w:val="Hipercze"/>
+          </w:rPr>
+          <w:t>http://www.oracle.com/technetwork/topics/dotnet/utilsoft-086879.html</w:t>
+        </w:r>
+      </w:hyperlink>
+      <w:r>
+        <w:t xml:space="preserve"> </w:t>
+      </w:r>
+    </w:p>
+    <w:p>
+      <w:pPr>
+        <w:ind w:left="708"/>
+      </w:pPr>
+      <w:r>
+        <w:t>(32-bit Oracle Data Access Components (ODAC) with Oracle Developer Tools for Visual Studio)</w:t>
       </w:r>
     </w:p>
     <w:p/>
     <w:p>
       <w:pPr>
-        <w:jc w:val="center"/>
+        <w:ind w:left="708"/>
+      </w:pPr>
+      <w:r>
+        <w:t>Zaakceptuj ustawienia domyślne, instaluj tylko komponent Oracle Provider for OLE DB</w:t>
+      </w:r>
+    </w:p>
+    <w:p>
+      <w:pPr>
+        <w:ind w:left="708"/>
       </w:pPr>
       <w:r>
         <w:rPr>
           <w:noProof/>
-          <w:lang w:val="en-GB" w:eastAsia="en-GB"/>
         </w:rPr>
         <w:drawing>
-          <wp:inline distT="0" distB="0" distL="0" distR="0" wp14:anchorId="4EF3E5D6" wp14:editId="4C548972">
-            <wp:extent cx="4579315" cy="2713217"/>
+          <wp:inline distT="0" distB="0" distL="0" distR="0" wp14:anchorId="767EFD11" wp14:editId="00BF6D24">
+            <wp:extent cx="5287107" cy="1322058"/>
             <wp:effectExtent l="0" t="0" r="0" b="0"/>
-            <wp:docPr id="9" name="Obraz 9"/>
-            <wp:cNvGraphicFramePr>
-              <a:graphicFrameLocks xmlns:a="http://schemas.openxmlformats.org/drawingml/2006/main" noChangeAspect="1"/>
-            </wp:cNvGraphicFramePr>
-            <a:graphic xmlns:a="http://schemas.openxmlformats.org/drawingml/2006/main">
-              <a:graphicData uri="http://schemas.openxmlformats.org/drawingml/2006/picture">
-                <pic:pic xmlns:pic="http://schemas.openxmlformats.org/drawingml/2006/picture">
-                  <pic:nvPicPr>
-                    <pic:cNvPr id="0" name=""/>
-                    <pic:cNvPicPr/>
-                  </pic:nvPicPr>
-                  <pic:blipFill>
-                    <a:blip r:embed="rId13"/>
-                    <a:stretch>
-                      <a:fillRect/>
-                    </a:stretch>
-                  </pic:blipFill>
-                  <pic:spPr>
-                    <a:xfrm>
-                      <a:off x="0" y="0"/>
-                      <a:ext cx="4581959" cy="2714783"/>
-                    </a:xfrm>
-                    <a:prstGeom prst="rect">
-                      <a:avLst/>
-                    </a:prstGeom>
-                  </pic:spPr>
-                </pic:pic>
-              </a:graphicData>
-            </a:graphic>
-          </wp:inline>
-        </w:drawing>
-      </w:r>
-    </w:p>
-    <w:p>
-      <w:pPr>
-        <w:pStyle w:val="Nagwek2"/>
-      </w:pPr>
-      <w:bookmarkStart w:id="32" w:name="_Toc405357601"/>
-      <w:r>
-        <w:t>Jeżeli kupiłeś program</w:t>
-      </w:r>
-      <w:bookmarkEnd w:id="32"/>
-    </w:p>
-    <w:p>
-      <w:r>
-        <w:t>Uruchom program przedluzeniewaznosci.exe i wpisz kod aktywacyjny otrzymany od dostawcy oprogramowania. W innym razie program będzie funkcjonował w trybie demo.</w:t>
-      </w:r>
-    </w:p>
-    <w:p>
-      <w:pPr>
-        <w:pStyle w:val="Nagwek2"/>
-      </w:pPr>
-      <w:bookmarkStart w:id="33" w:name="_Toc405357602"/>
-      <w:r>
-        <w:lastRenderedPageBreak/>
-        <w:t>Jeżeli kupiłeś usługę serwisową</w:t>
-      </w:r>
-      <w:bookmarkEnd w:id="33"/>
-    </w:p>
-    <w:p>
-      <w:pPr>
-        <w:pStyle w:val="NormalnyWeb"/>
-        <w:rPr>
-          <w:rFonts w:asciiTheme="minorHAnsi" w:eastAsiaTheme="minorHAnsi" w:hAnsiTheme="minorHAnsi" w:cstheme="minorBidi"/>
-          <w:sz w:val="22"/>
-          <w:szCs w:val="22"/>
-          <w:lang w:val="pl-PL" w:eastAsia="en-US"/>
-        </w:rPr>
-      </w:pPr>
-      <w:r>
-        <w:rPr>
-          <w:rFonts w:asciiTheme="minorHAnsi" w:eastAsiaTheme="minorHAnsi" w:hAnsiTheme="minorHAnsi" w:cstheme="minorBidi"/>
-          <w:sz w:val="22"/>
-          <w:szCs w:val="22"/>
-          <w:lang w:val="pl-PL" w:eastAsia="en-US"/>
-        </w:rPr>
-        <w:t>C</w:t>
-      </w:r>
-      <w:r>
-        <w:rPr>
-          <w:rFonts w:asciiTheme="minorHAnsi" w:eastAsiaTheme="minorHAnsi" w:hAnsiTheme="minorHAnsi" w:cstheme="minorBidi"/>
-          <w:sz w:val="22"/>
-          <w:szCs w:val="22"/>
-          <w:lang w:val="pl-PL" w:eastAsia="en-US"/>
-        </w:rPr>
-        <w:t>zęść funkcji programu dostępnych</w:t>
-      </w:r>
-      <w:r>
-        <w:rPr>
-          <w:rFonts w:asciiTheme="minorHAnsi" w:eastAsiaTheme="minorHAnsi" w:hAnsiTheme="minorHAnsi" w:cstheme="minorBidi"/>
-          <w:sz w:val="22"/>
-          <w:szCs w:val="22"/>
-          <w:lang w:val="pl-PL" w:eastAsia="en-US"/>
-        </w:rPr>
-        <w:t xml:space="preserve"> jest po wprowadzeniu kodu aktu</w:t>
-      </w:r>
-      <w:r>
-        <w:rPr>
-          <w:rFonts w:asciiTheme="minorHAnsi" w:eastAsiaTheme="minorHAnsi" w:hAnsiTheme="minorHAnsi" w:cstheme="minorBidi"/>
-          <w:sz w:val="22"/>
-          <w:szCs w:val="22"/>
-          <w:lang w:val="pl-PL" w:eastAsia="en-US"/>
-        </w:rPr>
-        <w:t>a</w:t>
-      </w:r>
-      <w:r>
-        <w:rPr>
-          <w:rFonts w:asciiTheme="minorHAnsi" w:eastAsiaTheme="minorHAnsi" w:hAnsiTheme="minorHAnsi" w:cstheme="minorBidi"/>
-          <w:sz w:val="22"/>
-          <w:szCs w:val="22"/>
-          <w:lang w:val="pl-PL" w:eastAsia="en-US"/>
-        </w:rPr>
-        <w:t>liza</w:t>
-      </w:r>
-      <w:r>
-        <w:rPr>
-          <w:rFonts w:asciiTheme="minorHAnsi" w:eastAsiaTheme="minorHAnsi" w:hAnsiTheme="minorHAnsi" w:cstheme="minorBidi"/>
-          <w:sz w:val="22"/>
-          <w:szCs w:val="22"/>
-          <w:lang w:val="pl-PL" w:eastAsia="en-US"/>
-        </w:rPr>
-        <w:t>cyjnego.</w:t>
-      </w:r>
-    </w:p>
-    <w:p>
-      <w:pPr>
-        <w:pStyle w:val="NormalnyWeb"/>
-        <w:rPr>
-          <w:rFonts w:asciiTheme="minorHAnsi" w:eastAsiaTheme="minorHAnsi" w:hAnsiTheme="minorHAnsi" w:cstheme="minorBidi"/>
-          <w:sz w:val="22"/>
-          <w:szCs w:val="22"/>
-          <w:lang w:val="pl-PL" w:eastAsia="en-US"/>
-        </w:rPr>
-      </w:pPr>
-      <w:r>
-        <w:rPr>
-          <w:rFonts w:asciiTheme="minorHAnsi" w:eastAsiaTheme="minorHAnsi" w:hAnsiTheme="minorHAnsi" w:cstheme="minorBidi"/>
-          <w:sz w:val="22"/>
-          <w:szCs w:val="22"/>
-          <w:lang w:val="pl-PL" w:eastAsia="en-US"/>
-        </w:rPr>
-        <w:t>Uruchom Plansoft.org, kod wpisujemy w polu "kod otrzymany od dostawcy oprogramowania" oknie Pomoc&gt;Rejestracja Usługi Serwisowej</w:t>
-      </w:r>
-    </w:p>
-    <w:p>
-      <w:pPr>
-        <w:pStyle w:val="Nagwek1"/>
-      </w:pPr>
-      <w:bookmarkStart w:id="34" w:name="_Toc405357603"/>
-      <w:r>
-        <w:t>Informacje dla Zaawansowanych użytkowników</w:t>
-      </w:r>
-      <w:bookmarkEnd w:id="34"/>
-    </w:p>
-    <w:p>
-      <w:pPr>
-        <w:pStyle w:val="Nagwek2"/>
-      </w:pPr>
-      <w:bookmarkStart w:id="35" w:name="_Toc365630675"/>
-      <w:bookmarkStart w:id="36" w:name="_Toc405357604"/>
-      <w:proofErr w:type="spellStart"/>
-      <w:r>
-        <w:t>Załacznik</w:t>
-      </w:r>
-      <w:proofErr w:type="spellEnd"/>
-      <w:r>
-        <w:t xml:space="preserve"> A- Upgrade do wyższych wersji</w:t>
-      </w:r>
-      <w:bookmarkEnd w:id="35"/>
-      <w:bookmarkEnd w:id="36"/>
-      <w:r>
-        <w:t xml:space="preserve"> </w:t>
-      </w:r>
-    </w:p>
-    <w:p>
-      <w:pPr>
-        <w:pStyle w:val="Nagwek3"/>
-      </w:pPr>
-      <w:bookmarkStart w:id="37" w:name="_Toc365630676"/>
-      <w:bookmarkStart w:id="38" w:name="_Toc405357605"/>
-      <w:r>
-        <w:t>Instalacja po stronie serwera</w:t>
-      </w:r>
-      <w:bookmarkEnd w:id="37"/>
-      <w:bookmarkEnd w:id="38"/>
-    </w:p>
-    <w:p>
-      <w:r>
-        <w:t>Uruchom pliki *.</w:t>
-      </w:r>
-      <w:proofErr w:type="spellStart"/>
-      <w:r>
-        <w:t>sql</w:t>
-      </w:r>
-      <w:proofErr w:type="spellEnd"/>
-      <w:r>
-        <w:t xml:space="preserve"> z katalogu </w:t>
-      </w:r>
-      <w:proofErr w:type="spellStart"/>
-      <w:r>
-        <w:t>Schema</w:t>
-      </w:r>
-      <w:proofErr w:type="spellEnd"/>
-      <w:r>
-        <w:t>/&lt;nr wersji&gt;</w:t>
-      </w:r>
-    </w:p>
-    <w:p>
-      <w:r>
-        <w:t xml:space="preserve">Uruchom skrypt </w:t>
-      </w:r>
-      <w:proofErr w:type="spellStart"/>
-      <w:r>
-        <w:t>CREATE_PUBLIC_SYNONYMS.sql</w:t>
-      </w:r>
-      <w:proofErr w:type="spellEnd"/>
-      <w:r>
-        <w:t xml:space="preserve"> na użytkowniku PLANNER</w:t>
-      </w:r>
-    </w:p>
-    <w:p>
-      <w:pPr>
-        <w:pStyle w:val="Tekstpodstawowy"/>
-        <w:rPr>
-          <w:rFonts w:ascii="Arial" w:hAnsi="Arial"/>
-          <w:sz w:val="20"/>
-        </w:rPr>
-      </w:pPr>
-    </w:p>
-    <w:p>
-      <w:pPr>
-        <w:pStyle w:val="Nagwek3"/>
-      </w:pPr>
-      <w:bookmarkStart w:id="39" w:name="_Toc365630677"/>
-      <w:bookmarkStart w:id="40" w:name="_Toc405357606"/>
-      <w:r>
-        <w:t>Instalacja na stacjach roboczych</w:t>
-      </w:r>
-      <w:bookmarkEnd w:id="39"/>
-      <w:bookmarkEnd w:id="40"/>
-    </w:p>
-    <w:p>
-      <w:r>
-        <w:t>W celu zainstalowania nowej wersji należy pobrać aktualizację zgodnie z rysunkiem poniżej.</w:t>
-      </w:r>
-    </w:p>
-    <w:p/>
-    <w:p>
-      <w:pPr>
-        <w:jc w:val="center"/>
-      </w:pPr>
-      <w:r>
-        <w:rPr>
-          <w:noProof/>
-          <w:lang w:val="en-GB" w:eastAsia="en-GB"/>
-        </w:rPr>
-        <w:drawing>
-          <wp:inline distT="0" distB="0" distL="0" distR="0" wp14:anchorId="37058790" wp14:editId="6A2E7212">
-            <wp:extent cx="5057775" cy="714375"/>
-            <wp:effectExtent l="0" t="0" r="9525" b="9525"/>
-            <wp:docPr id="15" name="Obraz 15"/>
+            <wp:docPr id="4" name="Obraz 4"/>
             <wp:cNvGraphicFramePr>
               <a:graphicFrameLocks xmlns:a="http://schemas.openxmlformats.org/drawingml/2006/main" noChangeAspect="1"/>
             </wp:cNvGraphicFramePr>
@@ -10335,6 +10306,394 @@
                   <pic:spPr>
                     <a:xfrm>
                       <a:off x="0" y="0"/>
+                      <a:ext cx="5287023" cy="1322037"/>
+                    </a:xfrm>
+                    <a:prstGeom prst="rect">
+                      <a:avLst/>
+                    </a:prstGeom>
+                  </pic:spPr>
+                </pic:pic>
+              </a:graphicData>
+            </a:graphic>
+          </wp:inline>
+        </w:drawing>
+      </w:r>
+    </w:p>
+    <w:p>
+      <w:pPr>
+        <w:pStyle w:val="Nagwek3"/>
+      </w:pPr>
+      <w:r>
+        <w:t>Plansoft.org</w:t>
+      </w:r>
+    </w:p>
+    <w:bookmarkStart w:id="52" w:name="OLE_LINK1"/>
+    <w:bookmarkStart w:id="53" w:name="OLE_LINK2"/>
+    <w:bookmarkStart w:id="54" w:name="OLE_LINK30"/>
+    <w:bookmarkStart w:id="55" w:name="OLE_LINK23"/>
+    <w:bookmarkStart w:id="56" w:name="OLE_LINK24"/>
+    <w:p>
+      <w:pPr>
+        <w:ind w:left="576"/>
+      </w:pPr>
+      <w:r>
+        <w:fldChar w:fldCharType="begin"/>
+      </w:r>
+      <w:r>
+        <w:instrText xml:space="preserve"> HYPERLINK "http://plansoft.org/wp-content/uploads/pdf/install.exe" </w:instrText>
+      </w:r>
+      <w:r>
+        <w:fldChar w:fldCharType="separate"/>
+      </w:r>
+      <w:r>
+        <w:rPr>
+          <w:rStyle w:val="Hipercze"/>
+        </w:rPr>
+        <w:t>http://plansoft.org/wp-content/uploads/pdf/install.exe</w:t>
+      </w:r>
+      <w:r>
+        <w:fldChar w:fldCharType="end"/>
+      </w:r>
+      <w:bookmarkEnd w:id="52"/>
+      <w:bookmarkEnd w:id="53"/>
+      <w:bookmarkEnd w:id="54"/>
+    </w:p>
+    <w:p>
+      <w:pPr>
+        <w:pStyle w:val="Nagwek2"/>
+      </w:pPr>
+      <w:bookmarkStart w:id="57" w:name="_Toc470583807"/>
+      <w:bookmarkEnd w:id="55"/>
+      <w:bookmarkEnd w:id="56"/>
+      <w:r>
+        <w:t>Instalacja</w:t>
+      </w:r>
+      <w:bookmarkEnd w:id="57"/>
+    </w:p>
+    <w:p>
+      <w:r>
+        <w:t>Zainstaluj  Klienta bazy danych Oracle oraz Plansoft.org.</w:t>
+      </w:r>
+    </w:p>
+    <w:p>
+      <w:r>
+        <w:t>Zatrzymaj usługi Oracle jeżeli korzystasz z centralnego serwera (nie będą potrzebne).</w:t>
+      </w:r>
+    </w:p>
+    <w:p/>
+    <w:p>
+      <w:r>
+        <w:t xml:space="preserve">Uruchom plik </w:t>
+      </w:r>
+      <w:r>
+        <w:t xml:space="preserve">C:\Program </w:t>
+      </w:r>
+      <w:proofErr w:type="spellStart"/>
+      <w:r>
+        <w:t>Files</w:t>
+      </w:r>
+      <w:proofErr w:type="spellEnd"/>
+      <w:r>
+        <w:t xml:space="preserve"> (x86)\</w:t>
+      </w:r>
+      <w:proofErr w:type="spellStart"/>
+      <w:r>
+        <w:t>Soft</w:t>
+      </w:r>
+      <w:proofErr w:type="spellEnd"/>
+      <w:r>
+        <w:t>\Planowanie</w:t>
+      </w:r>
+      <w:r>
+        <w:t>\reg.reg</w:t>
+      </w:r>
+    </w:p>
+    <w:p>
+      <w:r>
+        <w:t xml:space="preserve">Uruchom </w:t>
+      </w:r>
+      <w:hyperlink r:id="rId15" w:history="1">
+        <w:r>
+          <w:rPr>
+            <w:b/>
+          </w:rPr>
+          <w:t>ODTwithODAC121024.zip</w:t>
+        </w:r>
+      </w:hyperlink>
+      <w:r>
+        <w:rPr>
+          <w:b/>
+        </w:rPr>
+        <w:t>/Setup.exe</w:t>
+      </w:r>
+      <w:r>
+        <w:t xml:space="preserve"> i zainstaluj tylko OLEDB.</w:t>
+      </w:r>
+    </w:p>
+    <w:p/>
+    <w:p>
+      <w:pPr>
+        <w:pStyle w:val="Nagwek2"/>
+      </w:pPr>
+      <w:bookmarkStart w:id="58" w:name="_Toc470583808"/>
+      <w:r>
+        <w:t xml:space="preserve">Jeżeli </w:t>
+      </w:r>
+      <w:r>
+        <w:t>kupiono</w:t>
+      </w:r>
+      <w:r>
+        <w:t xml:space="preserve"> program</w:t>
+      </w:r>
+      <w:bookmarkEnd w:id="58"/>
+    </w:p>
+    <w:p>
+      <w:r>
+        <w:t>Uruchom program przedluzeniewaznosci.exe i wpisz kod aktywacyjny otrzymany od dostawcy oprogramowania. W innym razie program będzie funkcjonował w trybie demo</w:t>
+      </w:r>
+      <w:r>
+        <w:t xml:space="preserve"> (pełna funkcjonalność przez 120 dni)</w:t>
+      </w:r>
+      <w:r>
+        <w:t>.</w:t>
+      </w:r>
+    </w:p>
+    <w:p>
+      <w:pPr>
+        <w:pStyle w:val="Nagwek2"/>
+      </w:pPr>
+      <w:bookmarkStart w:id="59" w:name="_Toc470583809"/>
+      <w:r>
+        <w:t xml:space="preserve">Jeżeli </w:t>
+      </w:r>
+      <w:r>
+        <w:t>kupiono</w:t>
+      </w:r>
+      <w:r>
+        <w:t xml:space="preserve"> usługę serwisową</w:t>
+      </w:r>
+      <w:bookmarkEnd w:id="59"/>
+    </w:p>
+    <w:p>
+      <w:pPr>
+        <w:pStyle w:val="NormalnyWeb"/>
+        <w:rPr>
+          <w:rFonts w:asciiTheme="minorHAnsi" w:eastAsiaTheme="minorHAnsi" w:hAnsiTheme="minorHAnsi" w:cstheme="minorBidi"/>
+          <w:sz w:val="22"/>
+          <w:szCs w:val="22"/>
+          <w:lang w:val="pl-PL" w:eastAsia="en-US"/>
+        </w:rPr>
+      </w:pPr>
+      <w:r>
+        <w:rPr>
+          <w:rFonts w:asciiTheme="minorHAnsi" w:eastAsiaTheme="minorHAnsi" w:hAnsiTheme="minorHAnsi" w:cstheme="minorBidi"/>
+          <w:sz w:val="22"/>
+          <w:szCs w:val="22"/>
+          <w:lang w:val="pl-PL" w:eastAsia="en-US"/>
+        </w:rPr>
+        <w:t>C</w:t>
+      </w:r>
+      <w:r>
+        <w:rPr>
+          <w:rFonts w:asciiTheme="minorHAnsi" w:eastAsiaTheme="minorHAnsi" w:hAnsiTheme="minorHAnsi" w:cstheme="minorBidi"/>
+          <w:sz w:val="22"/>
+          <w:szCs w:val="22"/>
+          <w:lang w:val="pl-PL" w:eastAsia="en-US"/>
+        </w:rPr>
+        <w:t>zęść funkcji programu dostępnych</w:t>
+      </w:r>
+      <w:r>
+        <w:rPr>
+          <w:rFonts w:asciiTheme="minorHAnsi" w:eastAsiaTheme="minorHAnsi" w:hAnsiTheme="minorHAnsi" w:cstheme="minorBidi"/>
+          <w:sz w:val="22"/>
+          <w:szCs w:val="22"/>
+          <w:lang w:val="pl-PL" w:eastAsia="en-US"/>
+        </w:rPr>
+        <w:t xml:space="preserve"> jest po wprowadzeniu kodu aktu</w:t>
+      </w:r>
+      <w:r>
+        <w:rPr>
+          <w:rFonts w:asciiTheme="minorHAnsi" w:eastAsiaTheme="minorHAnsi" w:hAnsiTheme="minorHAnsi" w:cstheme="minorBidi"/>
+          <w:sz w:val="22"/>
+          <w:szCs w:val="22"/>
+          <w:lang w:val="pl-PL" w:eastAsia="en-US"/>
+        </w:rPr>
+        <w:t>a</w:t>
+      </w:r>
+      <w:r>
+        <w:rPr>
+          <w:rFonts w:asciiTheme="minorHAnsi" w:eastAsiaTheme="minorHAnsi" w:hAnsiTheme="minorHAnsi" w:cstheme="minorBidi"/>
+          <w:sz w:val="22"/>
+          <w:szCs w:val="22"/>
+          <w:lang w:val="pl-PL" w:eastAsia="en-US"/>
+        </w:rPr>
+        <w:t>liza</w:t>
+      </w:r>
+      <w:r>
+        <w:rPr>
+          <w:rFonts w:asciiTheme="minorHAnsi" w:eastAsiaTheme="minorHAnsi" w:hAnsiTheme="minorHAnsi" w:cstheme="minorBidi"/>
+          <w:sz w:val="22"/>
+          <w:szCs w:val="22"/>
+          <w:lang w:val="pl-PL" w:eastAsia="en-US"/>
+        </w:rPr>
+        <w:t>cyjnego.</w:t>
+      </w:r>
+    </w:p>
+    <w:p>
+      <w:pPr>
+        <w:pStyle w:val="NormalnyWeb"/>
+        <w:rPr>
+          <w:rFonts w:asciiTheme="minorHAnsi" w:eastAsiaTheme="minorHAnsi" w:hAnsiTheme="minorHAnsi" w:cstheme="minorBidi"/>
+          <w:sz w:val="22"/>
+          <w:szCs w:val="22"/>
+          <w:lang w:val="pl-PL" w:eastAsia="en-US"/>
+        </w:rPr>
+      </w:pPr>
+      <w:r>
+        <w:rPr>
+          <w:rFonts w:asciiTheme="minorHAnsi" w:eastAsiaTheme="minorHAnsi" w:hAnsiTheme="minorHAnsi" w:cstheme="minorBidi"/>
+          <w:sz w:val="22"/>
+          <w:szCs w:val="22"/>
+          <w:lang w:val="pl-PL" w:eastAsia="en-US"/>
+        </w:rPr>
+        <w:t>Uruchom Plansoft.org, kod wpisujemy w polu "kod otrzymany od dostawcy oprogramowania" oknie Pomoc&gt;Rejestracja Usługi Serwisowej</w:t>
+      </w:r>
+    </w:p>
+    <w:p>
+      <w:pPr>
+        <w:pStyle w:val="Nagwek1"/>
+      </w:pPr>
+      <w:bookmarkStart w:id="60" w:name="_Toc470583810"/>
+      <w:r>
+        <w:t>Informacje dla Zaawansowanych użytkowników</w:t>
+      </w:r>
+      <w:bookmarkEnd w:id="60"/>
+    </w:p>
+    <w:p>
+      <w:pPr>
+        <w:pStyle w:val="Nagwek2"/>
+      </w:pPr>
+      <w:bookmarkStart w:id="61" w:name="_Toc365630675"/>
+      <w:bookmarkStart w:id="62" w:name="_Toc470583811"/>
+      <w:proofErr w:type="spellStart"/>
+      <w:r>
+        <w:t>Załacznik</w:t>
+      </w:r>
+      <w:proofErr w:type="spellEnd"/>
+      <w:r>
+        <w:t xml:space="preserve"> A- Upgrade do wyższych wersji</w:t>
+      </w:r>
+      <w:bookmarkEnd w:id="61"/>
+      <w:bookmarkEnd w:id="62"/>
+      <w:r>
+        <w:t xml:space="preserve"> </w:t>
+      </w:r>
+    </w:p>
+    <w:p>
+      <w:pPr>
+        <w:pStyle w:val="Nagwek3"/>
+      </w:pPr>
+      <w:bookmarkStart w:id="63" w:name="_Toc365630676"/>
+      <w:bookmarkStart w:id="64" w:name="_Toc470583812"/>
+      <w:r>
+        <w:t>Instalacja po stronie serwera</w:t>
+      </w:r>
+      <w:bookmarkEnd w:id="63"/>
+      <w:bookmarkEnd w:id="64"/>
+    </w:p>
+    <w:p>
+      <w:r>
+        <w:t>Uruchom pliki *.</w:t>
+      </w:r>
+      <w:proofErr w:type="spellStart"/>
+      <w:r>
+        <w:t>sql</w:t>
+      </w:r>
+      <w:proofErr w:type="spellEnd"/>
+      <w:r>
+        <w:t xml:space="preserve"> z katalogu </w:t>
+      </w:r>
+      <w:proofErr w:type="spellStart"/>
+      <w:r>
+        <w:t>Schema</w:t>
+      </w:r>
+      <w:proofErr w:type="spellEnd"/>
+      <w:r>
+        <w:t>/&lt;nr wersji&gt;</w:t>
+      </w:r>
+    </w:p>
+    <w:p>
+      <w:r>
+        <w:t xml:space="preserve">Uruchom skrypt </w:t>
+      </w:r>
+      <w:proofErr w:type="spellStart"/>
+      <w:r>
+        <w:t>CREATE_PUBLIC_SYNONYMS.sql</w:t>
+      </w:r>
+      <w:proofErr w:type="spellEnd"/>
+      <w:r>
+        <w:t xml:space="preserve"> na użytkowniku PLANNER</w:t>
+      </w:r>
+    </w:p>
+    <w:p>
+      <w:pPr>
+        <w:pStyle w:val="Tekstpodstawowy"/>
+        <w:rPr>
+          <w:rFonts w:ascii="Arial" w:hAnsi="Arial"/>
+          <w:sz w:val="20"/>
+        </w:rPr>
+      </w:pPr>
+    </w:p>
+    <w:p>
+      <w:pPr>
+        <w:pStyle w:val="Nagwek3"/>
+      </w:pPr>
+      <w:bookmarkStart w:id="65" w:name="_Toc365630677"/>
+      <w:bookmarkStart w:id="66" w:name="_Toc470583813"/>
+      <w:r>
+        <w:t>Instalacja na stacjach roboczych</w:t>
+      </w:r>
+      <w:bookmarkEnd w:id="65"/>
+      <w:bookmarkEnd w:id="66"/>
+    </w:p>
+    <w:p>
+      <w:r>
+        <w:t>W celu zainstalowania nowej wersji należy pobrać aktualizację zgodnie z rysunkiem poniżej.</w:t>
+      </w:r>
+    </w:p>
+    <w:p/>
+    <w:p>
+      <w:pPr>
+        <w:jc w:val="center"/>
+      </w:pPr>
+      <w:r>
+        <w:rPr>
+          <w:noProof/>
+        </w:rPr>
+        <w:drawing>
+          <wp:inline distT="0" distB="0" distL="0" distR="0" wp14:anchorId="37058790" wp14:editId="6A2E7212">
+            <wp:extent cx="5057775" cy="714375"/>
+            <wp:effectExtent l="0" t="0" r="9525" b="9525"/>
+            <wp:docPr id="15" name="Obraz 15"/>
+            <wp:cNvGraphicFramePr>
+              <a:graphicFrameLocks xmlns:a="http://schemas.openxmlformats.org/drawingml/2006/main" noChangeAspect="1"/>
+            </wp:cNvGraphicFramePr>
+            <a:graphic xmlns:a="http://schemas.openxmlformats.org/drawingml/2006/main">
+              <a:graphicData uri="http://schemas.openxmlformats.org/drawingml/2006/picture">
+                <pic:pic xmlns:pic="http://schemas.openxmlformats.org/drawingml/2006/picture">
+                  <pic:nvPicPr>
+                    <pic:cNvPr id="0" name=""/>
+                    <pic:cNvPicPr/>
+                  </pic:nvPicPr>
+                  <pic:blipFill>
+                    <a:blip r:embed="rId16"/>
+                    <a:stretch>
+                      <a:fillRect/>
+                    </a:stretch>
+                  </pic:blipFill>
+                  <pic:spPr>
+                    <a:xfrm>
+                      <a:off x="0" y="0"/>
                       <a:ext cx="5057775" cy="714375"/>
                     </a:xfrm>
                     <a:prstGeom prst="rect">
@@ -10367,13 +10726,13 @@
       <w:pPr>
         <w:pStyle w:val="Nagwek2"/>
       </w:pPr>
-      <w:bookmarkStart w:id="41" w:name="_Toc365630678"/>
-      <w:bookmarkStart w:id="42" w:name="_Toc405357607"/>
+      <w:bookmarkStart w:id="67" w:name="_Toc365630678"/>
+      <w:bookmarkStart w:id="68" w:name="_Toc470583814"/>
       <w:r>
         <w:t>Załącznik B - Usługi terminalowe</w:t>
       </w:r>
-      <w:bookmarkEnd w:id="41"/>
-      <w:bookmarkEnd w:id="42"/>
+      <w:bookmarkEnd w:id="67"/>
+      <w:bookmarkEnd w:id="68"/>
     </w:p>
     <w:p>
       <w:pPr>
@@ -10471,25 +10830,26 @@
           <w:rFonts w:cstheme="majorBidi"/>
         </w:rPr>
       </w:pPr>
-      <w:bookmarkStart w:id="43" w:name="_Toc365630679"/>
-      <w:bookmarkStart w:id="44" w:name="_Toc405357608"/>
-      <w:r>
+      <w:bookmarkStart w:id="69" w:name="_Toc365630679"/>
+      <w:bookmarkStart w:id="70" w:name="_Toc470583815"/>
+      <w:r>
+        <w:lastRenderedPageBreak/>
         <w:t>Załącznik C - Rozwiązywanie problemów</w:t>
       </w:r>
-      <w:bookmarkEnd w:id="43"/>
-      <w:bookmarkEnd w:id="44"/>
+      <w:bookmarkEnd w:id="69"/>
+      <w:bookmarkEnd w:id="70"/>
     </w:p>
     <w:p>
       <w:pPr>
         <w:pStyle w:val="Nagwek3"/>
       </w:pPr>
-      <w:bookmarkStart w:id="45" w:name="_Toc365630680"/>
-      <w:bookmarkStart w:id="46" w:name="_Toc405357609"/>
+      <w:bookmarkStart w:id="71" w:name="_Toc365630680"/>
+      <w:bookmarkStart w:id="72" w:name="_Toc470583816"/>
       <w:r>
         <w:t>Instalacja serwera</w:t>
       </w:r>
-      <w:bookmarkEnd w:id="45"/>
-      <w:bookmarkEnd w:id="46"/>
+      <w:bookmarkEnd w:id="71"/>
+      <w:bookmarkEnd w:id="72"/>
     </w:p>
     <w:p>
       <w:pPr>
@@ -10501,31 +10861,7 @@
         <w:pStyle w:val="Tekstpodstawowy"/>
       </w:pPr>
       <w:r>
-        <w:t xml:space="preserve">Na każdej wersji systemu operacyjnego można zainstalować oprogramowanie </w:t>
-      </w:r>
-      <w:proofErr w:type="spellStart"/>
-      <w:r>
-        <w:t>Oracle</w:t>
-      </w:r>
-      <w:proofErr w:type="spellEnd"/>
-      <w:r>
-        <w:t xml:space="preserve"> XE, mimo, że na stronie </w:t>
-      </w:r>
-      <w:proofErr w:type="spellStart"/>
-      <w:r>
-        <w:t>Oracle</w:t>
-      </w:r>
-      <w:proofErr w:type="spellEnd"/>
-      <w:r>
-        <w:t xml:space="preserve"> jest informacja, że nie wspiera rozwiązania pod Windows 7/8 (</w:t>
-      </w:r>
-      <w:proofErr w:type="spellStart"/>
-      <w:r>
-        <w:t>Oracle</w:t>
-      </w:r>
-      <w:proofErr w:type="spellEnd"/>
-      <w:r>
-        <w:t xml:space="preserve"> rekomenduje użycie płatnego serwera).</w:t>
+        <w:t>Na każdej wersji systemu operacyjnego można zainstalować oprogramowanie Oracle XE, mimo, że na stronie Oracle jest informacja, że nie wspiera rozwiązania pod Windows 7/8 (Oracle rekomenduje użycie płatnego serwera).</w:t>
       </w:r>
     </w:p>
     <w:p>
@@ -10538,16 +10874,7 @@
         <w:pStyle w:val="Tekstpodstawowy"/>
       </w:pPr>
       <w:r>
-        <w:lastRenderedPageBreak/>
-        <w:t xml:space="preserve">W razie napotkania problemu podczas instalacji </w:t>
-      </w:r>
-      <w:proofErr w:type="spellStart"/>
-      <w:r>
-        <w:t>Oracle</w:t>
-      </w:r>
-      <w:proofErr w:type="spellEnd"/>
-      <w:r>
-        <w:t xml:space="preserve"> XE serwer skorzystaj z następującej notatki:</w:t>
+        <w:t>W razie napotkania problemu podczas instalacji Oracle XE serwer skorzystaj z następującej notatki:</w:t>
       </w:r>
     </w:p>
     <w:p>
@@ -10560,7 +10887,7 @@
           <w:right w:val="single" w:sz="4" w:space="4" w:color="auto"/>
         </w:pBdr>
       </w:pPr>
-      <w:hyperlink r:id="rId15" w:history="1">
+      <w:hyperlink r:id="rId17" w:history="1">
         <w:r>
           <w:rPr>
             <w:rStyle w:val="Hipercze"/>
@@ -10593,1092 +10920,29 @@
     </w:p>
     <w:p>
       <w:pPr>
-        <w:pStyle w:val="Tekstpodstawowy"/>
-      </w:pPr>
-    </w:p>
-    <w:p>
-      <w:pPr>
         <w:pStyle w:val="Nagwek3"/>
-      </w:pPr>
-      <w:bookmarkStart w:id="47" w:name="_Toc365630681"/>
-      <w:bookmarkStart w:id="48" w:name="_Toc405357610"/>
-      <w:r>
-        <w:t>Instalacja stacji roboczej</w:t>
-      </w:r>
-      <w:bookmarkEnd w:id="47"/>
-      <w:bookmarkEnd w:id="48"/>
-    </w:p>
-    <w:p>
-      <w:pPr>
-        <w:rPr>
-          <w:rFonts w:cs="Arial"/>
-        </w:rPr>
-      </w:pPr>
-    </w:p>
-    <w:p>
-      <w:pPr>
-        <w:rPr>
-          <w:rFonts w:cs="Arial"/>
-        </w:rPr>
-      </w:pPr>
-    </w:p>
-    <w:p>
-      <w:pPr>
-        <w:rPr>
-          <w:rFonts w:cs="Arial"/>
-          <w:b/>
-        </w:rPr>
-      </w:pPr>
-      <w:r>
-        <w:rPr>
-          <w:rFonts w:cs="Arial"/>
-          <w:b/>
-        </w:rPr>
-        <w:t xml:space="preserve">Program Plansoft.org (plik planowanie.exe) </w:t>
-      </w:r>
-    </w:p>
-    <w:p>
-      <w:pPr>
         <w:numPr>
           <w:ilvl w:val="0"/>
-          <w:numId w:val="12"/>
+          <w:numId w:val="0"/>
         </w:numPr>
-        <w:rPr>
-          <w:rFonts w:cs="Arial"/>
-          <w:b/>
-        </w:rPr>
-      </w:pPr>
-      <w:r>
-        <w:rPr>
-          <w:rFonts w:cs="Arial"/>
-          <w:b/>
-        </w:rPr>
-        <w:t>zawiesza się podczas próby uruchomienia w środowisku Windows7</w:t>
-      </w:r>
-    </w:p>
-    <w:p>
-      <w:pPr>
-        <w:numPr>
-          <w:ilvl w:val="0"/>
-          <w:numId w:val="12"/>
-        </w:numPr>
-        <w:rPr>
-          <w:rFonts w:cs="Arial"/>
-          <w:b/>
-        </w:rPr>
-      </w:pPr>
-      <w:r>
-        <w:rPr>
-          <w:rFonts w:cs="Arial"/>
-          <w:b/>
-        </w:rPr>
-        <w:t>lub pojawia się komunikat „Dostawca nie został zainstalowany”</w:t>
-      </w:r>
-    </w:p>
-    <w:p>
-      <w:pPr>
-        <w:rPr>
-          <w:rFonts w:cs="Arial"/>
-        </w:rPr>
-      </w:pPr>
-      <w:r>
-        <w:rPr>
-          <w:rFonts w:cs="Arial"/>
-        </w:rPr>
-        <w:t xml:space="preserve">Sprawdź, czy sterownik ORAOLEDB został prawidłowo zainstalowany. </w:t>
-      </w:r>
-      <w:r>
-        <w:rPr>
-          <w:rFonts w:cs="Arial"/>
-        </w:rPr>
-        <w:t>W tym celu:</w:t>
-      </w:r>
-    </w:p>
-    <w:p>
-      <w:pPr>
-        <w:numPr>
-          <w:ilvl w:val="0"/>
-          <w:numId w:val="10"/>
-        </w:numPr>
-        <w:rPr>
-          <w:rFonts w:cs="Arial"/>
-        </w:rPr>
-      </w:pPr>
-      <w:r>
-        <w:rPr>
-          <w:rFonts w:cs="Arial"/>
-        </w:rPr>
-        <w:t>Utwórz na pulpicie pusty plik tekstowy, zmień rozszerzenie pliku na .</w:t>
-      </w:r>
+      </w:pPr>
+    </w:p>
+    <w:p>
+      <w:pPr>
+        <w:pStyle w:val="Nagwek2"/>
+      </w:pPr>
+      <w:bookmarkStart w:id="73" w:name="_Toc365630682"/>
+      <w:bookmarkStart w:id="74" w:name="_Toc470583817"/>
       <w:proofErr w:type="spellStart"/>
       <w:r>
-        <w:rPr>
-          <w:rFonts w:cs="Arial"/>
-        </w:rPr>
-        <w:t>udl</w:t>
+        <w:t>Załacznik</w:t>
       </w:r>
       <w:proofErr w:type="spellEnd"/>
       <w:r>
-        <w:rPr>
-          <w:rFonts w:cs="Arial"/>
-        </w:rPr>
-        <w:t xml:space="preserve"> i kliknij dwukrotnie w plik</w:t>
-      </w:r>
-    </w:p>
-    <w:p>
-      <w:pPr>
-        <w:rPr>
-          <w:rFonts w:cs="Arial"/>
-        </w:rPr>
-      </w:pPr>
-    </w:p>
-    <w:p>
-      <w:pPr>
-        <w:jc w:val="center"/>
-        <w:rPr>
-          <w:rFonts w:cs="Arial"/>
-        </w:rPr>
-      </w:pPr>
-      <w:r>
-        <w:rPr>
-          <w:rFonts w:cs="Arial"/>
-          <w:noProof/>
-          <w:lang w:val="en-GB" w:eastAsia="en-GB"/>
-        </w:rPr>
-        <w:drawing>
-          <wp:inline distT="0" distB="0" distL="0" distR="0" wp14:anchorId="4910AF83" wp14:editId="202A1699">
-            <wp:extent cx="819150" cy="862965"/>
-            <wp:effectExtent l="0" t="0" r="0" b="0"/>
-            <wp:docPr id="7" name="Obraz 5" descr="闒粀闀粀"/>
-            <wp:cNvGraphicFramePr>
-              <a:graphicFrameLocks xmlns:a="http://schemas.openxmlformats.org/drawingml/2006/main" noChangeAspect="1"/>
-            </wp:cNvGraphicFramePr>
-            <a:graphic xmlns:a="http://schemas.openxmlformats.org/drawingml/2006/main">
-              <a:graphicData uri="http://schemas.openxmlformats.org/drawingml/2006/picture">
-                <pic:pic xmlns:pic="http://schemas.openxmlformats.org/drawingml/2006/picture">
-                  <pic:nvPicPr>
-                    <pic:cNvPr id="0" name="Picture 5" descr="闒粀闀粀"/>
-                    <pic:cNvPicPr>
-                      <a:picLocks noChangeAspect="1" noChangeArrowheads="1"/>
-                    </pic:cNvPicPr>
-                  </pic:nvPicPr>
-                  <pic:blipFill>
-                    <a:blip r:embed="rId16">
-                      <a:extLst>
-                        <a:ext uri="{28A0092B-C50C-407E-A947-70E740481C1C}">
-                          <a14:useLocalDpi xmlns:a14="http://schemas.microsoft.com/office/drawing/2010/main" val="0"/>
-                        </a:ext>
-                      </a:extLst>
-                    </a:blip>
-                    <a:srcRect/>
-                    <a:stretch>
-                      <a:fillRect/>
-                    </a:stretch>
-                  </pic:blipFill>
-                  <pic:spPr bwMode="auto">
-                    <a:xfrm>
-                      <a:off x="0" y="0"/>
-                      <a:ext cx="819150" cy="862965"/>
-                    </a:xfrm>
-                    <a:prstGeom prst="rect">
-                      <a:avLst/>
-                    </a:prstGeom>
-                    <a:noFill/>
-                    <a:ln>
-                      <a:noFill/>
-                    </a:ln>
-                  </pic:spPr>
-                </pic:pic>
-              </a:graphicData>
-            </a:graphic>
-          </wp:inline>
-        </w:drawing>
-      </w:r>
-    </w:p>
-    <w:p>
-      <w:pPr>
-        <w:rPr>
-          <w:rFonts w:cs="Arial"/>
-        </w:rPr>
-      </w:pPr>
-    </w:p>
-    <w:p>
-      <w:pPr>
-        <w:numPr>
-          <w:ilvl w:val="0"/>
-          <w:numId w:val="10"/>
-        </w:numPr>
-        <w:rPr>
-          <w:rFonts w:cs="Arial"/>
-        </w:rPr>
-      </w:pPr>
-      <w:r>
-        <w:rPr>
-          <w:rFonts w:cs="Arial"/>
-        </w:rPr>
-        <w:t>Przejdź na zakładkę Dostawca, następnie wybierz dostawcę "</w:t>
-      </w:r>
-      <w:proofErr w:type="spellStart"/>
-      <w:r>
-        <w:rPr>
-          <w:rFonts w:cs="Arial"/>
-        </w:rPr>
-        <w:t>Oracle</w:t>
-      </w:r>
-      <w:proofErr w:type="spellEnd"/>
-      <w:r>
-        <w:rPr>
-          <w:rFonts w:cs="Arial"/>
-        </w:rPr>
-        <w:t xml:space="preserve"> Provider for OLE DB", a następnie naciśnij przycisk Dalej. Jeżeli nazwy "</w:t>
-      </w:r>
-      <w:proofErr w:type="spellStart"/>
-      <w:r>
-        <w:rPr>
-          <w:rFonts w:cs="Arial"/>
-        </w:rPr>
-        <w:t>Oracle</w:t>
-      </w:r>
-      <w:proofErr w:type="spellEnd"/>
-      <w:r>
-        <w:rPr>
-          <w:rFonts w:cs="Arial"/>
-        </w:rPr>
-        <w:t xml:space="preserve"> Provider for OLE DB" nie ma na liście, oznacza to, że komponent ORAOLEDB nie został poprawnie zainstalowany, przeprowadź jego instalację.</w:t>
-      </w:r>
-    </w:p>
-    <w:p>
-      <w:pPr>
-        <w:pStyle w:val="NormalnyWeb"/>
-        <w:ind w:left="720"/>
-        <w:jc w:val="center"/>
-        <w:rPr>
-          <w:lang w:val="pl-PL"/>
-        </w:rPr>
-      </w:pPr>
-      <w:r>
-        <w:rPr>
-          <w:rFonts w:cs="Arial"/>
-          <w:noProof/>
-        </w:rPr>
-        <w:drawing>
-          <wp:inline distT="0" distB="0" distL="0" distR="0" wp14:anchorId="75B40BB9" wp14:editId="1732A11C">
-            <wp:extent cx="2348230" cy="2992120"/>
-            <wp:effectExtent l="0" t="0" r="0" b="0"/>
-            <wp:docPr id="6" name="Obraz 4"/>
-            <wp:cNvGraphicFramePr>
-              <a:graphicFrameLocks xmlns:a="http://schemas.openxmlformats.org/drawingml/2006/main" noChangeAspect="1"/>
-            </wp:cNvGraphicFramePr>
-            <a:graphic xmlns:a="http://schemas.openxmlformats.org/drawingml/2006/main">
-              <a:graphicData uri="http://schemas.openxmlformats.org/drawingml/2006/picture">
-                <pic:pic xmlns:pic="http://schemas.openxmlformats.org/drawingml/2006/picture">
-                  <pic:nvPicPr>
-                    <pic:cNvPr id="0" name="Picture 4"/>
-                    <pic:cNvPicPr>
-                      <a:picLocks noChangeAspect="1" noChangeArrowheads="1"/>
-                    </pic:cNvPicPr>
-                  </pic:nvPicPr>
-                  <pic:blipFill>
-                    <a:blip r:embed="rId17">
-                      <a:extLst>
-                        <a:ext uri="{28A0092B-C50C-407E-A947-70E740481C1C}">
-                          <a14:useLocalDpi xmlns:a14="http://schemas.microsoft.com/office/drawing/2010/main" val="0"/>
-                        </a:ext>
-                      </a:extLst>
-                    </a:blip>
-                    <a:srcRect/>
-                    <a:stretch>
-                      <a:fillRect/>
-                    </a:stretch>
-                  </pic:blipFill>
-                  <pic:spPr bwMode="auto">
-                    <a:xfrm>
-                      <a:off x="0" y="0"/>
-                      <a:ext cx="2348230" cy="2992120"/>
-                    </a:xfrm>
-                    <a:prstGeom prst="rect">
-                      <a:avLst/>
-                    </a:prstGeom>
-                    <a:noFill/>
-                    <a:ln>
-                      <a:noFill/>
-                    </a:ln>
-                  </pic:spPr>
-                </pic:pic>
-              </a:graphicData>
-            </a:graphic>
-          </wp:inline>
-        </w:drawing>
-      </w:r>
-    </w:p>
-    <w:tbl>
-      <w:tblPr>
-        <w:tblW w:w="9299" w:type="dxa"/>
-        <w:tblInd w:w="708" w:type="dxa"/>
-        <w:tblBorders>
-          <w:top w:val="single" w:sz="4" w:space="0" w:color="auto"/>
-          <w:left w:val="single" w:sz="4" w:space="0" w:color="auto"/>
-          <w:bottom w:val="single" w:sz="4" w:space="0" w:color="auto"/>
-          <w:right w:val="single" w:sz="4" w:space="0" w:color="auto"/>
-          <w:insideH w:val="single" w:sz="4" w:space="0" w:color="auto"/>
-          <w:insideV w:val="single" w:sz="4" w:space="0" w:color="auto"/>
-        </w:tblBorders>
-        <w:tblLook w:val="04A0" w:firstRow="1" w:lastRow="0" w:firstColumn="1" w:lastColumn="0" w:noHBand="0" w:noVBand="1"/>
-      </w:tblPr>
-      <w:tblGrid>
-        <w:gridCol w:w="9299"/>
-      </w:tblGrid>
-      <w:tr>
-        <w:tc>
-          <w:tcPr>
-            <w:tcW w:w="9299" w:type="dxa"/>
-            <w:shd w:val="clear" w:color="auto" w:fill="auto"/>
-          </w:tcPr>
-          <w:p>
-            <w:pPr>
-              <w:pStyle w:val="Tekstpodstawowy"/>
-              <w:rPr>
-                <w:rFonts w:ascii="Arial" w:hAnsi="Arial"/>
-                <w:b/>
-                <w:sz w:val="20"/>
-              </w:rPr>
-            </w:pPr>
-            <w:r>
-              <w:rPr>
-                <w:rFonts w:ascii="Arial" w:hAnsi="Arial"/>
-                <w:b/>
-                <w:sz w:val="20"/>
-              </w:rPr>
-              <w:lastRenderedPageBreak/>
-              <w:tab/>
-              <w:t>Użytko</w:t>
-            </w:r>
-            <w:r>
-              <w:rPr>
-                <w:rFonts w:ascii="Arial" w:hAnsi="Arial"/>
-                <w:b/>
-                <w:sz w:val="20"/>
-              </w:rPr>
-              <w:t>wnicy systemu Windows XP</w:t>
-            </w:r>
-          </w:p>
-          <w:p>
-            <w:pPr>
-              <w:pStyle w:val="Tekstpodstawowy"/>
-              <w:rPr>
-                <w:rFonts w:ascii="Arial" w:hAnsi="Arial"/>
-                <w:sz w:val="20"/>
-              </w:rPr>
-            </w:pPr>
-            <w:r>
-              <w:rPr>
-                <w:rFonts w:ascii="Arial" w:hAnsi="Arial"/>
-                <w:b/>
-                <w:sz w:val="20"/>
-              </w:rPr>
-              <w:tab/>
-            </w:r>
-            <w:r>
-              <w:rPr>
-                <w:rFonts w:ascii="Arial" w:hAnsi="Arial"/>
-                <w:sz w:val="20"/>
-              </w:rPr>
-              <w:t>Zainstaluj oprogramowanie OracleXEClient.exe (</w:t>
-            </w:r>
-            <w:hyperlink r:id="rId18" w:history="1">
-              <w:r>
-                <w:rPr>
-                  <w:rStyle w:val="Hipercze"/>
-                  <w:rFonts w:ascii="Arial" w:hAnsi="Arial"/>
-                  <w:sz w:val="20"/>
-                </w:rPr>
-                <w:t>http://www.plansoft.org/OracleXEClient.exe</w:t>
-              </w:r>
-            </w:hyperlink>
-            <w:r>
-              <w:rPr>
-                <w:rFonts w:ascii="Arial" w:hAnsi="Arial"/>
-                <w:sz w:val="20"/>
-              </w:rPr>
-              <w:t xml:space="preserve"> )</w:t>
-            </w:r>
-          </w:p>
-          <w:p>
-            <w:pPr>
-              <w:pStyle w:val="Tekstpodstawowy"/>
-              <w:rPr>
-                <w:rFonts w:ascii="Arial" w:hAnsi="Arial"/>
-                <w:b/>
-                <w:sz w:val="20"/>
-              </w:rPr>
-            </w:pPr>
-          </w:p>
-          <w:p>
-            <w:pPr>
-              <w:pStyle w:val="Tekstpodstawowy"/>
-              <w:rPr>
-                <w:rFonts w:ascii="Arial" w:hAnsi="Arial"/>
-                <w:b/>
-                <w:sz w:val="20"/>
-              </w:rPr>
-            </w:pPr>
-            <w:r>
-              <w:rPr>
-                <w:rFonts w:ascii="Arial" w:hAnsi="Arial"/>
-                <w:b/>
-                <w:sz w:val="20"/>
-              </w:rPr>
-              <w:tab/>
-              <w:t>U</w:t>
-            </w:r>
-            <w:r>
-              <w:rPr>
-                <w:rFonts w:ascii="Arial" w:hAnsi="Arial"/>
-                <w:b/>
-                <w:sz w:val="20"/>
-              </w:rPr>
-              <w:t xml:space="preserve">żytkownicy systemu Windows </w:t>
-            </w:r>
-            <w:r>
-              <w:rPr>
-                <w:rFonts w:ascii="Arial" w:hAnsi="Arial"/>
-                <w:b/>
-                <w:sz w:val="20"/>
-              </w:rPr>
-              <w:t>Vista</w:t>
-            </w:r>
-          </w:p>
-          <w:p>
-            <w:pPr>
-              <w:pStyle w:val="Tekstpodstawowy"/>
-              <w:ind w:left="708"/>
-              <w:rPr>
-                <w:rFonts w:ascii="Arial" w:hAnsi="Arial"/>
-                <w:sz w:val="20"/>
-              </w:rPr>
-            </w:pPr>
-            <w:r>
-              <w:rPr>
-                <w:rFonts w:ascii="Arial" w:hAnsi="Arial"/>
-                <w:sz w:val="20"/>
-              </w:rPr>
-              <w:t>Zainstaluj oprogramowanie OracleXEClient.exe (</w:t>
-            </w:r>
-            <w:hyperlink r:id="rId19" w:history="1">
-              <w:r>
-                <w:rPr>
-                  <w:rStyle w:val="Hipercze"/>
-                  <w:rFonts w:ascii="Arial" w:hAnsi="Arial"/>
-                  <w:sz w:val="20"/>
-                </w:rPr>
-                <w:t>http://www.plansoft.org/OracleXEClient.exe</w:t>
-              </w:r>
-            </w:hyperlink>
-            <w:r>
-              <w:rPr>
-                <w:rFonts w:ascii="Arial" w:hAnsi="Arial"/>
-                <w:sz w:val="20"/>
-              </w:rPr>
-              <w:t xml:space="preserve"> ) a następnie  ODAC101040.exe</w:t>
-            </w:r>
-            <w:r>
-              <w:rPr>
-                <w:rFonts w:ascii="Arial" w:hAnsi="Arial"/>
-                <w:sz w:val="20"/>
-              </w:rPr>
-              <w:t xml:space="preserve">(plik </w:t>
-            </w:r>
-            <w:r>
-              <w:rPr>
-                <w:rFonts w:ascii="Arial" w:hAnsi="Arial"/>
-                <w:sz w:val="20"/>
-              </w:rPr>
-              <w:t>do ściągnięcia ze stron</w:t>
-            </w:r>
-            <w:r>
-              <w:rPr>
-                <w:rFonts w:ascii="Arial" w:hAnsi="Arial"/>
-                <w:sz w:val="20"/>
-              </w:rPr>
-              <w:t>y</w:t>
-            </w:r>
-            <w:r>
-              <w:rPr>
-                <w:rFonts w:ascii="Arial" w:hAnsi="Arial"/>
-                <w:sz w:val="20"/>
-              </w:rPr>
-              <w:t xml:space="preserve"> </w:t>
-            </w:r>
-            <w:proofErr w:type="spellStart"/>
-            <w:r>
-              <w:rPr>
-                <w:rFonts w:ascii="Arial" w:hAnsi="Arial"/>
-                <w:sz w:val="20"/>
-              </w:rPr>
-              <w:t>Oracle</w:t>
-            </w:r>
-            <w:proofErr w:type="spellEnd"/>
-            <w:r>
-              <w:rPr>
-                <w:rFonts w:ascii="Arial" w:hAnsi="Arial"/>
-                <w:sz w:val="20"/>
-              </w:rPr>
-              <w:t>)</w:t>
-            </w:r>
-            <w:r>
-              <w:rPr>
-                <w:rFonts w:ascii="Arial" w:hAnsi="Arial"/>
-                <w:sz w:val="20"/>
-              </w:rPr>
-              <w:t>.</w:t>
-            </w:r>
-          </w:p>
-          <w:p>
-            <w:pPr>
-              <w:pStyle w:val="Tekstpodstawowy"/>
-              <w:ind w:left="708"/>
-              <w:rPr>
-                <w:rFonts w:ascii="Arial" w:hAnsi="Arial"/>
-                <w:color w:val="FF0000"/>
-                <w:sz w:val="20"/>
-              </w:rPr>
-            </w:pPr>
-            <w:r>
-              <w:rPr>
-                <w:rFonts w:ascii="Arial" w:hAnsi="Arial"/>
-                <w:color w:val="FF0000"/>
-                <w:sz w:val="20"/>
-              </w:rPr>
-              <w:t xml:space="preserve">Plik ODAC101040.exe musi myć instalowany w środowisku Windows7, ponieważ naprawia on błąd polegający na tym, że nie po zainstalowaniu klienta </w:t>
-            </w:r>
-            <w:proofErr w:type="spellStart"/>
-            <w:r>
-              <w:rPr>
-                <w:rFonts w:ascii="Arial" w:hAnsi="Arial"/>
-                <w:color w:val="FF0000"/>
-                <w:sz w:val="20"/>
-              </w:rPr>
-              <w:t>Oracle</w:t>
-            </w:r>
-            <w:proofErr w:type="spellEnd"/>
-            <w:r>
-              <w:rPr>
-                <w:rFonts w:ascii="Arial" w:hAnsi="Arial"/>
-                <w:color w:val="FF0000"/>
-                <w:sz w:val="20"/>
-              </w:rPr>
-              <w:t xml:space="preserve"> nie można uruchomić sterownika </w:t>
-            </w:r>
-            <w:proofErr w:type="spellStart"/>
-            <w:r>
-              <w:rPr>
-                <w:rFonts w:ascii="Arial" w:hAnsi="Arial"/>
-                <w:color w:val="FF0000"/>
-                <w:sz w:val="20"/>
-              </w:rPr>
-              <w:t>Oraoledb</w:t>
-            </w:r>
-            <w:proofErr w:type="spellEnd"/>
-            <w:r>
-              <w:rPr>
-                <w:rFonts w:ascii="Arial" w:hAnsi="Arial"/>
-                <w:color w:val="FF0000"/>
-                <w:sz w:val="20"/>
-              </w:rPr>
-              <w:t xml:space="preserve">. </w:t>
-            </w:r>
-          </w:p>
-          <w:p>
-            <w:pPr>
-              <w:pStyle w:val="NormalnyWeb"/>
-              <w:ind w:left="720"/>
-              <w:rPr>
-                <w:b/>
-                <w:lang w:val="pl-PL"/>
-              </w:rPr>
-            </w:pPr>
-            <w:r>
-              <w:rPr>
-                <w:b/>
-                <w:lang w:val="pl-PL"/>
-              </w:rPr>
-              <w:t>Użytkownicy systemu Windows 7, 32bit</w:t>
-            </w:r>
-          </w:p>
-          <w:p>
-            <w:pPr>
-              <w:pStyle w:val="Tekstpodstawowy"/>
-              <w:ind w:left="708"/>
-              <w:rPr>
-                <w:rFonts w:ascii="Arial" w:hAnsi="Arial"/>
-                <w:sz w:val="20"/>
-              </w:rPr>
-            </w:pPr>
-            <w:r>
-              <w:rPr>
-                <w:rFonts w:ascii="Arial" w:hAnsi="Arial"/>
-                <w:sz w:val="20"/>
-              </w:rPr>
-              <w:t xml:space="preserve">Zainstaluj oprogramowanie </w:t>
-            </w:r>
-            <w:proofErr w:type="spellStart"/>
-            <w:r>
-              <w:rPr>
-                <w:rFonts w:ascii="Arial" w:hAnsi="Arial"/>
-                <w:sz w:val="20"/>
-              </w:rPr>
-              <w:t>Oracle</w:t>
-            </w:r>
-            <w:proofErr w:type="spellEnd"/>
-            <w:r>
-              <w:rPr>
-                <w:rFonts w:ascii="Arial" w:hAnsi="Arial"/>
-                <w:sz w:val="20"/>
-              </w:rPr>
-              <w:t xml:space="preserve"> XE 11g na stacji roboczej, a następnie ręcznie zatrzymaj wszystkie usługi zaczynające się od słowa </w:t>
-            </w:r>
-            <w:proofErr w:type="spellStart"/>
-            <w:r>
-              <w:rPr>
-                <w:rFonts w:ascii="Arial" w:hAnsi="Arial"/>
-                <w:sz w:val="20"/>
-              </w:rPr>
-              <w:t>Oracle</w:t>
-            </w:r>
-            <w:proofErr w:type="spellEnd"/>
-            <w:r>
-              <w:rPr>
-                <w:rFonts w:ascii="Arial" w:hAnsi="Arial"/>
-                <w:sz w:val="20"/>
-              </w:rPr>
-              <w:t xml:space="preserve"> (nie są one potrzebne na stacji roboczej).</w:t>
-            </w:r>
-          </w:p>
-          <w:p>
-            <w:pPr>
-              <w:pStyle w:val="Tekstpodstawowy"/>
-              <w:ind w:left="708"/>
-              <w:rPr>
-                <w:rFonts w:ascii="Arial" w:hAnsi="Arial"/>
-                <w:sz w:val="20"/>
-              </w:rPr>
-            </w:pPr>
-            <w:r>
-              <w:rPr>
-                <w:rFonts w:ascii="Arial" w:hAnsi="Arial"/>
-                <w:sz w:val="20"/>
-              </w:rPr>
-              <w:t xml:space="preserve">W ten sposób unikniesz problemów z instalacją komponentu ORAOLEDB. </w:t>
-            </w:r>
-          </w:p>
-          <w:p>
-            <w:pPr>
-              <w:pStyle w:val="NormalnyWeb"/>
-              <w:ind w:left="720"/>
-              <w:rPr>
-                <w:b/>
-                <w:lang w:val="pl-PL"/>
-              </w:rPr>
-            </w:pPr>
-            <w:r>
-              <w:rPr>
-                <w:b/>
-                <w:lang w:val="pl-PL"/>
-              </w:rPr>
-              <w:t>Użytkownicy systemu Windows 7, 64bit</w:t>
-            </w:r>
-            <w:r>
-              <w:rPr>
-                <w:b/>
-                <w:lang w:val="pl-PL"/>
-              </w:rPr>
-              <w:t>, Windows 8 64bit</w:t>
-            </w:r>
-          </w:p>
-          <w:p>
-            <w:pPr>
-              <w:ind w:left="708"/>
-              <w:rPr>
-                <w:noProof/>
-              </w:rPr>
-            </w:pPr>
-            <w:r>
-              <w:rPr>
-                <w:noProof/>
-              </w:rPr>
-              <w:t>Do instalacji – pobieramy z oracle.com plik win</w:t>
-            </w:r>
-            <w:r>
-              <w:rPr>
-                <w:noProof/>
-                <w:highlight w:val="red"/>
-              </w:rPr>
-              <w:t>32</w:t>
-            </w:r>
-            <w:r>
-              <w:rPr>
-                <w:noProof/>
-              </w:rPr>
-              <w:t>_11gR2_client.zip i instalujemy za pomocą poniższych opcji. Bardzo ważne jest wybranie opcji runtime,  opcja instant client nie instaluje poprawnie Oracle DB. W opcji Custom bardzo łatwo się pogubić,  instalująć śmieci, a pomijając składniki istotne.</w:t>
-            </w:r>
-          </w:p>
-          <w:p>
-            <w:pPr>
-              <w:ind w:left="708"/>
-              <w:rPr>
-                <w:rFonts w:cstheme="minorBidi"/>
-                <w:noProof/>
-                <w:color w:val="FF0000"/>
-              </w:rPr>
-            </w:pPr>
-            <w:r>
-              <w:rPr>
-                <w:noProof/>
-                <w:color w:val="FF0000"/>
-              </w:rPr>
-              <w:t>Ważne: Instalujemy plik win</w:t>
-            </w:r>
-            <w:r>
-              <w:rPr>
-                <w:noProof/>
-                <w:color w:val="FFFFFF"/>
-                <w:highlight w:val="red"/>
-              </w:rPr>
-              <w:t>32</w:t>
-            </w:r>
-            <w:r>
-              <w:rPr>
-                <w:noProof/>
-                <w:color w:val="FF0000"/>
-              </w:rPr>
-              <w:t>_11gR2_client.zip, a nie plik win</w:t>
-            </w:r>
-            <w:r>
-              <w:rPr>
-                <w:noProof/>
-                <w:color w:val="FFFFFF"/>
-                <w:highlight w:val="red"/>
-              </w:rPr>
-              <w:t>64</w:t>
-            </w:r>
-            <w:r>
-              <w:rPr>
-                <w:noProof/>
-                <w:color w:val="FF0000"/>
-              </w:rPr>
-              <w:t>_11gR2_client.zip.</w:t>
-            </w:r>
-          </w:p>
-        </w:tc>
-      </w:tr>
-    </w:tbl>
-    <w:p>
-      <w:pPr>
-        <w:rPr>
-          <w:rFonts w:cs="Arial"/>
-        </w:rPr>
-      </w:pPr>
-    </w:p>
-    <w:p>
-      <w:pPr>
-        <w:numPr>
-          <w:ilvl w:val="0"/>
-          <w:numId w:val="10"/>
-        </w:numPr>
-        <w:rPr>
-          <w:rFonts w:cs="Arial"/>
-        </w:rPr>
-      </w:pPr>
-      <w:r>
-        <w:rPr>
-          <w:rFonts w:cs="Arial"/>
-        </w:rPr>
-        <w:t xml:space="preserve">Na zakładce połączenie wprowadź źródło danych ( adres IP serwera : port : </w:t>
-      </w:r>
-      <w:proofErr w:type="spellStart"/>
-      <w:r>
-        <w:rPr>
-          <w:rFonts w:cs="Arial"/>
-        </w:rPr>
-        <w:t>sid</w:t>
-      </w:r>
-      <w:proofErr w:type="spellEnd"/>
-      <w:r>
-        <w:rPr>
-          <w:rFonts w:cs="Arial"/>
-        </w:rPr>
-        <w:t xml:space="preserve"> ), nazwę użytkownika, hasło i naciśnij przycisk "Testuj połączenie". Powinien pojawić się komunikat, że połączenie testowe powiodło się. W każdej innej sytuacji należy ponownie przeprowadzić instalację w celu naprawy błędu.</w:t>
-      </w:r>
-    </w:p>
-    <w:p>
-      <w:pPr>
-        <w:rPr>
-          <w:rFonts w:cs="Arial"/>
-        </w:rPr>
-      </w:pPr>
-    </w:p>
-    <w:p>
-      <w:pPr>
-        <w:jc w:val="center"/>
-        <w:rPr>
-          <w:rFonts w:cs="Arial"/>
-        </w:rPr>
-      </w:pPr>
-      <w:r>
-        <w:rPr>
-          <w:rFonts w:cs="Arial"/>
-          <w:noProof/>
-          <w:lang w:val="en-GB" w:eastAsia="en-GB"/>
-        </w:rPr>
-        <w:drawing>
-          <wp:inline distT="0" distB="0" distL="0" distR="0" wp14:anchorId="4479B705" wp14:editId="0C6F0A65">
-            <wp:extent cx="2260600" cy="2874645"/>
-            <wp:effectExtent l="0" t="0" r="6350" b="1905"/>
-            <wp:docPr id="5" name="Obraz 3"/>
-            <wp:cNvGraphicFramePr>
-              <a:graphicFrameLocks xmlns:a="http://schemas.openxmlformats.org/drawingml/2006/main" noChangeAspect="1"/>
-            </wp:cNvGraphicFramePr>
-            <a:graphic xmlns:a="http://schemas.openxmlformats.org/drawingml/2006/main">
-              <a:graphicData uri="http://schemas.openxmlformats.org/drawingml/2006/picture">
-                <pic:pic xmlns:pic="http://schemas.openxmlformats.org/drawingml/2006/picture">
-                  <pic:nvPicPr>
-                    <pic:cNvPr id="0" name="Picture 3"/>
-                    <pic:cNvPicPr>
-                      <a:picLocks noChangeAspect="1" noChangeArrowheads="1"/>
-                    </pic:cNvPicPr>
-                  </pic:nvPicPr>
-                  <pic:blipFill>
-                    <a:blip r:embed="rId20">
-                      <a:extLst>
-                        <a:ext uri="{28A0092B-C50C-407E-A947-70E740481C1C}">
-                          <a14:useLocalDpi xmlns:a14="http://schemas.microsoft.com/office/drawing/2010/main" val="0"/>
-                        </a:ext>
-                      </a:extLst>
-                    </a:blip>
-                    <a:srcRect/>
-                    <a:stretch>
-                      <a:fillRect/>
-                    </a:stretch>
-                  </pic:blipFill>
-                  <pic:spPr bwMode="auto">
-                    <a:xfrm>
-                      <a:off x="0" y="0"/>
-                      <a:ext cx="2260600" cy="2874645"/>
-                    </a:xfrm>
-                    <a:prstGeom prst="rect">
-                      <a:avLst/>
-                    </a:prstGeom>
-                    <a:noFill/>
-                    <a:ln>
-                      <a:noFill/>
-                    </a:ln>
-                  </pic:spPr>
-                </pic:pic>
-              </a:graphicData>
-            </a:graphic>
-          </wp:inline>
-        </w:drawing>
-      </w:r>
-    </w:p>
-    <w:p>
-      <w:pPr>
-        <w:numPr>
-          <w:ilvl w:val="0"/>
-          <w:numId w:val="10"/>
-        </w:numPr>
-        <w:rPr>
-          <w:noProof/>
-        </w:rPr>
-      </w:pPr>
-      <w:r>
-        <w:rPr>
-          <w:rFonts w:cs="Arial"/>
-        </w:rPr>
-        <w:lastRenderedPageBreak/>
-        <w:t xml:space="preserve">Nadal problem ? </w:t>
-      </w:r>
-      <w:r>
-        <w:rPr>
-          <w:noProof/>
-        </w:rPr>
-        <w:t>Sprawdzamy, czy nie ma na stacji roboczej panuje porządek w instalacjach klientów Oracle. Przegladamy w rejestrach katalog HKLM\Software\Oracle i sprawdzamy czy  dla jakiegoś home istnieje podkatalog OLEDB.</w:t>
-      </w:r>
-    </w:p>
-    <w:p>
-      <w:pPr>
-        <w:rPr>
-          <w:noProof/>
-        </w:rPr>
-      </w:pPr>
-    </w:p>
-    <w:p>
-      <w:pPr>
-        <w:rPr>
-          <w:noProof/>
-        </w:rPr>
-      </w:pPr>
-      <w:r>
-        <w:rPr>
-          <w:noProof/>
-          <w:lang w:val="en-GB" w:eastAsia="en-GB"/>
-        </w:rPr>
-        <w:drawing>
-          <wp:inline distT="0" distB="0" distL="0" distR="0" wp14:anchorId="1540824E" wp14:editId="66D3A65A">
-            <wp:extent cx="5749925" cy="3825875"/>
-            <wp:effectExtent l="0" t="0" r="3175" b="3175"/>
-            <wp:docPr id="4" name="Obraz 2"/>
-            <wp:cNvGraphicFramePr>
-              <a:graphicFrameLocks xmlns:a="http://schemas.openxmlformats.org/drawingml/2006/main" noChangeAspect="1"/>
-            </wp:cNvGraphicFramePr>
-            <a:graphic xmlns:a="http://schemas.openxmlformats.org/drawingml/2006/main">
-              <a:graphicData uri="http://schemas.openxmlformats.org/drawingml/2006/picture">
-                <pic:pic xmlns:pic="http://schemas.openxmlformats.org/drawingml/2006/picture">
-                  <pic:nvPicPr>
-                    <pic:cNvPr id="0" name="Picture 2"/>
-                    <pic:cNvPicPr>
-                      <a:picLocks noChangeAspect="1" noChangeArrowheads="1"/>
-                    </pic:cNvPicPr>
-                  </pic:nvPicPr>
-                  <pic:blipFill>
-                    <a:blip r:embed="rId21">
-                      <a:extLst>
-                        <a:ext uri="{28A0092B-C50C-407E-A947-70E740481C1C}">
-                          <a14:useLocalDpi xmlns:a14="http://schemas.microsoft.com/office/drawing/2010/main" val="0"/>
-                        </a:ext>
-                      </a:extLst>
-                    </a:blip>
-                    <a:srcRect/>
-                    <a:stretch>
-                      <a:fillRect/>
-                    </a:stretch>
-                  </pic:blipFill>
-                  <pic:spPr bwMode="auto">
-                    <a:xfrm>
-                      <a:off x="0" y="0"/>
-                      <a:ext cx="5749925" cy="3825875"/>
-                    </a:xfrm>
-                    <a:prstGeom prst="rect">
-                      <a:avLst/>
-                    </a:prstGeom>
-                    <a:noFill/>
-                    <a:ln>
-                      <a:noFill/>
-                    </a:ln>
-                  </pic:spPr>
-                </pic:pic>
-              </a:graphicData>
-            </a:graphic>
-          </wp:inline>
-        </w:drawing>
-      </w:r>
-      <w:r>
-        <w:rPr>
-          <w:noProof/>
-        </w:rPr>
-        <w:t xml:space="preserve"> </w:t>
-      </w:r>
-    </w:p>
-    <w:p/>
-    <w:p>
-      <w:r>
-        <w:t xml:space="preserve">Jeśli jest bałagan w katalogu </w:t>
-      </w:r>
-      <w:proofErr w:type="spellStart"/>
-      <w:r>
-        <w:t>Oracle</w:t>
-      </w:r>
-      <w:proofErr w:type="spellEnd"/>
-      <w:r>
-        <w:t>, to należy :</w:t>
-      </w:r>
-    </w:p>
-    <w:p>
-      <w:pPr>
-        <w:numPr>
-          <w:ilvl w:val="0"/>
-          <w:numId w:val="13"/>
-        </w:numPr>
-        <w:spacing w:line="276" w:lineRule="auto"/>
-      </w:pPr>
-      <w:r>
-        <w:t xml:space="preserve">Usunąć fizyczne katalogi opisane w rejestrze, zawierające kolejne instalacje </w:t>
-      </w:r>
-      <w:proofErr w:type="spellStart"/>
-      <w:r>
-        <w:t>Oracle</w:t>
-      </w:r>
-      <w:proofErr w:type="spellEnd"/>
-    </w:p>
-    <w:p>
-      <w:pPr>
-        <w:numPr>
-          <w:ilvl w:val="0"/>
-          <w:numId w:val="13"/>
-        </w:numPr>
-        <w:spacing w:line="276" w:lineRule="auto"/>
-      </w:pPr>
-      <w:r>
-        <w:rPr>
-          <w:noProof/>
-        </w:rPr>
-        <w:t>Przenieśc w bezpieczne miejsce pliki tnsnames.oRa.</w:t>
-      </w:r>
-    </w:p>
-    <w:p>
-      <w:pPr>
-        <w:numPr>
-          <w:ilvl w:val="0"/>
-          <w:numId w:val="13"/>
-        </w:numPr>
-        <w:spacing w:line="276" w:lineRule="auto"/>
-        <w:rPr>
-          <w:lang w:eastAsia="en-US"/>
-        </w:rPr>
-      </w:pPr>
-      <w:r>
-        <w:t xml:space="preserve">Usunąć z rejestrów cały podkatalog </w:t>
-      </w:r>
-      <w:r>
-        <w:rPr>
-          <w:noProof/>
-        </w:rPr>
-        <w:t>HKLM\Software\Oracle</w:t>
-      </w:r>
-    </w:p>
-    <w:p>
-      <w:pPr>
-        <w:numPr>
-          <w:ilvl w:val="0"/>
-          <w:numId w:val="13"/>
-        </w:numPr>
-        <w:spacing w:line="276" w:lineRule="auto"/>
-        <w:rPr>
-          <w:rFonts w:cs="Arial"/>
-        </w:rPr>
-      </w:pPr>
-      <w:r>
-        <w:rPr>
-          <w:noProof/>
-        </w:rPr>
-        <w:t>Przeprowadzić instalację klienta Oracle ponownie</w:t>
-      </w:r>
-    </w:p>
-    <w:p>
-      <w:pPr>
-        <w:pStyle w:val="Nagwek2"/>
-      </w:pPr>
-      <w:bookmarkStart w:id="49" w:name="_Toc365630682"/>
-      <w:bookmarkStart w:id="50" w:name="_Toc405357611"/>
-      <w:proofErr w:type="spellStart"/>
-      <w:r>
-        <w:t>Załacznik</w:t>
-      </w:r>
-      <w:proofErr w:type="spellEnd"/>
-      <w:r>
         <w:t xml:space="preserve"> D – Zaawansowana konfiguracja stacji roboczej</w:t>
       </w:r>
-      <w:bookmarkEnd w:id="49"/>
-      <w:bookmarkEnd w:id="50"/>
+      <w:bookmarkEnd w:id="73"/>
+      <w:bookmarkEnd w:id="74"/>
     </w:p>
     <w:p>
       <w:pPr>
@@ -11979,7 +11243,6 @@
       <w:r>
         <w:rPr>
           <w:noProof/>
-          <w:lang w:val="en-GB" w:eastAsia="en-GB"/>
         </w:rPr>
         <w:drawing>
           <wp:inline distT="0" distB="0" distL="0" distR="0" wp14:anchorId="7C5EFB9E" wp14:editId="62E7DABA">
@@ -11999,7 +11262,7 @@
                     </pic:cNvPicPr>
                   </pic:nvPicPr>
                   <pic:blipFill>
-                    <a:blip r:embed="rId22">
+                    <a:blip r:embed="rId18">
                       <a:extLst>
                         <a:ext uri="{28A0092B-C50C-407E-A947-70E740481C1C}">
                           <a14:useLocalDpi xmlns:a14="http://schemas.microsoft.com/office/drawing/2010/main" val="0"/>
@@ -12036,13 +11299,13 @@
       <w:pPr>
         <w:pStyle w:val="Nagwek2"/>
       </w:pPr>
-      <w:bookmarkStart w:id="51" w:name="_Toc365630683"/>
-      <w:bookmarkStart w:id="52" w:name="_Toc405357612"/>
+      <w:bookmarkStart w:id="75" w:name="_Toc365630683"/>
+      <w:bookmarkStart w:id="76" w:name="_Toc470583818"/>
       <w:r>
         <w:t>Załącznik E - Kilka instalacji plansoft.org w jednej bazie danych</w:t>
       </w:r>
-      <w:bookmarkEnd w:id="51"/>
-      <w:bookmarkEnd w:id="52"/>
+      <w:bookmarkEnd w:id="75"/>
+      <w:bookmarkEnd w:id="76"/>
     </w:p>
     <w:p>
       <w:r>
@@ -12424,7 +11687,6 @@
         </w:rPr>
         <w:t xml:space="preserve"> </w:t>
       </w:r>
-      <w:proofErr w:type="spellStart"/>
       <w:r>
         <w:rPr>
           <w:rFonts w:ascii="Courier" w:hAnsi="Courier" w:cs="Courier"/>
@@ -12433,7 +11695,6 @@
         </w:rPr>
         <w:t>dba</w:t>
       </w:r>
-      <w:proofErr w:type="spellEnd"/>
       <w:r>
         <w:rPr>
           <w:rFonts w:ascii="Courier" w:hAnsi="Courier" w:cs="Courier"/>
@@ -14474,11 +13735,11 @@
       <w:pPr>
         <w:pStyle w:val="Nagwek2"/>
       </w:pPr>
-      <w:bookmarkStart w:id="53" w:name="_Toc405357613"/>
+      <w:bookmarkStart w:id="77" w:name="_Toc470583819"/>
       <w:r>
         <w:t>Inne informacje</w:t>
       </w:r>
-      <w:bookmarkEnd w:id="53"/>
+      <w:bookmarkEnd w:id="77"/>
     </w:p>
     <w:p>
       <w:pPr>
@@ -14496,25 +13757,21 @@
       <w:r>
         <w:t xml:space="preserve">tworzony jest użytkownik w bazie danych </w:t>
       </w:r>
-      <w:proofErr w:type="spellStart"/>
       <w:r>
         <w:rPr>
           <w:i/>
         </w:rPr>
         <w:t>Oracle</w:t>
       </w:r>
-      <w:proofErr w:type="spellEnd"/>
       <w:r>
         <w:t xml:space="preserve"> (o ile uprzednio taki użytkownik nie istnieje). Dla autoryzacji (zob. moduł autoryzacje) nie jest tworzony użytkownik w bazie danych </w:t>
       </w:r>
-      <w:proofErr w:type="spellStart"/>
       <w:r>
         <w:rPr>
           <w:i/>
         </w:rPr>
         <w:t>Oracle</w:t>
       </w:r>
-      <w:proofErr w:type="spellEnd"/>
       <w:r>
         <w:t>.</w:t>
       </w:r>
@@ -14526,10 +13783,10 @@
       </w:pPr>
     </w:p>
     <w:sectPr>
-      <w:headerReference w:type="default" r:id="rId23"/>
-      <w:footerReference w:type="default" r:id="rId24"/>
-      <w:headerReference w:type="first" r:id="rId25"/>
-      <w:footerReference w:type="first" r:id="rId26"/>
+      <w:headerReference w:type="default" r:id="rId19"/>
+      <w:footerReference w:type="default" r:id="rId20"/>
+      <w:headerReference w:type="first" r:id="rId21"/>
+      <w:footerReference w:type="first" r:id="rId22"/>
       <w:pgSz w:w="11907" w:h="16840" w:code="9"/>
       <w:pgMar w:top="1412" w:right="1412" w:bottom="1412" w:left="1412" w:header="709" w:footer="709" w:gutter="0"/>
       <w:cols w:space="708"/>
@@ -14580,7 +13837,6 @@
     <w:r>
       <w:rPr>
         <w:noProof/>
-        <w:lang w:val="en-GB" w:eastAsia="en-GB"/>
       </w:rPr>
       <w:drawing>
         <wp:anchor distT="0" distB="0" distL="114300" distR="114300" simplePos="0" relativeHeight="251658240" behindDoc="0" locked="0" layoutInCell="1" allowOverlap="1">
@@ -15001,7 +14257,7 @@
               <w:rStyle w:val="Numerstrony"/>
               <w:noProof/>
             </w:rPr>
-            <w:t>11</w:t>
+            <w:t>9</w:t>
           </w:r>
           <w:r>
             <w:rPr>
@@ -15129,7 +14385,6 @@
     <w:r>
       <w:rPr>
         <w:noProof/>
-        <w:lang w:val="en-GB" w:eastAsia="en-GB"/>
       </w:rPr>
       <w:drawing>
         <wp:anchor distT="0" distB="0" distL="114300" distR="114300" simplePos="0" relativeHeight="251657216" behindDoc="0" locked="0" layoutInCell="1" allowOverlap="1">
@@ -15314,7 +14569,7 @@
         <v:path o:extrusionok="f" gradientshapeok="t" o:connecttype="rect"/>
         <o:lock v:ext="edit" aspectratio="t"/>
       </v:shapetype>
-      <v:shape id="_x0000_i1030" type="#_x0000_t75" style="width:93.75pt;height:55.5pt" o:bullet="t">
+      <v:shape id="_x0000_i1028" type="#_x0000_t75" style="width:93.7pt;height:55.4pt" o:bullet="t">
         <v:imagedata r:id="rId1" o:title="redcrow_small"/>
       </v:shape>
     </w:pict>
@@ -17307,7 +16562,6 @@
     <w:uiPriority w:val="59"/>
     <w:rsid w:val="00751C26"/>
     <w:tblPr>
-      <w:tblInd w:w="0" w:type="dxa"/>
       <w:tblBorders>
         <w:top w:val="single" w:sz="4" w:space="0" w:color="auto"/>
         <w:left w:val="single" w:sz="4" w:space="0" w:color="auto"/>
@@ -17316,12 +16570,6 @@
         <w:insideH w:val="single" w:sz="4" w:space="0" w:color="auto"/>
         <w:insideV w:val="single" w:sz="4" w:space="0" w:color="auto"/>
       </w:tblBorders>
-      <w:tblCellMar>
-        <w:top w:w="0" w:type="dxa"/>
-        <w:left w:w="108" w:type="dxa"/>
-        <w:bottom w:w="0" w:type="dxa"/>
-        <w:right w:w="108" w:type="dxa"/>
-      </w:tblCellMar>
     </w:tblPr>
   </w:style>
   <w:style w:type="paragraph" w:styleId="NormalnyWeb">
@@ -17479,6 +16727,11 @@
       <w:sz w:val="24"/>
       <w:lang w:val="pl-PL" w:eastAsia="pl-PL"/>
     </w:rPr>
+  </w:style>
+  <w:style w:type="character" w:customStyle="1" w:styleId="apple-converted-space">
+    <w:name w:val="apple-converted-space"/>
+    <w:basedOn w:val="Domylnaczcionkaakapitu"/>
+    <w:rsid w:val="00A51CE0"/>
   </w:style>
 </w:styles>
 </file>
@@ -18132,7 +17385,6 @@
     <w:uiPriority w:val="59"/>
     <w:rsid w:val="00751C26"/>
     <w:tblPr>
-      <w:tblInd w:w="0" w:type="dxa"/>
       <w:tblBorders>
         <w:top w:val="single" w:sz="4" w:space="0" w:color="auto"/>
         <w:left w:val="single" w:sz="4" w:space="0" w:color="auto"/>
@@ -18141,12 +17393,6 @@
         <w:insideH w:val="single" w:sz="4" w:space="0" w:color="auto"/>
         <w:insideV w:val="single" w:sz="4" w:space="0" w:color="auto"/>
       </w:tblBorders>
-      <w:tblCellMar>
-        <w:top w:w="0" w:type="dxa"/>
-        <w:left w:w="108" w:type="dxa"/>
-        <w:bottom w:w="0" w:type="dxa"/>
-        <w:right w:w="108" w:type="dxa"/>
-      </w:tblCellMar>
     </w:tblPr>
   </w:style>
   <w:style w:type="paragraph" w:styleId="NormalnyWeb">
@@ -18304,6 +17550,11 @@
       <w:sz w:val="24"/>
       <w:lang w:val="pl-PL" w:eastAsia="pl-PL"/>
     </w:rPr>
+  </w:style>
+  <w:style w:type="character" w:customStyle="1" w:styleId="apple-converted-space">
+    <w:name w:val="apple-converted-space"/>
+    <w:basedOn w:val="Domylnaczcionkaakapitu"/>
+    <w:rsid w:val="00A51CE0"/>
   </w:style>
 </w:styles>
 </file>

</xml_diff>

<commit_message>
Class can have many owners
</commit_message>
<xml_diff>
--- a/cd/doc/techniczna/Instrukcja instalacji.docx
+++ b/cd/doc/techniczna/Instrukcja instalacji.docx
@@ -59,12 +59,80 @@
         <w:pStyle w:val="Tekstpodstawowy"/>
         <w:jc w:val="center"/>
         <w:rPr>
+          <w:b/>
+          <w:sz w:val="36"/>
+        </w:rPr>
+      </w:pPr>
+    </w:p>
+    <w:p>
+      <w:pPr>
+        <w:pStyle w:val="Tekstpodstawowy"/>
+        <w:jc w:val="both"/>
+        <w:rPr>
+          <w:rFonts w:ascii="Arial" w:hAnsi="Arial" w:cs="Arial"/>
+          <w:sz w:val="20"/>
+        </w:rPr>
+      </w:pPr>
+      <w:r>
+        <w:rPr>
+          <w:rFonts w:ascii="Arial" w:hAnsi="Arial" w:cs="Arial"/>
+          <w:sz w:val="20"/>
+        </w:rPr>
+        <w:t>Oprogramowanie współpracuje z każdą wersją bazy danych Oracle, włączając darmową wersję XE Edition. Dla początkujących użytkowników zaleca się użycie wersji XE, instalacja tego programu jest bardzo prosta.</w:t>
+      </w:r>
+    </w:p>
+    <w:p>
+      <w:pPr>
+        <w:pStyle w:val="Tekstpodstawowy"/>
+        <w:jc w:val="both"/>
+        <w:rPr>
           <w:rFonts w:ascii="Arial" w:hAnsi="Arial" w:cs="Arial"/>
           <w:b/>
-          <w:color w:val="FF0000"/>
-          <w:sz w:val="28"/>
-        </w:rPr>
-      </w:pPr>
+          <w:sz w:val="20"/>
+        </w:rPr>
+      </w:pPr>
+      <w:r>
+        <w:rPr>
+          <w:rFonts w:ascii="Arial" w:hAnsi="Arial" w:cs="Arial"/>
+          <w:b/>
+          <w:sz w:val="20"/>
+        </w:rPr>
+        <w:t xml:space="preserve">Firma Software </w:t>
+      </w:r>
+      <w:proofErr w:type="spellStart"/>
+      <w:r>
+        <w:rPr>
+          <w:rFonts w:ascii="Arial" w:hAnsi="Arial" w:cs="Arial"/>
+          <w:b/>
+          <w:sz w:val="20"/>
+        </w:rPr>
+        <w:t>Factory</w:t>
+      </w:r>
+      <w:proofErr w:type="spellEnd"/>
+      <w:r>
+        <w:rPr>
+          <w:rFonts w:ascii="Arial" w:hAnsi="Arial" w:cs="Arial"/>
+          <w:b/>
+          <w:sz w:val="20"/>
+        </w:rPr>
+        <w:t xml:space="preserve"> bezpłatnie zainstaluje oprogramowanie Plansoft.org oraz serwer bazy danych Oracle lub pomoże w instalacji</w:t>
+      </w:r>
+      <w:r>
+        <w:rPr>
+          <w:rFonts w:ascii="Arial" w:hAnsi="Arial" w:cs="Arial"/>
+          <w:b/>
+          <w:sz w:val="20"/>
+        </w:rPr>
+        <w:t>, również w wersji demo</w:t>
+      </w:r>
+      <w:r>
+        <w:rPr>
+          <w:rFonts w:ascii="Arial" w:hAnsi="Arial" w:cs="Arial"/>
+          <w:b/>
+          <w:sz w:val="20"/>
+        </w:rPr>
+        <w:t>. W razie problemów prosimy o kontakt.</w:t>
+      </w:r>
     </w:p>
     <w:p>
       <w:pPr>
@@ -72,96 +140,42 @@
         <w:jc w:val="both"/>
         <w:rPr>
           <w:rFonts w:ascii="Arial" w:hAnsi="Arial" w:cs="Arial"/>
+          <w:b/>
           <w:sz w:val="20"/>
         </w:rPr>
       </w:pPr>
-      <w:r>
-        <w:rPr>
-          <w:rFonts w:ascii="Arial" w:hAnsi="Arial" w:cs="Arial"/>
-          <w:sz w:val="20"/>
-        </w:rPr>
-        <w:t>Oprogramowanie współpracuje z każdą wersją bazy danych Oracle, włączając darmową wersję XE Edition. Dla początkujących użytkowników zaleca się użycie wersji XE, instalacja tego programu jest bardzo prosta.</w:t>
-      </w:r>
-    </w:p>
-    <w:p>
-      <w:pPr>
-        <w:pStyle w:val="Tekstpodstawowy"/>
-        <w:jc w:val="both"/>
+    </w:p>
+    <w:p>
+      <w:pPr>
+        <w:pStyle w:val="Spistreci1"/>
+        <w:tabs>
+          <w:tab w:val="left" w:pos="482"/>
+        </w:tabs>
+        <w:rPr>
+          <w:rFonts w:asciiTheme="minorHAnsi" w:eastAsiaTheme="minorEastAsia" w:hAnsiTheme="minorHAnsi" w:cstheme="minorBidi"/>
+          <w:noProof/>
+          <w:sz w:val="22"/>
+          <w:szCs w:val="22"/>
+        </w:rPr>
+      </w:pPr>
+      <w:r>
         <w:rPr>
           <w:rFonts w:ascii="Arial" w:hAnsi="Arial" w:cs="Arial"/>
           <w:b/>
           <w:color w:val="FF0000"/>
           <w:sz w:val="20"/>
         </w:rPr>
-      </w:pPr>
-      <w:r>
-        <w:rPr>
-          <w:rFonts w:ascii="Arial" w:hAnsi="Arial" w:cs="Arial"/>
-          <w:b/>
-          <w:sz w:val="20"/>
-        </w:rPr>
-        <w:t xml:space="preserve">Firma Software </w:t>
-      </w:r>
-      <w:proofErr w:type="spellStart"/>
-      <w:r>
-        <w:rPr>
-          <w:rFonts w:ascii="Arial" w:hAnsi="Arial" w:cs="Arial"/>
-          <w:b/>
-          <w:sz w:val="20"/>
-        </w:rPr>
-        <w:t>Factory</w:t>
-      </w:r>
-      <w:proofErr w:type="spellEnd"/>
-      <w:r>
-        <w:rPr>
-          <w:rFonts w:ascii="Arial" w:hAnsi="Arial" w:cs="Arial"/>
-          <w:b/>
-          <w:sz w:val="20"/>
-        </w:rPr>
-        <w:t xml:space="preserve"> bezpłatnie zainstaluje oprogramowanie Plansoft.org oraz serwer bazy danych Oracle lub pomoże w instalacji</w:t>
-      </w:r>
-      <w:r>
-        <w:rPr>
-          <w:rFonts w:ascii="Arial" w:hAnsi="Arial" w:cs="Arial"/>
-          <w:b/>
-          <w:sz w:val="20"/>
-        </w:rPr>
-        <w:t>, również w wersji demo</w:t>
-      </w:r>
-      <w:r>
-        <w:rPr>
-          <w:rFonts w:ascii="Arial" w:hAnsi="Arial" w:cs="Arial"/>
-          <w:b/>
-          <w:sz w:val="20"/>
-        </w:rPr>
-        <w:t>. W razie problemów prosimy o kontakt.</w:t>
-      </w:r>
-    </w:p>
-    <w:p>
-      <w:pPr>
-        <w:pStyle w:val="Tekstpodstawowy"/>
-        <w:jc w:val="both"/>
+        <w:fldChar w:fldCharType="begin"/>
+      </w:r>
+      <w:r>
         <w:rPr>
           <w:rFonts w:ascii="Arial" w:hAnsi="Arial" w:cs="Arial"/>
           <w:b/>
           <w:color w:val="FF0000"/>
           <w:sz w:val="20"/>
         </w:rPr>
-      </w:pPr>
-    </w:p>
-    <w:p>
-      <w:pPr>
-        <w:pStyle w:val="Spistreci1"/>
-        <w:tabs>
-          <w:tab w:val="left" w:pos="482"/>
-        </w:tabs>
-        <w:rPr>
-          <w:rFonts w:asciiTheme="minorHAnsi" w:eastAsiaTheme="minorEastAsia" w:hAnsiTheme="minorHAnsi" w:cstheme="minorBidi"/>
-          <w:noProof/>
-          <w:sz w:val="22"/>
-          <w:szCs w:val="22"/>
-        </w:rPr>
-      </w:pPr>
+        <w:instrText xml:space="preserve"> TOC \o "1-4" \h \z \u </w:instrText>
+      </w:r>
       <w:r>
         <w:rPr>
           <w:rFonts w:ascii="Arial" w:hAnsi="Arial" w:cs="Arial"/>
@@ -169,33 +183,363 @@
           <w:color w:val="FF0000"/>
           <w:sz w:val="20"/>
         </w:rPr>
-        <w:fldChar w:fldCharType="begin"/>
-      </w:r>
-      <w:r>
-        <w:rPr>
-          <w:rFonts w:ascii="Arial" w:hAnsi="Arial" w:cs="Arial"/>
-          <w:b/>
-          <w:color w:val="FF0000"/>
-          <w:sz w:val="20"/>
-        </w:rPr>
-        <w:instrText xml:space="preserve"> TOC \o "1-4" \h \z \u </w:instrText>
-      </w:r>
-      <w:r>
-        <w:rPr>
-          <w:rFonts w:ascii="Arial" w:hAnsi="Arial" w:cs="Arial"/>
-          <w:b/>
-          <w:color w:val="FF0000"/>
-          <w:sz w:val="20"/>
-        </w:rPr>
         <w:fldChar w:fldCharType="separate"/>
       </w:r>
-      <w:hyperlink w:anchor="_Toc470583803" w:history="1">
+      <w:hyperlink w:anchor="_Toc495184039" w:history="1">
         <w:r>
           <w:rPr>
             <w:rStyle w:val="Hipercze"/>
             <w:noProof/>
           </w:rPr>
           <w:t>1.</w:t>
+        </w:r>
+        <w:r>
+          <w:rPr>
+            <w:rFonts w:asciiTheme="minorHAnsi" w:eastAsiaTheme="minorEastAsia" w:hAnsiTheme="minorHAnsi" w:cstheme="minorBidi"/>
+            <w:noProof/>
+            <w:sz w:val="22"/>
+            <w:szCs w:val="22"/>
+          </w:rPr>
+          <w:tab/>
+        </w:r>
+        <w:r>
+          <w:rPr>
+            <w:rStyle w:val="Hipercze"/>
+            <w:noProof/>
+          </w:rPr>
+          <w:t>Instalacja stacji roboczej</w:t>
+        </w:r>
+        <w:r>
+          <w:rPr>
+            <w:noProof/>
+            <w:webHidden/>
+          </w:rPr>
+          <w:tab/>
+        </w:r>
+        <w:r>
+          <w:rPr>
+            <w:noProof/>
+            <w:webHidden/>
+          </w:rPr>
+          <w:fldChar w:fldCharType="begin"/>
+        </w:r>
+        <w:r>
+          <w:rPr>
+            <w:noProof/>
+            <w:webHidden/>
+          </w:rPr>
+          <w:instrText xml:space="preserve"> PAGEREF _Toc495184039 \h </w:instrText>
+        </w:r>
+        <w:r>
+          <w:rPr>
+            <w:noProof/>
+            <w:webHidden/>
+          </w:rPr>
+        </w:r>
+        <w:r>
+          <w:rPr>
+            <w:noProof/>
+            <w:webHidden/>
+          </w:rPr>
+          <w:fldChar w:fldCharType="separate"/>
+        </w:r>
+        <w:r>
+          <w:rPr>
+            <w:noProof/>
+            <w:webHidden/>
+          </w:rPr>
+          <w:t>1</w:t>
+        </w:r>
+        <w:r>
+          <w:rPr>
+            <w:noProof/>
+            <w:webHidden/>
+          </w:rPr>
+          <w:fldChar w:fldCharType="end"/>
+        </w:r>
+      </w:hyperlink>
+    </w:p>
+    <w:p>
+      <w:pPr>
+        <w:pStyle w:val="Spistreci2"/>
+        <w:tabs>
+          <w:tab w:val="left" w:pos="1000"/>
+        </w:tabs>
+        <w:rPr>
+          <w:rFonts w:asciiTheme="minorHAnsi" w:eastAsiaTheme="minorEastAsia" w:hAnsiTheme="minorHAnsi" w:cstheme="minorBidi"/>
+          <w:noProof/>
+          <w:sz w:val="22"/>
+          <w:szCs w:val="22"/>
+        </w:rPr>
+      </w:pPr>
+      <w:hyperlink w:anchor="_Toc495184040" w:history="1">
+        <w:r>
+          <w:rPr>
+            <w:rStyle w:val="Hipercze"/>
+            <w:noProof/>
+          </w:rPr>
+          <w:t>1.1.</w:t>
+        </w:r>
+        <w:r>
+          <w:rPr>
+            <w:rFonts w:asciiTheme="minorHAnsi" w:eastAsiaTheme="minorEastAsia" w:hAnsiTheme="minorHAnsi" w:cstheme="minorBidi"/>
+            <w:noProof/>
+            <w:sz w:val="22"/>
+            <w:szCs w:val="22"/>
+          </w:rPr>
+          <w:tab/>
+        </w:r>
+        <w:r>
+          <w:rPr>
+            <w:rStyle w:val="Hipercze"/>
+            <w:noProof/>
+          </w:rPr>
+          <w:t>Instalacja</w:t>
+        </w:r>
+        <w:r>
+          <w:rPr>
+            <w:noProof/>
+            <w:webHidden/>
+          </w:rPr>
+          <w:tab/>
+        </w:r>
+        <w:r>
+          <w:rPr>
+            <w:noProof/>
+            <w:webHidden/>
+          </w:rPr>
+          <w:fldChar w:fldCharType="begin"/>
+        </w:r>
+        <w:r>
+          <w:rPr>
+            <w:noProof/>
+            <w:webHidden/>
+          </w:rPr>
+          <w:instrText xml:space="preserve"> PAGEREF _Toc495184040 \h </w:instrText>
+        </w:r>
+        <w:r>
+          <w:rPr>
+            <w:noProof/>
+            <w:webHidden/>
+          </w:rPr>
+        </w:r>
+        <w:r>
+          <w:rPr>
+            <w:noProof/>
+            <w:webHidden/>
+          </w:rPr>
+          <w:fldChar w:fldCharType="separate"/>
+        </w:r>
+        <w:r>
+          <w:rPr>
+            <w:noProof/>
+            <w:webHidden/>
+          </w:rPr>
+          <w:t>1</w:t>
+        </w:r>
+        <w:r>
+          <w:rPr>
+            <w:noProof/>
+            <w:webHidden/>
+          </w:rPr>
+          <w:fldChar w:fldCharType="end"/>
+        </w:r>
+      </w:hyperlink>
+    </w:p>
+    <w:p>
+      <w:pPr>
+        <w:pStyle w:val="Spistreci2"/>
+        <w:tabs>
+          <w:tab w:val="left" w:pos="1000"/>
+        </w:tabs>
+        <w:rPr>
+          <w:rFonts w:asciiTheme="minorHAnsi" w:eastAsiaTheme="minorEastAsia" w:hAnsiTheme="minorHAnsi" w:cstheme="minorBidi"/>
+          <w:noProof/>
+          <w:sz w:val="22"/>
+          <w:szCs w:val="22"/>
+        </w:rPr>
+      </w:pPr>
+      <w:hyperlink w:anchor="_Toc495184041" w:history="1">
+        <w:r>
+          <w:rPr>
+            <w:rStyle w:val="Hipercze"/>
+            <w:noProof/>
+          </w:rPr>
+          <w:t>1.2.</w:t>
+        </w:r>
+        <w:r>
+          <w:rPr>
+            <w:rFonts w:asciiTheme="minorHAnsi" w:eastAsiaTheme="minorEastAsia" w:hAnsiTheme="minorHAnsi" w:cstheme="minorBidi"/>
+            <w:noProof/>
+            <w:sz w:val="22"/>
+            <w:szCs w:val="22"/>
+          </w:rPr>
+          <w:tab/>
+        </w:r>
+        <w:r>
+          <w:rPr>
+            <w:rStyle w:val="Hipercze"/>
+            <w:noProof/>
+          </w:rPr>
+          <w:t>Jeżeli kupiono program</w:t>
+        </w:r>
+        <w:r>
+          <w:rPr>
+            <w:noProof/>
+            <w:webHidden/>
+          </w:rPr>
+          <w:tab/>
+        </w:r>
+        <w:r>
+          <w:rPr>
+            <w:noProof/>
+            <w:webHidden/>
+          </w:rPr>
+          <w:fldChar w:fldCharType="begin"/>
+        </w:r>
+        <w:r>
+          <w:rPr>
+            <w:noProof/>
+            <w:webHidden/>
+          </w:rPr>
+          <w:instrText xml:space="preserve"> PAGEREF _Toc495184041 \h </w:instrText>
+        </w:r>
+        <w:r>
+          <w:rPr>
+            <w:noProof/>
+            <w:webHidden/>
+          </w:rPr>
+        </w:r>
+        <w:r>
+          <w:rPr>
+            <w:noProof/>
+            <w:webHidden/>
+          </w:rPr>
+          <w:fldChar w:fldCharType="separate"/>
+        </w:r>
+        <w:r>
+          <w:rPr>
+            <w:noProof/>
+            <w:webHidden/>
+          </w:rPr>
+          <w:t>2</w:t>
+        </w:r>
+        <w:r>
+          <w:rPr>
+            <w:noProof/>
+            <w:webHidden/>
+          </w:rPr>
+          <w:fldChar w:fldCharType="end"/>
+        </w:r>
+      </w:hyperlink>
+    </w:p>
+    <w:p>
+      <w:pPr>
+        <w:pStyle w:val="Spistreci2"/>
+        <w:tabs>
+          <w:tab w:val="left" w:pos="1000"/>
+        </w:tabs>
+        <w:rPr>
+          <w:rFonts w:asciiTheme="minorHAnsi" w:eastAsiaTheme="minorEastAsia" w:hAnsiTheme="minorHAnsi" w:cstheme="minorBidi"/>
+          <w:noProof/>
+          <w:sz w:val="22"/>
+          <w:szCs w:val="22"/>
+        </w:rPr>
+      </w:pPr>
+      <w:hyperlink w:anchor="_Toc495184042" w:history="1">
+        <w:r>
+          <w:rPr>
+            <w:rStyle w:val="Hipercze"/>
+            <w:noProof/>
+          </w:rPr>
+          <w:t>1.3.</w:t>
+        </w:r>
+        <w:r>
+          <w:rPr>
+            <w:rFonts w:asciiTheme="minorHAnsi" w:eastAsiaTheme="minorEastAsia" w:hAnsiTheme="minorHAnsi" w:cstheme="minorBidi"/>
+            <w:noProof/>
+            <w:sz w:val="22"/>
+            <w:szCs w:val="22"/>
+          </w:rPr>
+          <w:tab/>
+        </w:r>
+        <w:r>
+          <w:rPr>
+            <w:rStyle w:val="Hipercze"/>
+            <w:noProof/>
+          </w:rPr>
+          <w:t>Jeżeli kupiono usługę serwisową</w:t>
+        </w:r>
+        <w:r>
+          <w:rPr>
+            <w:noProof/>
+            <w:webHidden/>
+          </w:rPr>
+          <w:tab/>
+        </w:r>
+        <w:r>
+          <w:rPr>
+            <w:noProof/>
+            <w:webHidden/>
+          </w:rPr>
+          <w:fldChar w:fldCharType="begin"/>
+        </w:r>
+        <w:r>
+          <w:rPr>
+            <w:noProof/>
+            <w:webHidden/>
+          </w:rPr>
+          <w:instrText xml:space="preserve"> PAGEREF _Toc495184042 \h </w:instrText>
+        </w:r>
+        <w:r>
+          <w:rPr>
+            <w:noProof/>
+            <w:webHidden/>
+          </w:rPr>
+        </w:r>
+        <w:r>
+          <w:rPr>
+            <w:noProof/>
+            <w:webHidden/>
+          </w:rPr>
+          <w:fldChar w:fldCharType="separate"/>
+        </w:r>
+        <w:r>
+          <w:rPr>
+            <w:noProof/>
+            <w:webHidden/>
+          </w:rPr>
+          <w:t>2</w:t>
+        </w:r>
+        <w:r>
+          <w:rPr>
+            <w:noProof/>
+            <w:webHidden/>
+          </w:rPr>
+          <w:fldChar w:fldCharType="end"/>
+        </w:r>
+      </w:hyperlink>
+    </w:p>
+    <w:p>
+      <w:pPr>
+        <w:pStyle w:val="Spistreci1"/>
+        <w:tabs>
+          <w:tab w:val="left" w:pos="482"/>
+        </w:tabs>
+        <w:rPr>
+          <w:rFonts w:asciiTheme="minorHAnsi" w:eastAsiaTheme="minorEastAsia" w:hAnsiTheme="minorHAnsi" w:cstheme="minorBidi"/>
+          <w:noProof/>
+          <w:sz w:val="22"/>
+          <w:szCs w:val="22"/>
+        </w:rPr>
+      </w:pPr>
+      <w:hyperlink w:anchor="_Toc495184043" w:history="1">
+        <w:r>
+          <w:rPr>
+            <w:rStyle w:val="Hipercze"/>
+            <w:noProof/>
+          </w:rPr>
+          <w:t>2.</w:t>
         </w:r>
         <w:r>
           <w:rPr>
@@ -232,7 +576,7 @@
             <w:noProof/>
             <w:webHidden/>
           </w:rPr>
-          <w:instrText xml:space="preserve"> PAGEREF _Toc470583803 \h </w:instrText>
+          <w:instrText xml:space="preserve"> PAGEREF _Toc495184043 \h </w:instrText>
         </w:r>
         <w:r>
           <w:rPr>
@@ -252,7 +596,7 @@
             <w:noProof/>
             <w:webHidden/>
           </w:rPr>
-          <w:t>1</w:t>
+          <w:t>2</w:t>
         </w:r>
         <w:r>
           <w:rPr>
@@ -276,13 +620,13 @@
           <w:szCs w:val="22"/>
         </w:rPr>
       </w:pPr>
-      <w:hyperlink w:anchor="_Toc470583804" w:history="1">
+      <w:hyperlink w:anchor="_Toc495184044" w:history="1">
         <w:r>
           <w:rPr>
             <w:rStyle w:val="Hipercze"/>
             <w:noProof/>
           </w:rPr>
-          <w:t>1.1.</w:t>
+          <w:t>2.1.</w:t>
         </w:r>
         <w:r>
           <w:rPr>
@@ -319,7 +663,7 @@
             <w:noProof/>
             <w:webHidden/>
           </w:rPr>
-          <w:instrText xml:space="preserve"> PAGEREF _Toc470583804 \h </w:instrText>
+          <w:instrText xml:space="preserve"> PAGEREF _Toc495184044 \h </w:instrText>
         </w:r>
         <w:r>
           <w:rPr>
@@ -339,7 +683,7 @@
             <w:noProof/>
             <w:webHidden/>
           </w:rPr>
-          <w:t>1</w:t>
+          <w:t>2</w:t>
         </w:r>
         <w:r>
           <w:rPr>
@@ -363,442 +707,7 @@
           <w:szCs w:val="22"/>
         </w:rPr>
       </w:pPr>
-      <w:hyperlink w:anchor="_Toc470583805" w:history="1">
-        <w:r>
-          <w:rPr>
-            <w:rStyle w:val="Hipercze"/>
-            <w:noProof/>
-          </w:rPr>
-          <w:t>2.</w:t>
-        </w:r>
-        <w:r>
-          <w:rPr>
-            <w:rFonts w:asciiTheme="minorHAnsi" w:eastAsiaTheme="minorEastAsia" w:hAnsiTheme="minorHAnsi" w:cstheme="minorBidi"/>
-            <w:noProof/>
-            <w:sz w:val="22"/>
-            <w:szCs w:val="22"/>
-          </w:rPr>
-          <w:tab/>
-        </w:r>
-        <w:r>
-          <w:rPr>
-            <w:rStyle w:val="Hipercze"/>
-            <w:noProof/>
-          </w:rPr>
-          <w:t>Instalacja stacji roboczej</w:t>
-        </w:r>
-        <w:r>
-          <w:rPr>
-            <w:noProof/>
-            <w:webHidden/>
-          </w:rPr>
-          <w:tab/>
-        </w:r>
-        <w:r>
-          <w:rPr>
-            <w:noProof/>
-            <w:webHidden/>
-          </w:rPr>
-          <w:fldChar w:fldCharType="begin"/>
-        </w:r>
-        <w:r>
-          <w:rPr>
-            <w:noProof/>
-            <w:webHidden/>
-          </w:rPr>
-          <w:instrText xml:space="preserve"> PAGEREF _Toc470583805 \h </w:instrText>
-        </w:r>
-        <w:r>
-          <w:rPr>
-            <w:noProof/>
-            <w:webHidden/>
-          </w:rPr>
-        </w:r>
-        <w:r>
-          <w:rPr>
-            <w:noProof/>
-            <w:webHidden/>
-          </w:rPr>
-          <w:fldChar w:fldCharType="separate"/>
-        </w:r>
-        <w:r>
-          <w:rPr>
-            <w:noProof/>
-            <w:webHidden/>
-          </w:rPr>
-          <w:t>5</w:t>
-        </w:r>
-        <w:r>
-          <w:rPr>
-            <w:noProof/>
-            <w:webHidden/>
-          </w:rPr>
-          <w:fldChar w:fldCharType="end"/>
-        </w:r>
-      </w:hyperlink>
-    </w:p>
-    <w:p>
-      <w:pPr>
-        <w:pStyle w:val="Spistreci2"/>
-        <w:tabs>
-          <w:tab w:val="left" w:pos="1000"/>
-        </w:tabs>
-        <w:rPr>
-          <w:rFonts w:asciiTheme="minorHAnsi" w:eastAsiaTheme="minorEastAsia" w:hAnsiTheme="minorHAnsi" w:cstheme="minorBidi"/>
-          <w:noProof/>
-          <w:sz w:val="22"/>
-          <w:szCs w:val="22"/>
-        </w:rPr>
-      </w:pPr>
-      <w:hyperlink w:anchor="_Toc470583806" w:history="1">
-        <w:r>
-          <w:rPr>
-            <w:rStyle w:val="Hipercze"/>
-            <w:noProof/>
-          </w:rPr>
-          <w:t>2.1.</w:t>
-        </w:r>
-        <w:r>
-          <w:rPr>
-            <w:rFonts w:asciiTheme="minorHAnsi" w:eastAsiaTheme="minorEastAsia" w:hAnsiTheme="minorHAnsi" w:cstheme="minorBidi"/>
-            <w:noProof/>
-            <w:sz w:val="22"/>
-            <w:szCs w:val="22"/>
-          </w:rPr>
-          <w:tab/>
-        </w:r>
-        <w:r>
-          <w:rPr>
-            <w:rStyle w:val="Hipercze"/>
-            <w:noProof/>
-          </w:rPr>
-          <w:t>Pliki potrzebne do instalacji</w:t>
-        </w:r>
-        <w:r>
-          <w:rPr>
-            <w:noProof/>
-            <w:webHidden/>
-          </w:rPr>
-          <w:tab/>
-        </w:r>
-        <w:r>
-          <w:rPr>
-            <w:noProof/>
-            <w:webHidden/>
-          </w:rPr>
-          <w:fldChar w:fldCharType="begin"/>
-        </w:r>
-        <w:r>
-          <w:rPr>
-            <w:noProof/>
-            <w:webHidden/>
-          </w:rPr>
-          <w:instrText xml:space="preserve"> PAGEREF _Toc470583806 \h </w:instrText>
-        </w:r>
-        <w:r>
-          <w:rPr>
-            <w:noProof/>
-            <w:webHidden/>
-          </w:rPr>
-        </w:r>
-        <w:r>
-          <w:rPr>
-            <w:noProof/>
-            <w:webHidden/>
-          </w:rPr>
-          <w:fldChar w:fldCharType="separate"/>
-        </w:r>
-        <w:r>
-          <w:rPr>
-            <w:noProof/>
-            <w:webHidden/>
-          </w:rPr>
-          <w:t>5</w:t>
-        </w:r>
-        <w:r>
-          <w:rPr>
-            <w:noProof/>
-            <w:webHidden/>
-          </w:rPr>
-          <w:fldChar w:fldCharType="end"/>
-        </w:r>
-      </w:hyperlink>
-    </w:p>
-    <w:p>
-      <w:pPr>
-        <w:pStyle w:val="Spistreci2"/>
-        <w:tabs>
-          <w:tab w:val="left" w:pos="1000"/>
-        </w:tabs>
-        <w:rPr>
-          <w:rFonts w:asciiTheme="minorHAnsi" w:eastAsiaTheme="minorEastAsia" w:hAnsiTheme="minorHAnsi" w:cstheme="minorBidi"/>
-          <w:noProof/>
-          <w:sz w:val="22"/>
-          <w:szCs w:val="22"/>
-        </w:rPr>
-      </w:pPr>
-      <w:hyperlink w:anchor="_Toc470583807" w:history="1">
-        <w:r>
-          <w:rPr>
-            <w:rStyle w:val="Hipercze"/>
-            <w:noProof/>
-          </w:rPr>
-          <w:t>2.2.</w:t>
-        </w:r>
-        <w:r>
-          <w:rPr>
-            <w:rFonts w:asciiTheme="minorHAnsi" w:eastAsiaTheme="minorEastAsia" w:hAnsiTheme="minorHAnsi" w:cstheme="minorBidi"/>
-            <w:noProof/>
-            <w:sz w:val="22"/>
-            <w:szCs w:val="22"/>
-          </w:rPr>
-          <w:tab/>
-        </w:r>
-        <w:r>
-          <w:rPr>
-            <w:rStyle w:val="Hipercze"/>
-            <w:noProof/>
-          </w:rPr>
-          <w:t>Instalacja</w:t>
-        </w:r>
-        <w:r>
-          <w:rPr>
-            <w:noProof/>
-            <w:webHidden/>
-          </w:rPr>
-          <w:tab/>
-        </w:r>
-        <w:r>
-          <w:rPr>
-            <w:noProof/>
-            <w:webHidden/>
-          </w:rPr>
-          <w:fldChar w:fldCharType="begin"/>
-        </w:r>
-        <w:r>
-          <w:rPr>
-            <w:noProof/>
-            <w:webHidden/>
-          </w:rPr>
-          <w:instrText xml:space="preserve"> PAGEREF _Toc470583807 \h </w:instrText>
-        </w:r>
-        <w:r>
-          <w:rPr>
-            <w:noProof/>
-            <w:webHidden/>
-          </w:rPr>
-        </w:r>
-        <w:r>
-          <w:rPr>
-            <w:noProof/>
-            <w:webHidden/>
-          </w:rPr>
-          <w:fldChar w:fldCharType="separate"/>
-        </w:r>
-        <w:r>
-          <w:rPr>
-            <w:noProof/>
-            <w:webHidden/>
-          </w:rPr>
-          <w:t>5</w:t>
-        </w:r>
-        <w:r>
-          <w:rPr>
-            <w:noProof/>
-            <w:webHidden/>
-          </w:rPr>
-          <w:fldChar w:fldCharType="end"/>
-        </w:r>
-      </w:hyperlink>
-    </w:p>
-    <w:p>
-      <w:pPr>
-        <w:pStyle w:val="Spistreci2"/>
-        <w:tabs>
-          <w:tab w:val="left" w:pos="1000"/>
-        </w:tabs>
-        <w:rPr>
-          <w:rFonts w:asciiTheme="minorHAnsi" w:eastAsiaTheme="minorEastAsia" w:hAnsiTheme="minorHAnsi" w:cstheme="minorBidi"/>
-          <w:noProof/>
-          <w:sz w:val="22"/>
-          <w:szCs w:val="22"/>
-        </w:rPr>
-      </w:pPr>
-      <w:hyperlink w:anchor="_Toc470583808" w:history="1">
-        <w:r>
-          <w:rPr>
-            <w:rStyle w:val="Hipercze"/>
-            <w:noProof/>
-          </w:rPr>
-          <w:t>2.3.</w:t>
-        </w:r>
-        <w:r>
-          <w:rPr>
-            <w:rFonts w:asciiTheme="minorHAnsi" w:eastAsiaTheme="minorEastAsia" w:hAnsiTheme="minorHAnsi" w:cstheme="minorBidi"/>
-            <w:noProof/>
-            <w:sz w:val="22"/>
-            <w:szCs w:val="22"/>
-          </w:rPr>
-          <w:tab/>
-        </w:r>
-        <w:r>
-          <w:rPr>
-            <w:rStyle w:val="Hipercze"/>
-            <w:noProof/>
-          </w:rPr>
-          <w:t>Jeżeli kupiono program</w:t>
-        </w:r>
-        <w:r>
-          <w:rPr>
-            <w:noProof/>
-            <w:webHidden/>
-          </w:rPr>
-          <w:tab/>
-        </w:r>
-        <w:r>
-          <w:rPr>
-            <w:noProof/>
-            <w:webHidden/>
-          </w:rPr>
-          <w:fldChar w:fldCharType="begin"/>
-        </w:r>
-        <w:r>
-          <w:rPr>
-            <w:noProof/>
-            <w:webHidden/>
-          </w:rPr>
-          <w:instrText xml:space="preserve"> PAGEREF _Toc470583808 \h </w:instrText>
-        </w:r>
-        <w:r>
-          <w:rPr>
-            <w:noProof/>
-            <w:webHidden/>
-          </w:rPr>
-        </w:r>
-        <w:r>
-          <w:rPr>
-            <w:noProof/>
-            <w:webHidden/>
-          </w:rPr>
-          <w:fldChar w:fldCharType="separate"/>
-        </w:r>
-        <w:r>
-          <w:rPr>
-            <w:noProof/>
-            <w:webHidden/>
-          </w:rPr>
-          <w:t>5</w:t>
-        </w:r>
-        <w:r>
-          <w:rPr>
-            <w:noProof/>
-            <w:webHidden/>
-          </w:rPr>
-          <w:fldChar w:fldCharType="end"/>
-        </w:r>
-      </w:hyperlink>
-    </w:p>
-    <w:p>
-      <w:pPr>
-        <w:pStyle w:val="Spistreci2"/>
-        <w:tabs>
-          <w:tab w:val="left" w:pos="1000"/>
-        </w:tabs>
-        <w:rPr>
-          <w:rFonts w:asciiTheme="minorHAnsi" w:eastAsiaTheme="minorEastAsia" w:hAnsiTheme="minorHAnsi" w:cstheme="minorBidi"/>
-          <w:noProof/>
-          <w:sz w:val="22"/>
-          <w:szCs w:val="22"/>
-        </w:rPr>
-      </w:pPr>
-      <w:hyperlink w:anchor="_Toc470583809" w:history="1">
-        <w:r>
-          <w:rPr>
-            <w:rStyle w:val="Hipercze"/>
-            <w:noProof/>
-          </w:rPr>
-          <w:t>2.4.</w:t>
-        </w:r>
-        <w:r>
-          <w:rPr>
-            <w:rFonts w:asciiTheme="minorHAnsi" w:eastAsiaTheme="minorEastAsia" w:hAnsiTheme="minorHAnsi" w:cstheme="minorBidi"/>
-            <w:noProof/>
-            <w:sz w:val="22"/>
-            <w:szCs w:val="22"/>
-          </w:rPr>
-          <w:tab/>
-        </w:r>
-        <w:r>
-          <w:rPr>
-            <w:rStyle w:val="Hipercze"/>
-            <w:noProof/>
-          </w:rPr>
-          <w:t>Jeżeli kupiono usługę serwisową</w:t>
-        </w:r>
-        <w:r>
-          <w:rPr>
-            <w:noProof/>
-            <w:webHidden/>
-          </w:rPr>
-          <w:tab/>
-        </w:r>
-        <w:r>
-          <w:rPr>
-            <w:noProof/>
-            <w:webHidden/>
-          </w:rPr>
-          <w:fldChar w:fldCharType="begin"/>
-        </w:r>
-        <w:r>
-          <w:rPr>
-            <w:noProof/>
-            <w:webHidden/>
-          </w:rPr>
-          <w:instrText xml:space="preserve"> PAGEREF _Toc470583809 \h </w:instrText>
-        </w:r>
-        <w:r>
-          <w:rPr>
-            <w:noProof/>
-            <w:webHidden/>
-          </w:rPr>
-        </w:r>
-        <w:r>
-          <w:rPr>
-            <w:noProof/>
-            <w:webHidden/>
-          </w:rPr>
-          <w:fldChar w:fldCharType="separate"/>
-        </w:r>
-        <w:r>
-          <w:rPr>
-            <w:noProof/>
-            <w:webHidden/>
-          </w:rPr>
-          <w:t>5</w:t>
-        </w:r>
-        <w:r>
-          <w:rPr>
-            <w:noProof/>
-            <w:webHidden/>
-          </w:rPr>
-          <w:fldChar w:fldCharType="end"/>
-        </w:r>
-      </w:hyperlink>
-    </w:p>
-    <w:p>
-      <w:pPr>
-        <w:pStyle w:val="Spistreci1"/>
-        <w:tabs>
-          <w:tab w:val="left" w:pos="482"/>
-        </w:tabs>
-        <w:rPr>
-          <w:rFonts w:asciiTheme="minorHAnsi" w:eastAsiaTheme="minorEastAsia" w:hAnsiTheme="minorHAnsi" w:cstheme="minorBidi"/>
-          <w:noProof/>
-          <w:sz w:val="22"/>
-          <w:szCs w:val="22"/>
-        </w:rPr>
-      </w:pPr>
-      <w:hyperlink w:anchor="_Toc470583810" w:history="1">
+      <w:hyperlink w:anchor="_Toc495184045" w:history="1">
         <w:r>
           <w:rPr>
             <w:rStyle w:val="Hipercze"/>
@@ -841,7 +750,7 @@
             <w:noProof/>
             <w:webHidden/>
           </w:rPr>
-          <w:instrText xml:space="preserve"> PAGEREF _Toc470583810 \h </w:instrText>
+          <w:instrText xml:space="preserve"> PAGEREF _Toc495184045 \h </w:instrText>
         </w:r>
         <w:r>
           <w:rPr>
@@ -885,7 +794,7 @@
           <w:szCs w:val="22"/>
         </w:rPr>
       </w:pPr>
-      <w:hyperlink w:anchor="_Toc470583811" w:history="1">
+      <w:hyperlink w:anchor="_Toc495184046" w:history="1">
         <w:r>
           <w:rPr>
             <w:rStyle w:val="Hipercze"/>
@@ -928,7 +837,7 @@
             <w:noProof/>
             <w:webHidden/>
           </w:rPr>
-          <w:instrText xml:space="preserve"> PAGEREF _Toc470583811 \h </w:instrText>
+          <w:instrText xml:space="preserve"> PAGEREF _Toc495184046 \h </w:instrText>
         </w:r>
         <w:r>
           <w:rPr>
@@ -972,7 +881,7 @@
           <w:szCs w:val="22"/>
         </w:rPr>
       </w:pPr>
-      <w:hyperlink w:anchor="_Toc470583812" w:history="1">
+      <w:hyperlink w:anchor="_Toc495184047" w:history="1">
         <w:r>
           <w:rPr>
             <w:rStyle w:val="Hipercze"/>
@@ -1015,7 +924,7 @@
             <w:noProof/>
             <w:webHidden/>
           </w:rPr>
-          <w:instrText xml:space="preserve"> PAGEREF _Toc470583812 \h </w:instrText>
+          <w:instrText xml:space="preserve"> PAGEREF _Toc495184047 \h </w:instrText>
         </w:r>
         <w:r>
           <w:rPr>
@@ -1059,7 +968,7 @@
           <w:szCs w:val="22"/>
         </w:rPr>
       </w:pPr>
-      <w:hyperlink w:anchor="_Toc470583813" w:history="1">
+      <w:hyperlink w:anchor="_Toc495184048" w:history="1">
         <w:r>
           <w:rPr>
             <w:rStyle w:val="Hipercze"/>
@@ -1102,7 +1011,7 @@
             <w:noProof/>
             <w:webHidden/>
           </w:rPr>
-          <w:instrText xml:space="preserve"> PAGEREF _Toc470583813 \h </w:instrText>
+          <w:instrText xml:space="preserve"> PAGEREF _Toc495184048 \h </w:instrText>
         </w:r>
         <w:r>
           <w:rPr>
@@ -1146,7 +1055,7 @@
           <w:szCs w:val="22"/>
         </w:rPr>
       </w:pPr>
-      <w:hyperlink w:anchor="_Toc470583814" w:history="1">
+      <w:hyperlink w:anchor="_Toc495184049" w:history="1">
         <w:r>
           <w:rPr>
             <w:rStyle w:val="Hipercze"/>
@@ -1189,7 +1098,7 @@
             <w:noProof/>
             <w:webHidden/>
           </w:rPr>
-          <w:instrText xml:space="preserve"> PAGEREF _Toc470583814 \h </w:instrText>
+          <w:instrText xml:space="preserve"> PAGEREF _Toc495184049 \h </w:instrText>
         </w:r>
         <w:r>
           <w:rPr>
@@ -1233,7 +1142,7 @@
           <w:szCs w:val="22"/>
         </w:rPr>
       </w:pPr>
-      <w:hyperlink w:anchor="_Toc470583815" w:history="1">
+      <w:hyperlink w:anchor="_Toc495184050" w:history="1">
         <w:r>
           <w:rPr>
             <w:rStyle w:val="Hipercze"/>
@@ -1277,7 +1186,7 @@
             <w:noProof/>
             <w:webHidden/>
           </w:rPr>
-          <w:instrText xml:space="preserve"> PAGEREF _Toc470583815 \h </w:instrText>
+          <w:instrText xml:space="preserve"> PAGEREF _Toc495184050 \h </w:instrText>
         </w:r>
         <w:r>
           <w:rPr>
@@ -1321,7 +1230,7 @@
           <w:szCs w:val="22"/>
         </w:rPr>
       </w:pPr>
-      <w:hyperlink w:anchor="_Toc470583816" w:history="1">
+      <w:hyperlink w:anchor="_Toc495184051" w:history="1">
         <w:r>
           <w:rPr>
             <w:rStyle w:val="Hipercze"/>
@@ -1364,7 +1273,7 @@
             <w:noProof/>
             <w:webHidden/>
           </w:rPr>
-          <w:instrText xml:space="preserve"> PAGEREF _Toc470583816 \h </w:instrText>
+          <w:instrText xml:space="preserve"> PAGEREF _Toc495184051 \h </w:instrText>
         </w:r>
         <w:r>
           <w:rPr>
@@ -1408,7 +1317,7 @@
           <w:szCs w:val="22"/>
         </w:rPr>
       </w:pPr>
-      <w:hyperlink w:anchor="_Toc470583817" w:history="1">
+      <w:hyperlink w:anchor="_Toc495184052" w:history="1">
         <w:r>
           <w:rPr>
             <w:rStyle w:val="Hipercze"/>
@@ -1451,7 +1360,7 @@
             <w:noProof/>
             <w:webHidden/>
           </w:rPr>
-          <w:instrText xml:space="preserve"> PAGEREF _Toc470583817 \h </w:instrText>
+          <w:instrText xml:space="preserve"> PAGEREF _Toc495184052 \h </w:instrText>
         </w:r>
         <w:r>
           <w:rPr>
@@ -1495,7 +1404,7 @@
           <w:szCs w:val="22"/>
         </w:rPr>
       </w:pPr>
-      <w:hyperlink w:anchor="_Toc470583818" w:history="1">
+      <w:hyperlink w:anchor="_Toc495184053" w:history="1">
         <w:r>
           <w:rPr>
             <w:rStyle w:val="Hipercze"/>
@@ -1538,7 +1447,7 @@
             <w:noProof/>
             <w:webHidden/>
           </w:rPr>
-          <w:instrText xml:space="preserve"> PAGEREF _Toc470583818 \h </w:instrText>
+          <w:instrText xml:space="preserve"> PAGEREF _Toc495184053 \h </w:instrText>
         </w:r>
         <w:r>
           <w:rPr>
@@ -1582,7 +1491,7 @@
           <w:szCs w:val="22"/>
         </w:rPr>
       </w:pPr>
-      <w:hyperlink w:anchor="_Toc470583819" w:history="1">
+      <w:hyperlink w:anchor="_Toc495184054" w:history="1">
         <w:r>
           <w:rPr>
             <w:rStyle w:val="Hipercze"/>
@@ -1625,7 +1534,7 @@
             <w:noProof/>
             <w:webHidden/>
           </w:rPr>
-          <w:instrText xml:space="preserve"> PAGEREF _Toc470583819 \h </w:instrText>
+          <w:instrText xml:space="preserve"> PAGEREF _Toc495184054 \h </w:instrText>
         </w:r>
         <w:r>
           <w:rPr>
@@ -1681,11 +1590,306 @@
       <w:pPr>
         <w:pStyle w:val="Nagwek1"/>
       </w:pPr>
-      <w:bookmarkStart w:id="0" w:name="_Toc470583803"/>
-      <w:r>
+      <w:bookmarkStart w:id="0" w:name="_Toc495184039"/>
+      <w:r>
+        <w:t>Instalacja stacji roboczej</w:t>
+      </w:r>
+      <w:bookmarkEnd w:id="0"/>
+    </w:p>
+    <w:p/>
+    <w:p>
+      <w:r>
+        <w:t xml:space="preserve">Uruchom </w:t>
+      </w:r>
+      <w:hyperlink r:id="rId9" w:history="1">
+        <w:r>
+          <w:rPr>
+            <w:b/>
+          </w:rPr>
+          <w:t>ODTwithODAC121024.zip</w:t>
+        </w:r>
+      </w:hyperlink>
+      <w:r>
+        <w:rPr>
+          <w:b/>
+        </w:rPr>
+        <w:t>/Setup.exe</w:t>
+      </w:r>
+      <w:r>
+        <w:t>.</w:t>
+      </w:r>
+    </w:p>
+    <w:p>
+      <w:r>
+        <w:t xml:space="preserve">Plik można pobrać ze strony </w:t>
+      </w:r>
+      <w:hyperlink r:id="rId10" w:history="1">
+        <w:r>
+          <w:rPr>
+            <w:rStyle w:val="Hipercze"/>
+          </w:rPr>
+          <w:t>http://www.oracle.com/technetwork/topics/dotnet/utilsoft-086879.html</w:t>
+        </w:r>
+      </w:hyperlink>
+      <w:r>
+        <w:t xml:space="preserve"> </w:t>
+      </w:r>
+    </w:p>
+    <w:p>
+      <w:pPr>
+        <w:rPr>
+          <w:lang w:val="en-GB"/>
+        </w:rPr>
+      </w:pPr>
+      <w:r>
+        <w:rPr>
+          <w:lang w:val="en-GB"/>
+        </w:rPr>
+        <w:t>(32-bit Oracle Data Access Components (ODAC) with Oracle Developer Tools for Visual Studio)</w:t>
+      </w:r>
+    </w:p>
+    <w:p>
+      <w:pPr>
+        <w:rPr>
+          <w:lang w:val="en-GB"/>
+        </w:rPr>
+      </w:pPr>
+    </w:p>
+    <w:p>
+      <w:r>
+        <w:t>Zaakceptuj ustawienia domyślne, instaluj tylko komponent Oracle Provider for OLE DB</w:t>
+      </w:r>
+    </w:p>
+    <w:p>
+      <w:pPr>
+        <w:ind w:left="708"/>
+      </w:pPr>
+      <w:r>
+        <w:rPr>
+          <w:noProof/>
+        </w:rPr>
+        <w:drawing>
+          <wp:inline distT="0" distB="0" distL="0" distR="0" wp14:anchorId="54D538D6" wp14:editId="12F24C6D">
+            <wp:extent cx="5287107" cy="1322058"/>
+            <wp:effectExtent l="0" t="0" r="0" b="0"/>
+            <wp:docPr id="4" name="Obraz 4"/>
+            <wp:cNvGraphicFramePr>
+              <a:graphicFrameLocks xmlns:a="http://schemas.openxmlformats.org/drawingml/2006/main" noChangeAspect="1"/>
+            </wp:cNvGraphicFramePr>
+            <a:graphic xmlns:a="http://schemas.openxmlformats.org/drawingml/2006/main">
+              <a:graphicData uri="http://schemas.openxmlformats.org/drawingml/2006/picture">
+                <pic:pic xmlns:pic="http://schemas.openxmlformats.org/drawingml/2006/picture">
+                  <pic:nvPicPr>
+                    <pic:cNvPr id="0" name=""/>
+                    <pic:cNvPicPr/>
+                  </pic:nvPicPr>
+                  <pic:blipFill>
+                    <a:blip r:embed="rId11"/>
+                    <a:stretch>
+                      <a:fillRect/>
+                    </a:stretch>
+                  </pic:blipFill>
+                  <pic:spPr>
+                    <a:xfrm>
+                      <a:off x="0" y="0"/>
+                      <a:ext cx="5287023" cy="1322037"/>
+                    </a:xfrm>
+                    <a:prstGeom prst="rect">
+                      <a:avLst/>
+                    </a:prstGeom>
+                  </pic:spPr>
+                </pic:pic>
+              </a:graphicData>
+            </a:graphic>
+          </wp:inline>
+        </w:drawing>
+      </w:r>
+    </w:p>
+    <w:p>
+      <w:pPr>
+        <w:rPr>
+          <w:lang w:val="en-GB"/>
+        </w:rPr>
+      </w:pPr>
+    </w:p>
+    <w:p>
+      <w:r>
+        <w:t xml:space="preserve">Uruchom </w:t>
+      </w:r>
+      <w:hyperlink r:id="rId12" w:history="1">
+        <w:r>
+          <w:rPr>
+            <w:rStyle w:val="Hipercze"/>
+          </w:rPr>
+          <w:t>http://plansoft.org/wp-content/uploads/pdf/install.exe</w:t>
+        </w:r>
+      </w:hyperlink>
+    </w:p>
+    <w:p>
+      <w:r>
+        <w:t xml:space="preserve">Uruchom plik </w:t>
+      </w:r>
+      <w:r>
+        <w:t xml:space="preserve">C:\Program </w:t>
+      </w:r>
+      <w:proofErr w:type="spellStart"/>
+      <w:r>
+        <w:t>Files</w:t>
+      </w:r>
+      <w:proofErr w:type="spellEnd"/>
+      <w:r>
+        <w:t xml:space="preserve"> (x86)\</w:t>
+      </w:r>
+      <w:proofErr w:type="spellStart"/>
+      <w:r>
+        <w:t>Soft</w:t>
+      </w:r>
+      <w:proofErr w:type="spellEnd"/>
+      <w:r>
+        <w:t>\Planowanie</w:t>
+      </w:r>
+      <w:r>
+        <w:t>\reg.reg</w:t>
+      </w:r>
+    </w:p>
+    <w:p/>
+    <w:p>
+      <w:pPr>
+        <w:pStyle w:val="Nagwek2"/>
+      </w:pPr>
+      <w:bookmarkStart w:id="1" w:name="_Toc495184041"/>
+      <w:r>
+        <w:lastRenderedPageBreak/>
+        <w:t>Jeżeli kupiono program</w:t>
+      </w:r>
+      <w:bookmarkEnd w:id="1"/>
+    </w:p>
+    <w:p>
+      <w:r>
+        <w:t>Uruchom program przedluzeniewaznosci.exe i wpisz kod aktywacyjny otrzymany od dostawcy oprogramowania. W innym razie program będzie funkcjonował w trybie demo (pełna funkcjonalność przez 120 dni).</w:t>
+      </w:r>
+    </w:p>
+    <w:p>
+      <w:pPr>
+        <w:pStyle w:val="Nagwek2"/>
+      </w:pPr>
+      <w:bookmarkStart w:id="2" w:name="_Toc495184042"/>
+      <w:r>
+        <w:t>Jeżeli kupiono usługę serwisową</w:t>
+      </w:r>
+      <w:bookmarkEnd w:id="2"/>
+    </w:p>
+    <w:p>
+      <w:pPr>
+        <w:pStyle w:val="NormalnyWeb"/>
+        <w:rPr>
+          <w:rFonts w:asciiTheme="minorHAnsi" w:eastAsiaTheme="minorHAnsi" w:hAnsiTheme="minorHAnsi" w:cstheme="minorBidi"/>
+          <w:sz w:val="22"/>
+          <w:szCs w:val="22"/>
+          <w:lang w:val="pl-PL" w:eastAsia="en-US"/>
+        </w:rPr>
+      </w:pPr>
+      <w:r>
+        <w:rPr>
+          <w:rFonts w:asciiTheme="minorHAnsi" w:eastAsiaTheme="minorHAnsi" w:hAnsiTheme="minorHAnsi" w:cstheme="minorBidi"/>
+          <w:sz w:val="22"/>
+          <w:szCs w:val="22"/>
+          <w:lang w:val="pl-PL" w:eastAsia="en-US"/>
+        </w:rPr>
+        <w:t>C</w:t>
+      </w:r>
+      <w:r>
+        <w:rPr>
+          <w:rFonts w:asciiTheme="minorHAnsi" w:eastAsiaTheme="minorHAnsi" w:hAnsiTheme="minorHAnsi" w:cstheme="minorBidi"/>
+          <w:sz w:val="22"/>
+          <w:szCs w:val="22"/>
+          <w:lang w:val="pl-PL" w:eastAsia="en-US"/>
+        </w:rPr>
+        <w:t>zęść funkcji programu dostępnych</w:t>
+      </w:r>
+      <w:r>
+        <w:rPr>
+          <w:rFonts w:asciiTheme="minorHAnsi" w:eastAsiaTheme="minorHAnsi" w:hAnsiTheme="minorHAnsi" w:cstheme="minorBidi"/>
+          <w:sz w:val="22"/>
+          <w:szCs w:val="22"/>
+          <w:lang w:val="pl-PL" w:eastAsia="en-US"/>
+        </w:rPr>
+        <w:t xml:space="preserve"> jest po wprowadzeniu kodu aktu</w:t>
+      </w:r>
+      <w:r>
+        <w:rPr>
+          <w:rFonts w:asciiTheme="minorHAnsi" w:eastAsiaTheme="minorHAnsi" w:hAnsiTheme="minorHAnsi" w:cstheme="minorBidi"/>
+          <w:sz w:val="22"/>
+          <w:szCs w:val="22"/>
+          <w:lang w:val="pl-PL" w:eastAsia="en-US"/>
+        </w:rPr>
+        <w:t>a</w:t>
+      </w:r>
+      <w:r>
+        <w:rPr>
+          <w:rFonts w:asciiTheme="minorHAnsi" w:eastAsiaTheme="minorHAnsi" w:hAnsiTheme="minorHAnsi" w:cstheme="minorBidi"/>
+          <w:sz w:val="22"/>
+          <w:szCs w:val="22"/>
+          <w:lang w:val="pl-PL" w:eastAsia="en-US"/>
+        </w:rPr>
+        <w:t>liza</w:t>
+      </w:r>
+      <w:r>
+        <w:rPr>
+          <w:rFonts w:asciiTheme="minorHAnsi" w:eastAsiaTheme="minorHAnsi" w:hAnsiTheme="minorHAnsi" w:cstheme="minorBidi"/>
+          <w:sz w:val="22"/>
+          <w:szCs w:val="22"/>
+          <w:lang w:val="pl-PL" w:eastAsia="en-US"/>
+        </w:rPr>
+        <w:t>cyjnego.</w:t>
+      </w:r>
+    </w:p>
+    <w:p>
+      <w:pPr>
+        <w:pStyle w:val="NormalnyWeb"/>
+        <w:rPr>
+          <w:rFonts w:asciiTheme="minorHAnsi" w:eastAsiaTheme="minorHAnsi" w:hAnsiTheme="minorHAnsi" w:cstheme="minorBidi"/>
+          <w:sz w:val="22"/>
+          <w:szCs w:val="22"/>
+          <w:lang w:val="pl-PL" w:eastAsia="en-US"/>
+        </w:rPr>
+      </w:pPr>
+      <w:r>
+        <w:rPr>
+          <w:rFonts w:asciiTheme="minorHAnsi" w:eastAsiaTheme="minorHAnsi" w:hAnsiTheme="minorHAnsi" w:cstheme="minorBidi"/>
+          <w:sz w:val="22"/>
+          <w:szCs w:val="22"/>
+          <w:lang w:val="pl-PL" w:eastAsia="en-US"/>
+        </w:rPr>
+        <w:t>Uruchom Plansoft.org, kod wpisujemy w polu "kod otrzymany od dostawcy oprogramowania" oknie Pomoc&gt;Rejestracja Usługi Serwisowej</w:t>
+      </w:r>
+    </w:p>
+    <w:p>
+      <w:pPr>
+        <w:pStyle w:val="Nagwek2"/>
+        <w:rPr>
+          <w:rFonts w:eastAsiaTheme="minorHAnsi"/>
+          <w:lang w:eastAsia="en-US"/>
+        </w:rPr>
+      </w:pPr>
+      <w:r>
+        <w:rPr>
+          <w:rFonts w:eastAsiaTheme="minorHAnsi"/>
+          <w:lang w:eastAsia="en-US"/>
+        </w:rPr>
+        <w:br w:type="page"/>
+      </w:r>
+    </w:p>
+    <w:p>
+      <w:pPr>
+        <w:pStyle w:val="Nagwek1"/>
+      </w:pPr>
+      <w:bookmarkStart w:id="3" w:name="_Toc495184043"/>
+      <w:r>
+        <w:lastRenderedPageBreak/>
         <w:t>Instalacja bazy danych</w:t>
       </w:r>
-      <w:bookmarkEnd w:id="0"/>
+      <w:bookmarkEnd w:id="3"/>
     </w:p>
     <w:p>
       <w:pPr>
@@ -1711,12 +1915,15 @@
         <w:t>yjną bazy danych ze strony</w:t>
       </w:r>
     </w:p>
-    <w:bookmarkStart w:id="1" w:name="OLE_LINK28"/>
-    <w:bookmarkStart w:id="2" w:name="OLE_LINK29"/>
-    <w:bookmarkStart w:id="3" w:name="OLE_LINK31"/>
+    <w:bookmarkStart w:id="4" w:name="OLE_LINK28"/>
+    <w:bookmarkStart w:id="5" w:name="OLE_LINK29"/>
+    <w:bookmarkStart w:id="6" w:name="OLE_LINK31"/>
     <w:p>
       <w:pPr>
         <w:ind w:left="720"/>
+        <w:rPr>
+          <w:rStyle w:val="Hipercze"/>
+        </w:rPr>
       </w:pPr>
       <w:r>
         <w:fldChar w:fldCharType="begin"/>
@@ -1740,9 +1947,14 @@
         <w:fldChar w:fldCharType="end"/>
       </w:r>
     </w:p>
-    <w:bookmarkEnd w:id="1"/>
-    <w:bookmarkEnd w:id="2"/>
-    <w:bookmarkEnd w:id="3"/>
+    <w:p>
+      <w:pPr>
+        <w:ind w:left="720"/>
+      </w:pPr>
+    </w:p>
+    <w:bookmarkEnd w:id="4"/>
+    <w:bookmarkEnd w:id="5"/>
+    <w:bookmarkEnd w:id="6"/>
     <w:p>
       <w:pPr>
         <w:pStyle w:val="Akapitzlist"/>
@@ -1811,7 +2023,7 @@
                     </pic:cNvPicPr>
                   </pic:nvPicPr>
                   <pic:blipFill>
-                    <a:blip r:embed="rId8">
+                    <a:blip r:embed="rId13">
                       <a:extLst>
                         <a:ext uri="{28A0092B-C50C-407E-A947-70E740481C1C}">
                           <a14:useLocalDpi xmlns:a14="http://schemas.microsoft.com/office/drawing/2010/main" val="0"/>
@@ -1855,18 +2067,18 @@
         </w:rPr>
         <w:t xml:space="preserve">Wówczas znajdź na dysku plik </w:t>
       </w:r>
-      <w:bookmarkStart w:id="4" w:name="OLE_LINK4"/>
-      <w:bookmarkStart w:id="5" w:name="OLE_LINK5"/>
-      <w:bookmarkStart w:id="6" w:name="OLE_LINK6"/>
+      <w:bookmarkStart w:id="7" w:name="OLE_LINK4"/>
+      <w:bookmarkStart w:id="8" w:name="OLE_LINK5"/>
+      <w:bookmarkStart w:id="9" w:name="OLE_LINK6"/>
       <w:r>
         <w:rPr>
           <w:vanish/>
         </w:rPr>
         <w:t>OracleMTSRecoveryService.reg</w:t>
       </w:r>
-      <w:bookmarkEnd w:id="4"/>
-      <w:bookmarkEnd w:id="5"/>
-      <w:bookmarkEnd w:id="6"/>
+      <w:bookmarkEnd w:id="7"/>
+      <w:bookmarkEnd w:id="8"/>
+      <w:bookmarkEnd w:id="9"/>
       <w:r>
         <w:rPr>
           <w:vanish/>
@@ -1904,7 +2116,7 @@
                     </pic:cNvPicPr>
                   </pic:nvPicPr>
                   <pic:blipFill>
-                    <a:blip r:embed="rId9">
+                    <a:blip r:embed="rId14">
                       <a:extLst>
                         <a:ext uri="{28A0092B-C50C-407E-A947-70E740481C1C}">
                           <a14:useLocalDpi xmlns:a14="http://schemas.microsoft.com/office/drawing/2010/main" val="0"/>
@@ -1947,13 +2159,13 @@
       <w:pPr>
         <w:pStyle w:val="Nagwek2"/>
       </w:pPr>
-      <w:bookmarkStart w:id="7" w:name="_Toc365630670"/>
-      <w:bookmarkStart w:id="8" w:name="_Toc470583804"/>
+      <w:bookmarkStart w:id="10" w:name="_Toc365630670"/>
+      <w:bookmarkStart w:id="11" w:name="_Toc495184044"/>
       <w:r>
         <w:t>Instalacja obiektów w bazie danych</w:t>
       </w:r>
-      <w:bookmarkEnd w:id="7"/>
-      <w:bookmarkEnd w:id="8"/>
+      <w:bookmarkEnd w:id="10"/>
+      <w:bookmarkEnd w:id="11"/>
     </w:p>
     <w:p>
       <w:r>
@@ -1983,9 +2195,9 @@
           <w:lang w:val="en-GB"/>
         </w:rPr>
       </w:pPr>
-      <w:bookmarkStart w:id="9" w:name="OLE_LINK32"/>
-      <w:bookmarkStart w:id="10" w:name="OLE_LINK33"/>
-      <w:bookmarkStart w:id="11" w:name="OLE_LINK34"/>
+      <w:bookmarkStart w:id="12" w:name="OLE_LINK32"/>
+      <w:bookmarkStart w:id="13" w:name="OLE_LINK33"/>
+      <w:bookmarkStart w:id="14" w:name="OLE_LINK34"/>
       <w:r>
         <w:rPr>
           <w:rFonts w:ascii="Courier" w:hAnsi="Courier" w:cs="Courier"/>
@@ -2027,7 +2239,7 @@
           <w:lang w:val="en-GB"/>
         </w:rPr>
       </w:pPr>
-      <w:bookmarkStart w:id="12" w:name="OLE_LINK35"/>
+      <w:bookmarkStart w:id="15" w:name="OLE_LINK35"/>
       <w:r>
         <w:rPr>
           <w:rFonts w:ascii="Courier" w:hAnsi="Courier" w:cs="Courier"/>
@@ -2180,10 +2392,10 @@
           <w:lang w:val="en-GB"/>
         </w:rPr>
       </w:pPr>
-      <w:bookmarkStart w:id="13" w:name="OLE_LINK7"/>
-      <w:bookmarkStart w:id="14" w:name="OLE_LINK45"/>
-      <w:bookmarkStart w:id="15" w:name="OLE_LINK46"/>
-      <w:bookmarkStart w:id="16" w:name="OLE_LINK47"/>
+      <w:bookmarkStart w:id="16" w:name="OLE_LINK7"/>
+      <w:bookmarkStart w:id="17" w:name="OLE_LINK45"/>
+      <w:bookmarkStart w:id="18" w:name="OLE_LINK46"/>
+      <w:bookmarkStart w:id="19" w:name="OLE_LINK47"/>
       <w:r>
         <w:rPr>
           <w:rFonts w:ascii="Courier" w:hAnsi="Courier" w:cs="Courier"/>
@@ -2256,7 +2468,7 @@
         <w:t xml:space="preserve"> QUOTA UNLIMITED ON USERS;</w:t>
       </w:r>
     </w:p>
-    <w:bookmarkEnd w:id="13"/>
+    <w:bookmarkEnd w:id="16"/>
     <w:p>
       <w:pPr>
         <w:pBdr>
@@ -2288,8 +2500,8 @@
           <w:lang w:val="en-GB"/>
         </w:rPr>
       </w:pPr>
-      <w:bookmarkStart w:id="17" w:name="OLE_LINK8"/>
-      <w:bookmarkStart w:id="18" w:name="OLE_LINK9"/>
+      <w:bookmarkStart w:id="20" w:name="OLE_LINK8"/>
+      <w:bookmarkStart w:id="21" w:name="OLE_LINK9"/>
       <w:r>
         <w:rPr>
           <w:rFonts w:ascii="Courier" w:hAnsi="Courier" w:cs="Courier"/>
@@ -2300,8 +2512,8 @@
         <w:t>grant dba to planner;</w:t>
       </w:r>
     </w:p>
-    <w:bookmarkEnd w:id="17"/>
-    <w:bookmarkEnd w:id="18"/>
+    <w:bookmarkEnd w:id="20"/>
+    <w:bookmarkEnd w:id="21"/>
     <w:p>
       <w:pPr>
         <w:pBdr>
@@ -2333,7 +2545,7 @@
           <w:lang w:val="en-US"/>
         </w:rPr>
       </w:pPr>
-      <w:bookmarkStart w:id="19" w:name="OLE_LINK10"/>
+      <w:bookmarkStart w:id="22" w:name="OLE_LINK10"/>
       <w:r>
         <w:rPr>
           <w:rFonts w:ascii="Courier" w:hAnsi="Courier" w:cs="Courier"/>
@@ -2656,7 +2868,6 @@
           <w:sz w:val="12"/>
           <w:lang w:val="en-GB"/>
         </w:rPr>
-        <w:lastRenderedPageBreak/>
         <w:t xml:space="preserve">grant select any table      to </w:t>
       </w:r>
       <w:proofErr w:type="spellStart"/>
@@ -2747,6 +2958,7 @@
           <w:sz w:val="12"/>
           <w:lang w:val="en-GB"/>
         </w:rPr>
+        <w:lastRenderedPageBreak/>
         <w:t xml:space="preserve">grant update any table      to </w:t>
       </w:r>
       <w:proofErr w:type="spellStart"/>
@@ -3164,8 +3376,8 @@
           <w:lang w:val="en-US"/>
         </w:rPr>
       </w:pPr>
-      <w:bookmarkStart w:id="20" w:name="OLE_LINK11"/>
-      <w:bookmarkEnd w:id="19"/>
+      <w:bookmarkStart w:id="23" w:name="OLE_LINK11"/>
+      <w:bookmarkEnd w:id="22"/>
       <w:r>
         <w:rPr>
           <w:rFonts w:ascii="Courier" w:hAnsi="Courier" w:cs="Courier"/>
@@ -3613,7 +3825,7 @@
         <w:t>;</w:t>
       </w:r>
     </w:p>
-    <w:bookmarkEnd w:id="12"/>
+    <w:bookmarkEnd w:id="15"/>
     <w:p>
       <w:pPr>
         <w:pBdr>
@@ -3633,7 +3845,7 @@
         </w:rPr>
       </w:pPr>
     </w:p>
-    <w:bookmarkEnd w:id="20"/>
+    <w:bookmarkEnd w:id="23"/>
     <w:p>
       <w:pPr>
         <w:pBdr>
@@ -3665,9 +3877,9 @@
           <w:lang w:val="en-US"/>
         </w:rPr>
       </w:pPr>
-      <w:bookmarkStart w:id="21" w:name="OLE_LINK12"/>
-      <w:bookmarkStart w:id="22" w:name="OLE_LINK13"/>
-      <w:bookmarkStart w:id="23" w:name="OLE_LINK36"/>
+      <w:bookmarkStart w:id="24" w:name="OLE_LINK12"/>
+      <w:bookmarkStart w:id="25" w:name="OLE_LINK13"/>
+      <w:bookmarkStart w:id="26" w:name="OLE_LINK36"/>
       <w:r>
         <w:rPr>
           <w:rFonts w:ascii="Courier" w:hAnsi="Courier" w:cs="Courier"/>
@@ -3697,10 +3909,10 @@
         </w:rPr>
         <w:t>;</w:t>
       </w:r>
-      <w:bookmarkEnd w:id="21"/>
-      <w:bookmarkEnd w:id="22"/>
-    </w:p>
-    <w:bookmarkEnd w:id="23"/>
+      <w:bookmarkEnd w:id="24"/>
+      <w:bookmarkEnd w:id="25"/>
+    </w:p>
+    <w:bookmarkEnd w:id="26"/>
     <w:p>
       <w:pPr>
         <w:pBdr>
@@ -3732,12 +3944,12 @@
           <w:lang w:val="en-US"/>
         </w:rPr>
       </w:pPr>
-      <w:bookmarkStart w:id="24" w:name="OLE_LINK14"/>
-      <w:bookmarkStart w:id="25" w:name="OLE_LINK15"/>
-      <w:bookmarkStart w:id="26" w:name="OLE_LINK16"/>
-      <w:bookmarkStart w:id="27" w:name="OLE_LINK37"/>
-      <w:bookmarkStart w:id="28" w:name="OLE_LINK38"/>
-      <w:bookmarkStart w:id="29" w:name="OLE_LINK39"/>
+      <w:bookmarkStart w:id="27" w:name="OLE_LINK14"/>
+      <w:bookmarkStart w:id="28" w:name="OLE_LINK15"/>
+      <w:bookmarkStart w:id="29" w:name="OLE_LINK16"/>
+      <w:bookmarkStart w:id="30" w:name="OLE_LINK37"/>
+      <w:bookmarkStart w:id="31" w:name="OLE_LINK38"/>
+      <w:bookmarkStart w:id="32" w:name="OLE_LINK39"/>
       <w:r>
         <w:rPr>
           <w:rFonts w:ascii="Courier" w:hAnsi="Courier" w:cs="Courier"/>
@@ -3822,9 +4034,9 @@
         </w:rPr>
         <w:t>grant select on SYS.USER$ to planner;</w:t>
       </w:r>
-      <w:bookmarkEnd w:id="24"/>
-      <w:bookmarkEnd w:id="25"/>
-      <w:bookmarkEnd w:id="26"/>
+      <w:bookmarkEnd w:id="27"/>
+      <w:bookmarkEnd w:id="28"/>
+      <w:bookmarkEnd w:id="29"/>
     </w:p>
     <w:p>
       <w:pPr>
@@ -3896,15 +4108,15 @@
         <w:t xml:space="preserve"> to planner;</w:t>
       </w:r>
     </w:p>
-    <w:bookmarkEnd w:id="9"/>
-    <w:bookmarkEnd w:id="10"/>
-    <w:bookmarkEnd w:id="11"/>
+    <w:bookmarkEnd w:id="12"/>
+    <w:bookmarkEnd w:id="13"/>
     <w:bookmarkEnd w:id="14"/>
-    <w:bookmarkEnd w:id="15"/>
-    <w:bookmarkEnd w:id="16"/>
-    <w:bookmarkEnd w:id="27"/>
-    <w:bookmarkEnd w:id="28"/>
-    <w:bookmarkEnd w:id="29"/>
+    <w:bookmarkEnd w:id="17"/>
+    <w:bookmarkEnd w:id="18"/>
+    <w:bookmarkEnd w:id="19"/>
+    <w:bookmarkEnd w:id="30"/>
+    <w:bookmarkEnd w:id="31"/>
+    <w:bookmarkEnd w:id="32"/>
     <w:p>
       <w:pPr>
         <w:rPr>
@@ -4017,7 +4229,7 @@
                     </pic:cNvPicPr>
                   </pic:nvPicPr>
                   <pic:blipFill>
-                    <a:blip r:embed="rId10">
+                    <a:blip r:embed="rId15">
                       <a:extLst>
                         <a:ext uri="{28A0092B-C50C-407E-A947-70E740481C1C}">
                           <a14:useLocalDpi xmlns:a14="http://schemas.microsoft.com/office/drawing/2010/main" val="0"/>
@@ -4096,9 +4308,9 @@
           <w:lang w:val="en-US"/>
         </w:rPr>
       </w:pPr>
-      <w:bookmarkStart w:id="30" w:name="OLE_LINK48"/>
-      <w:bookmarkStart w:id="31" w:name="OLE_LINK49"/>
-      <w:bookmarkStart w:id="32" w:name="OLE_LINK50"/>
+      <w:bookmarkStart w:id="33" w:name="OLE_LINK48"/>
+      <w:bookmarkStart w:id="34" w:name="OLE_LINK49"/>
+      <w:bookmarkStart w:id="35" w:name="OLE_LINK50"/>
       <w:proofErr w:type="spellStart"/>
       <w:r>
         <w:rPr>
@@ -4151,15 +4363,15 @@
           <w:lang w:val="en-US"/>
         </w:rPr>
       </w:pPr>
-      <w:bookmarkStart w:id="33" w:name="OLE_LINK17"/>
-      <w:bookmarkStart w:id="34" w:name="OLE_LINK18"/>
-      <w:bookmarkStart w:id="35" w:name="OLE_LINK25"/>
-      <w:bookmarkStart w:id="36" w:name="OLE_LINK26"/>
-      <w:bookmarkStart w:id="37" w:name="OLE_LINK27"/>
-      <w:bookmarkStart w:id="38" w:name="OLE_LINK40"/>
-      <w:bookmarkStart w:id="39" w:name="OLE_LINK41"/>
-      <w:bookmarkStart w:id="40" w:name="OLE_LINK43"/>
-      <w:bookmarkStart w:id="41" w:name="OLE_LINK44"/>
+      <w:bookmarkStart w:id="36" w:name="OLE_LINK17"/>
+      <w:bookmarkStart w:id="37" w:name="OLE_LINK18"/>
+      <w:bookmarkStart w:id="38" w:name="OLE_LINK25"/>
+      <w:bookmarkStart w:id="39" w:name="OLE_LINK26"/>
+      <w:bookmarkStart w:id="40" w:name="OLE_LINK27"/>
+      <w:bookmarkStart w:id="41" w:name="OLE_LINK40"/>
+      <w:bookmarkStart w:id="42" w:name="OLE_LINK41"/>
+      <w:bookmarkStart w:id="43" w:name="OLE_LINK43"/>
+      <w:bookmarkStart w:id="44" w:name="OLE_LINK44"/>
       <w:r>
         <w:rPr>
           <w:rFonts w:ascii="Courier" w:hAnsi="Courier" w:cs="Courier"/>
@@ -4504,8 +4716,8 @@
         <w:t>/</w:t>
       </w:r>
     </w:p>
-    <w:bookmarkEnd w:id="33"/>
-    <w:bookmarkEnd w:id="34"/>
+    <w:bookmarkEnd w:id="36"/>
+    <w:bookmarkEnd w:id="37"/>
     <w:p>
       <w:pPr>
         <w:pBdr>
@@ -4537,7 +4749,7 @@
           <w:lang w:val="en-US"/>
         </w:rPr>
       </w:pPr>
-      <w:bookmarkStart w:id="42" w:name="OLE_LINK19"/>
+      <w:bookmarkStart w:id="45" w:name="OLE_LINK19"/>
       <w:r>
         <w:rPr>
           <w:rFonts w:ascii="Courier" w:hAnsi="Courier" w:cs="Courier"/>
@@ -5127,18 +5339,18 @@
         </w:rPr>
         <w:t>/</w:t>
       </w:r>
-      <w:bookmarkEnd w:id="30"/>
-      <w:bookmarkEnd w:id="31"/>
-      <w:bookmarkEnd w:id="32"/>
-    </w:p>
-    <w:bookmarkEnd w:id="35"/>
-    <w:bookmarkEnd w:id="36"/>
-    <w:bookmarkEnd w:id="37"/>
+      <w:bookmarkEnd w:id="33"/>
+      <w:bookmarkEnd w:id="34"/>
+      <w:bookmarkEnd w:id="35"/>
+    </w:p>
     <w:bookmarkEnd w:id="38"/>
     <w:bookmarkEnd w:id="39"/>
     <w:bookmarkEnd w:id="40"/>
     <w:bookmarkEnd w:id="41"/>
     <w:bookmarkEnd w:id="42"/>
+    <w:bookmarkEnd w:id="43"/>
+    <w:bookmarkEnd w:id="44"/>
+    <w:bookmarkEnd w:id="45"/>
     <w:p/>
     <w:p>
       <w:r>
@@ -5164,7 +5376,7 @@
                     </pic:cNvPicPr>
                   </pic:nvPicPr>
                   <pic:blipFill>
-                    <a:blip r:embed="rId11">
+                    <a:blip r:embed="rId16">
                       <a:extLst>
                         <a:ext uri="{28A0092B-C50C-407E-A947-70E740481C1C}">
                           <a14:useLocalDpi xmlns:a14="http://schemas.microsoft.com/office/drawing/2010/main" val="0"/>
@@ -5269,7 +5481,7 @@
           <w:lang w:val="en-US"/>
         </w:rPr>
       </w:pPr>
-      <w:bookmarkStart w:id="43" w:name="OLE_LINK20"/>
+      <w:bookmarkStart w:id="46" w:name="OLE_LINK20"/>
       <w:r>
         <w:rPr>
           <w:rFonts w:ascii="Courier" w:hAnsi="Courier" w:cs="Courier"/>
@@ -5486,7 +5698,7 @@
         </w:rPr>
         <w:t>/</w:t>
       </w:r>
-      <w:bookmarkEnd w:id="43"/>
+      <w:bookmarkEnd w:id="46"/>
     </w:p>
     <w:p/>
     <w:p>
@@ -5627,10 +5839,10 @@
           <w:lang w:val="en-US"/>
         </w:rPr>
       </w:pPr>
-      <w:bookmarkStart w:id="44" w:name="OLE_LINK21"/>
-      <w:bookmarkStart w:id="45" w:name="OLE_LINK22"/>
-      <w:bookmarkStart w:id="46" w:name="OLE_LINK42"/>
-      <w:bookmarkStart w:id="47" w:name="OLE_LINK51"/>
+      <w:bookmarkStart w:id="47" w:name="OLE_LINK21"/>
+      <w:bookmarkStart w:id="48" w:name="OLE_LINK22"/>
+      <w:bookmarkStart w:id="49" w:name="OLE_LINK42"/>
+      <w:bookmarkStart w:id="50" w:name="OLE_LINK51"/>
       <w:r>
         <w:rPr>
           <w:rFonts w:ascii="Courier" w:hAnsi="Courier" w:cs="Courier"/>
@@ -10204,10 +10416,10 @@
         <w:t>;</w:t>
       </w:r>
     </w:p>
-    <w:bookmarkEnd w:id="44"/>
-    <w:bookmarkEnd w:id="45"/>
-    <w:bookmarkEnd w:id="46"/>
     <w:bookmarkEnd w:id="47"/>
+    <w:bookmarkEnd w:id="48"/>
+    <w:bookmarkEnd w:id="49"/>
+    <w:bookmarkEnd w:id="50"/>
     <w:p>
       <w:pPr>
         <w:rPr>
@@ -10219,526 +10431,43 @@
       <w:pPr>
         <w:pStyle w:val="Nagwek1"/>
       </w:pPr>
-      <w:bookmarkStart w:id="48" w:name="_Toc470583805"/>
-      <w:r>
-        <w:t>Instalacja stacji roboczej</w:t>
-      </w:r>
-      <w:bookmarkEnd w:id="48"/>
-    </w:p>
-    <w:p>
-      <w:r>
-        <w:t>Instrukcja instalacji</w:t>
-      </w:r>
+      <w:bookmarkStart w:id="51" w:name="_Toc495184045"/>
+      <w:r>
+        <w:t>Informacje dla Zaawansowanych użytkowników</w:t>
+      </w:r>
+      <w:bookmarkEnd w:id="51"/>
     </w:p>
     <w:p>
       <w:pPr>
         <w:pStyle w:val="Nagwek2"/>
       </w:pPr>
-      <w:bookmarkStart w:id="49" w:name="_Toc470583806"/>
-      <w:r>
-        <w:t>Pliki potrzebne do instalacji</w:t>
-      </w:r>
-      <w:bookmarkEnd w:id="49"/>
-    </w:p>
-    <w:p/>
-    <w:p>
-      <w:pPr>
-        <w:pStyle w:val="Nagwek3"/>
-      </w:pPr>
-      <w:r>
-        <w:t>Klient bazy danych Oracle</w:t>
-      </w:r>
-    </w:p>
-    <w:p>
-      <w:pPr>
-        <w:ind w:left="720"/>
-        <w:rPr>
-          <w:rStyle w:val="Hipercze"/>
-        </w:rPr>
-      </w:pPr>
-      <w:hyperlink r:id="rId12" w:history="1">
-        <w:r>
-          <w:rPr>
-            <w:rStyle w:val="Hipercze"/>
-          </w:rPr>
-          <w:t>http://www.oracle.com/technetwork/database/database-technologies/express-edition/downloads/index.html</w:t>
-        </w:r>
-      </w:hyperlink>
-    </w:p>
-    <w:p>
-      <w:pPr>
-        <w:ind w:left="720"/>
-        <w:rPr>
-          <w:rStyle w:val="Hipercze"/>
-        </w:rPr>
-      </w:pPr>
-    </w:p>
-    <w:p>
-      <w:pPr>
-        <w:ind w:left="720"/>
-      </w:pPr>
-      <w:r>
-        <w:rPr>
-          <w:noProof/>
-        </w:rPr>
-        <w:drawing>
-          <wp:inline distT="0" distB="0" distL="0" distR="0" wp14:anchorId="1CE23EA2" wp14:editId="62F9E9FF">
-            <wp:extent cx="5767705" cy="2521455"/>
-            <wp:effectExtent l="0" t="0" r="4445" b="0"/>
-            <wp:docPr id="5" name="Obraz 5"/>
-            <wp:cNvGraphicFramePr>
-              <a:graphicFrameLocks xmlns:a="http://schemas.openxmlformats.org/drawingml/2006/main" noChangeAspect="1"/>
-            </wp:cNvGraphicFramePr>
-            <a:graphic xmlns:a="http://schemas.openxmlformats.org/drawingml/2006/main">
-              <a:graphicData uri="http://schemas.openxmlformats.org/drawingml/2006/picture">
-                <pic:pic xmlns:pic="http://schemas.openxmlformats.org/drawingml/2006/picture">
-                  <pic:nvPicPr>
-                    <pic:cNvPr id="0" name=""/>
-                    <pic:cNvPicPr/>
-                  </pic:nvPicPr>
-                  <pic:blipFill>
-                    <a:blip r:embed="rId13"/>
-                    <a:stretch>
-                      <a:fillRect/>
-                    </a:stretch>
-                  </pic:blipFill>
-                  <pic:spPr>
-                    <a:xfrm>
-                      <a:off x="0" y="0"/>
-                      <a:ext cx="5767705" cy="2521455"/>
-                    </a:xfrm>
-                    <a:prstGeom prst="rect">
-                      <a:avLst/>
-                    </a:prstGeom>
-                  </pic:spPr>
-                </pic:pic>
-              </a:graphicData>
-            </a:graphic>
-          </wp:inline>
-        </w:drawing>
-      </w:r>
-      <w:bookmarkStart w:id="50" w:name="_GoBack"/>
-      <w:bookmarkEnd w:id="50"/>
-    </w:p>
-    <w:p/>
-    <w:p>
-      <w:pPr>
-        <w:pStyle w:val="Nagwek3"/>
-      </w:pPr>
-      <w:r>
-        <w:t>Klient bazy danych Oracle</w:t>
-      </w:r>
-      <w:r>
-        <w:t>: składnik</w:t>
-      </w:r>
-      <w:r>
-        <w:t xml:space="preserve"> </w:t>
-      </w:r>
+      <w:bookmarkStart w:id="52" w:name="_Toc365630675"/>
+      <w:bookmarkStart w:id="53" w:name="_Toc495184046"/>
       <w:proofErr w:type="spellStart"/>
       <w:r>
-        <w:t>OraOleDb</w:t>
+        <w:t>Załacznik</w:t>
       </w:r>
       <w:proofErr w:type="spellEnd"/>
-    </w:p>
-    <w:p/>
-    <w:p>
-      <w:pPr>
-        <w:ind w:left="708"/>
-      </w:pPr>
-      <w:r>
-        <w:t xml:space="preserve">Plik </w:t>
-      </w:r>
-      <w:bookmarkStart w:id="51" w:name="file12"/>
-      <w:r>
-        <w:fldChar w:fldCharType="begin"/>
-      </w:r>
-      <w:r>
-        <w:instrText xml:space="preserve"> HYPERLINK "http://www.oracle.com/technetwork/topics/dotnet/utilsoft-086879.html" </w:instrText>
-      </w:r>
-      <w:r>
-        <w:fldChar w:fldCharType="separate"/>
-      </w:r>
-      <w:r>
-        <w:rPr>
-          <w:rStyle w:val="Hipercze"/>
-        </w:rPr>
-        <w:t>ODTwithODAC121024.zip</w:t>
-      </w:r>
-      <w:r>
-        <w:fldChar w:fldCharType="end"/>
-      </w:r>
-      <w:bookmarkEnd w:id="51"/>
-      <w:r>
-        <w:t xml:space="preserve"> ze strony </w:t>
-      </w:r>
-      <w:hyperlink r:id="rId14" w:history="1">
-        <w:r>
-          <w:rPr>
-            <w:rStyle w:val="Hipercze"/>
-          </w:rPr>
-          <w:t>http://www.oracle.com/technetwork/topics/dotnet/utilsoft-086879.html</w:t>
-        </w:r>
-      </w:hyperlink>
-      <w:r>
-        <w:t xml:space="preserve"> </w:t>
-      </w:r>
-    </w:p>
-    <w:p>
-      <w:pPr>
-        <w:ind w:left="708"/>
-        <w:rPr>
-          <w:lang w:val="en-GB"/>
-        </w:rPr>
-      </w:pPr>
-      <w:r>
-        <w:rPr>
-          <w:lang w:val="en-GB"/>
-        </w:rPr>
-        <w:t>(32-bit Oracle Data Access Components (ODAC) with Oracle Developer Tools for Visual Studio)</w:t>
-      </w:r>
-    </w:p>
-    <w:p>
-      <w:pPr>
-        <w:rPr>
-          <w:lang w:val="en-GB"/>
-        </w:rPr>
-      </w:pPr>
-    </w:p>
-    <w:p>
-      <w:pPr>
-        <w:ind w:left="708"/>
-      </w:pPr>
-      <w:r>
-        <w:t>Zaakceptuj ustawienia domyślne, instaluj tylko komponent Oracle Provider for OLE DB</w:t>
-      </w:r>
-    </w:p>
-    <w:p>
-      <w:pPr>
-        <w:ind w:left="708"/>
-      </w:pPr>
-      <w:r>
-        <w:rPr>
-          <w:noProof/>
-        </w:rPr>
-        <w:lastRenderedPageBreak/>
-        <w:drawing>
-          <wp:inline distT="0" distB="0" distL="0" distR="0" wp14:anchorId="767EFD11" wp14:editId="00BF6D24">
-            <wp:extent cx="5287107" cy="1322058"/>
-            <wp:effectExtent l="0" t="0" r="0" b="0"/>
-            <wp:docPr id="4" name="Obraz 4"/>
-            <wp:cNvGraphicFramePr>
-              <a:graphicFrameLocks xmlns:a="http://schemas.openxmlformats.org/drawingml/2006/main" noChangeAspect="1"/>
-            </wp:cNvGraphicFramePr>
-            <a:graphic xmlns:a="http://schemas.openxmlformats.org/drawingml/2006/main">
-              <a:graphicData uri="http://schemas.openxmlformats.org/drawingml/2006/picture">
-                <pic:pic xmlns:pic="http://schemas.openxmlformats.org/drawingml/2006/picture">
-                  <pic:nvPicPr>
-                    <pic:cNvPr id="0" name=""/>
-                    <pic:cNvPicPr/>
-                  </pic:nvPicPr>
-                  <pic:blipFill>
-                    <a:blip r:embed="rId15"/>
-                    <a:stretch>
-                      <a:fillRect/>
-                    </a:stretch>
-                  </pic:blipFill>
-                  <pic:spPr>
-                    <a:xfrm>
-                      <a:off x="0" y="0"/>
-                      <a:ext cx="5287023" cy="1322037"/>
-                    </a:xfrm>
-                    <a:prstGeom prst="rect">
-                      <a:avLst/>
-                    </a:prstGeom>
-                  </pic:spPr>
-                </pic:pic>
-              </a:graphicData>
-            </a:graphic>
-          </wp:inline>
-        </w:drawing>
-      </w:r>
-    </w:p>
-    <w:p>
-      <w:pPr>
-        <w:pStyle w:val="Nagwek3"/>
-      </w:pPr>
-      <w:r>
-        <w:t>Plansoft.org</w:t>
-      </w:r>
-    </w:p>
-    <w:bookmarkStart w:id="52" w:name="OLE_LINK1"/>
-    <w:bookmarkStart w:id="53" w:name="OLE_LINK2"/>
-    <w:bookmarkStart w:id="54" w:name="OLE_LINK30"/>
-    <w:bookmarkStart w:id="55" w:name="OLE_LINK23"/>
-    <w:bookmarkStart w:id="56" w:name="OLE_LINK24"/>
-    <w:p>
-      <w:pPr>
-        <w:ind w:left="576"/>
-      </w:pPr>
-      <w:r>
-        <w:fldChar w:fldCharType="begin"/>
-      </w:r>
-      <w:r>
-        <w:instrText xml:space="preserve"> HYPERLINK "http://plansoft.org/wp-content/uploads/pdf/install.exe" </w:instrText>
-      </w:r>
-      <w:r>
-        <w:fldChar w:fldCharType="separate"/>
-      </w:r>
-      <w:r>
-        <w:rPr>
-          <w:rStyle w:val="Hipercze"/>
-        </w:rPr>
-        <w:t>http://plansoft.org/wp-content/uploads/pdf/install.exe</w:t>
-      </w:r>
-      <w:r>
-        <w:fldChar w:fldCharType="end"/>
+      <w:r>
+        <w:t xml:space="preserve"> A- Upgrade do wyższych wersji</w:t>
       </w:r>
       <w:bookmarkEnd w:id="52"/>
       <w:bookmarkEnd w:id="53"/>
+      <w:r>
+        <w:t xml:space="preserve"> </w:t>
+      </w:r>
+    </w:p>
+    <w:p>
+      <w:pPr>
+        <w:pStyle w:val="Nagwek3"/>
+      </w:pPr>
+      <w:bookmarkStart w:id="54" w:name="_Toc365630676"/>
+      <w:bookmarkStart w:id="55" w:name="_Toc495184047"/>
+      <w:r>
+        <w:t>Instalacja po stronie serwera</w:t>
+      </w:r>
       <w:bookmarkEnd w:id="54"/>
-    </w:p>
-    <w:p>
-      <w:pPr>
-        <w:pStyle w:val="Nagwek2"/>
-      </w:pPr>
-      <w:bookmarkStart w:id="57" w:name="_Toc470583807"/>
       <w:bookmarkEnd w:id="55"/>
-      <w:bookmarkEnd w:id="56"/>
-      <w:r>
-        <w:t>Instalacja</w:t>
-      </w:r>
-      <w:bookmarkEnd w:id="57"/>
-    </w:p>
-    <w:p>
-      <w:r>
-        <w:t>Zainstaluj  Klienta bazy danych Oracle oraz Plansoft.org.</w:t>
-      </w:r>
-    </w:p>
-    <w:p>
-      <w:r>
-        <w:t>Zatrzymaj usługi Oracle jeżeli korzystasz z centralnego serwera (nie będą potrzebne).</w:t>
-      </w:r>
-    </w:p>
-    <w:p/>
-    <w:p>
-      <w:r>
-        <w:t xml:space="preserve">Uruchom plik </w:t>
-      </w:r>
-      <w:r>
-        <w:t xml:space="preserve">C:\Program </w:t>
-      </w:r>
-      <w:proofErr w:type="spellStart"/>
-      <w:r>
-        <w:t>Files</w:t>
-      </w:r>
-      <w:proofErr w:type="spellEnd"/>
-      <w:r>
-        <w:t xml:space="preserve"> (x86)\</w:t>
-      </w:r>
-      <w:proofErr w:type="spellStart"/>
-      <w:r>
-        <w:t>Soft</w:t>
-      </w:r>
-      <w:proofErr w:type="spellEnd"/>
-      <w:r>
-        <w:t>\Planowanie</w:t>
-      </w:r>
-      <w:r>
-        <w:t>\reg.reg</w:t>
-      </w:r>
-    </w:p>
-    <w:p>
-      <w:r>
-        <w:t xml:space="preserve">Uruchom </w:t>
-      </w:r>
-      <w:hyperlink r:id="rId16" w:history="1">
-        <w:r>
-          <w:rPr>
-            <w:b/>
-          </w:rPr>
-          <w:t>ODTwithODAC121024.zip</w:t>
-        </w:r>
-      </w:hyperlink>
-      <w:r>
-        <w:rPr>
-          <w:b/>
-        </w:rPr>
-        <w:t>/Setup.exe</w:t>
-      </w:r>
-      <w:r>
-        <w:t xml:space="preserve"> i zainstaluj tylko OLEDB.</w:t>
-      </w:r>
-    </w:p>
-    <w:p/>
-    <w:p>
-      <w:pPr>
-        <w:pStyle w:val="Nagwek2"/>
-      </w:pPr>
-      <w:bookmarkStart w:id="58" w:name="_Toc470583808"/>
-      <w:r>
-        <w:t xml:space="preserve">Jeżeli </w:t>
-      </w:r>
-      <w:r>
-        <w:t>kupiono</w:t>
-      </w:r>
-      <w:r>
-        <w:t xml:space="preserve"> program</w:t>
-      </w:r>
-      <w:bookmarkEnd w:id="58"/>
-    </w:p>
-    <w:p>
-      <w:r>
-        <w:t>Uruchom program przedluzeniewaznosci.exe i wpisz kod aktywacyjny otrzymany od dostawcy oprogramowania. W innym razie program będzie funkcjonował w trybie demo</w:t>
-      </w:r>
-      <w:r>
-        <w:t xml:space="preserve"> (pełna funkcjonalność przez 120 dni)</w:t>
-      </w:r>
-      <w:r>
-        <w:t>.</w:t>
-      </w:r>
-    </w:p>
-    <w:p>
-      <w:pPr>
-        <w:pStyle w:val="Nagwek2"/>
-      </w:pPr>
-      <w:bookmarkStart w:id="59" w:name="_Toc470583809"/>
-      <w:r>
-        <w:t xml:space="preserve">Jeżeli </w:t>
-      </w:r>
-      <w:r>
-        <w:t>kupiono</w:t>
-      </w:r>
-      <w:r>
-        <w:t xml:space="preserve"> usługę serwisową</w:t>
-      </w:r>
-      <w:bookmarkEnd w:id="59"/>
-    </w:p>
-    <w:p>
-      <w:pPr>
-        <w:pStyle w:val="NormalnyWeb"/>
-        <w:rPr>
-          <w:rFonts w:asciiTheme="minorHAnsi" w:eastAsiaTheme="minorHAnsi" w:hAnsiTheme="minorHAnsi" w:cstheme="minorBidi"/>
-          <w:sz w:val="22"/>
-          <w:szCs w:val="22"/>
-          <w:lang w:val="pl-PL" w:eastAsia="en-US"/>
-        </w:rPr>
-      </w:pPr>
-      <w:r>
-        <w:rPr>
-          <w:rFonts w:asciiTheme="minorHAnsi" w:eastAsiaTheme="minorHAnsi" w:hAnsiTheme="minorHAnsi" w:cstheme="minorBidi"/>
-          <w:sz w:val="22"/>
-          <w:szCs w:val="22"/>
-          <w:lang w:val="pl-PL" w:eastAsia="en-US"/>
-        </w:rPr>
-        <w:t>C</w:t>
-      </w:r>
-      <w:r>
-        <w:rPr>
-          <w:rFonts w:asciiTheme="minorHAnsi" w:eastAsiaTheme="minorHAnsi" w:hAnsiTheme="minorHAnsi" w:cstheme="minorBidi"/>
-          <w:sz w:val="22"/>
-          <w:szCs w:val="22"/>
-          <w:lang w:val="pl-PL" w:eastAsia="en-US"/>
-        </w:rPr>
-        <w:t>zęść funkcji programu dostępnych</w:t>
-      </w:r>
-      <w:r>
-        <w:rPr>
-          <w:rFonts w:asciiTheme="minorHAnsi" w:eastAsiaTheme="minorHAnsi" w:hAnsiTheme="minorHAnsi" w:cstheme="minorBidi"/>
-          <w:sz w:val="22"/>
-          <w:szCs w:val="22"/>
-          <w:lang w:val="pl-PL" w:eastAsia="en-US"/>
-        </w:rPr>
-        <w:t xml:space="preserve"> jest po wprowadzeniu kodu aktu</w:t>
-      </w:r>
-      <w:r>
-        <w:rPr>
-          <w:rFonts w:asciiTheme="minorHAnsi" w:eastAsiaTheme="minorHAnsi" w:hAnsiTheme="minorHAnsi" w:cstheme="minorBidi"/>
-          <w:sz w:val="22"/>
-          <w:szCs w:val="22"/>
-          <w:lang w:val="pl-PL" w:eastAsia="en-US"/>
-        </w:rPr>
-        <w:t>a</w:t>
-      </w:r>
-      <w:r>
-        <w:rPr>
-          <w:rFonts w:asciiTheme="minorHAnsi" w:eastAsiaTheme="minorHAnsi" w:hAnsiTheme="minorHAnsi" w:cstheme="minorBidi"/>
-          <w:sz w:val="22"/>
-          <w:szCs w:val="22"/>
-          <w:lang w:val="pl-PL" w:eastAsia="en-US"/>
-        </w:rPr>
-        <w:t>liza</w:t>
-      </w:r>
-      <w:r>
-        <w:rPr>
-          <w:rFonts w:asciiTheme="minorHAnsi" w:eastAsiaTheme="minorHAnsi" w:hAnsiTheme="minorHAnsi" w:cstheme="minorBidi"/>
-          <w:sz w:val="22"/>
-          <w:szCs w:val="22"/>
-          <w:lang w:val="pl-PL" w:eastAsia="en-US"/>
-        </w:rPr>
-        <w:t>cyjnego.</w:t>
-      </w:r>
-    </w:p>
-    <w:p>
-      <w:pPr>
-        <w:pStyle w:val="NormalnyWeb"/>
-        <w:rPr>
-          <w:rFonts w:asciiTheme="minorHAnsi" w:eastAsiaTheme="minorHAnsi" w:hAnsiTheme="minorHAnsi" w:cstheme="minorBidi"/>
-          <w:sz w:val="22"/>
-          <w:szCs w:val="22"/>
-          <w:lang w:val="pl-PL" w:eastAsia="en-US"/>
-        </w:rPr>
-      </w:pPr>
-      <w:r>
-        <w:rPr>
-          <w:rFonts w:asciiTheme="minorHAnsi" w:eastAsiaTheme="minorHAnsi" w:hAnsiTheme="minorHAnsi" w:cstheme="minorBidi"/>
-          <w:sz w:val="22"/>
-          <w:szCs w:val="22"/>
-          <w:lang w:val="pl-PL" w:eastAsia="en-US"/>
-        </w:rPr>
-        <w:t>Uruchom Plansoft.org, kod wpisujemy w polu "kod otrzymany od dostawcy oprogramowania" oknie Pomoc&gt;Rejestracja Usługi Serwisowej</w:t>
-      </w:r>
-    </w:p>
-    <w:p>
-      <w:pPr>
-        <w:pStyle w:val="Nagwek1"/>
-      </w:pPr>
-      <w:bookmarkStart w:id="60" w:name="_Toc470583810"/>
-      <w:r>
-        <w:t>Informacje dla Zaawansowanych użytkowników</w:t>
-      </w:r>
-      <w:bookmarkEnd w:id="60"/>
-    </w:p>
-    <w:p>
-      <w:pPr>
-        <w:pStyle w:val="Nagwek2"/>
-      </w:pPr>
-      <w:bookmarkStart w:id="61" w:name="_Toc365630675"/>
-      <w:bookmarkStart w:id="62" w:name="_Toc470583811"/>
-      <w:proofErr w:type="spellStart"/>
-      <w:r>
-        <w:t>Załacznik</w:t>
-      </w:r>
-      <w:proofErr w:type="spellEnd"/>
-      <w:r>
-        <w:t xml:space="preserve"> A- Upgrade do wyższych wersji</w:t>
-      </w:r>
-      <w:bookmarkEnd w:id="61"/>
-      <w:bookmarkEnd w:id="62"/>
-      <w:r>
-        <w:t xml:space="preserve"> </w:t>
-      </w:r>
-    </w:p>
-    <w:p>
-      <w:pPr>
-        <w:pStyle w:val="Nagwek3"/>
-      </w:pPr>
-      <w:bookmarkStart w:id="63" w:name="_Toc365630676"/>
-      <w:bookmarkStart w:id="64" w:name="_Toc470583812"/>
-      <w:r>
-        <w:t>Instalacja po stronie serwera</w:t>
-      </w:r>
-      <w:bookmarkEnd w:id="63"/>
-      <w:bookmarkEnd w:id="64"/>
     </w:p>
     <w:p>
       <w:r>
@@ -10787,13 +10516,13 @@
       <w:pPr>
         <w:pStyle w:val="Nagwek3"/>
       </w:pPr>
-      <w:bookmarkStart w:id="65" w:name="_Toc365630677"/>
-      <w:bookmarkStart w:id="66" w:name="_Toc470583813"/>
+      <w:bookmarkStart w:id="56" w:name="_Toc365630677"/>
+      <w:bookmarkStart w:id="57" w:name="_Toc495184048"/>
       <w:r>
         <w:t>Instalacja na stacjach roboczych</w:t>
       </w:r>
-      <w:bookmarkEnd w:id="65"/>
-      <w:bookmarkEnd w:id="66"/>
+      <w:bookmarkEnd w:id="56"/>
+      <w:bookmarkEnd w:id="57"/>
     </w:p>
     <w:p>
       <w:r>
@@ -10848,7 +10577,6 @@
     </w:p>
     <w:p>
       <w:r>
-        <w:lastRenderedPageBreak/>
         <w:t xml:space="preserve">Jeżeli w menu nie ma polecenia Pobierz aktualizacje Plansoft.org, to prosimy o pobranie i uruchomienie pliku </w:t>
       </w:r>
     </w:p>
@@ -10866,13 +10594,13 @@
       <w:pPr>
         <w:pStyle w:val="Nagwek2"/>
       </w:pPr>
-      <w:bookmarkStart w:id="67" w:name="_Toc365630678"/>
-      <w:bookmarkStart w:id="68" w:name="_Toc470583814"/>
+      <w:bookmarkStart w:id="58" w:name="_Toc365630678"/>
+      <w:bookmarkStart w:id="59" w:name="_Toc495184049"/>
       <w:r>
         <w:t>Załącznik B - Usługi terminalowe</w:t>
       </w:r>
-      <w:bookmarkEnd w:id="67"/>
-      <w:bookmarkEnd w:id="68"/>
+      <w:bookmarkEnd w:id="58"/>
+      <w:bookmarkEnd w:id="59"/>
     </w:p>
     <w:p>
       <w:pPr>
@@ -10970,25 +10698,25 @@
           <w:rFonts w:cstheme="majorBidi"/>
         </w:rPr>
       </w:pPr>
-      <w:bookmarkStart w:id="69" w:name="_Toc365630679"/>
-      <w:bookmarkStart w:id="70" w:name="_Toc470583815"/>
+      <w:bookmarkStart w:id="60" w:name="_Toc365630679"/>
+      <w:bookmarkStart w:id="61" w:name="_Toc495184050"/>
       <w:r>
         <w:t>Załącznik C - Rozwiązywanie problemów</w:t>
       </w:r>
-      <w:bookmarkEnd w:id="69"/>
-      <w:bookmarkEnd w:id="70"/>
+      <w:bookmarkEnd w:id="60"/>
+      <w:bookmarkEnd w:id="61"/>
     </w:p>
     <w:p>
       <w:pPr>
         <w:pStyle w:val="Nagwek3"/>
       </w:pPr>
-      <w:bookmarkStart w:id="71" w:name="_Toc365630680"/>
-      <w:bookmarkStart w:id="72" w:name="_Toc470583816"/>
+      <w:bookmarkStart w:id="62" w:name="_Toc365630680"/>
+      <w:bookmarkStart w:id="63" w:name="_Toc495184051"/>
       <w:r>
         <w:t>Instalacja serwera</w:t>
       </w:r>
-      <w:bookmarkEnd w:id="71"/>
-      <w:bookmarkEnd w:id="72"/>
+      <w:bookmarkEnd w:id="62"/>
+      <w:bookmarkEnd w:id="63"/>
     </w:p>
     <w:p>
       <w:pPr>
@@ -11000,6 +10728,7 @@
         <w:pStyle w:val="Tekstpodstawowy"/>
       </w:pPr>
       <w:r>
+        <w:lastRenderedPageBreak/>
         <w:t>Na każdej wersji systemu operacyjnego można zainstalować oprogramowanie Oracle XE, mimo, że na stronie Oracle jest informacja, że nie wspiera rozwiązania pod Windows 7/8 (Oracle rekomenduje użycie płatnego serwera).</w:t>
       </w:r>
     </w:p>
@@ -11070,8 +10799,8 @@
       <w:pPr>
         <w:pStyle w:val="Nagwek2"/>
       </w:pPr>
-      <w:bookmarkStart w:id="73" w:name="_Toc365630682"/>
-      <w:bookmarkStart w:id="74" w:name="_Toc470583817"/>
+      <w:bookmarkStart w:id="64" w:name="_Toc365630682"/>
+      <w:bookmarkStart w:id="65" w:name="_Toc495184052"/>
       <w:proofErr w:type="spellStart"/>
       <w:r>
         <w:t>Załacznik</w:t>
@@ -11080,8 +10809,8 @@
       <w:r>
         <w:t xml:space="preserve"> D – Zaawansowana konfiguracja stacji roboczej</w:t>
       </w:r>
-      <w:bookmarkEnd w:id="73"/>
-      <w:bookmarkEnd w:id="74"/>
+      <w:bookmarkEnd w:id="64"/>
+      <w:bookmarkEnd w:id="65"/>
     </w:p>
     <w:p>
       <w:pPr>
@@ -11438,13 +11167,13 @@
       <w:pPr>
         <w:pStyle w:val="Nagwek2"/>
       </w:pPr>
-      <w:bookmarkStart w:id="75" w:name="_Toc365630683"/>
-      <w:bookmarkStart w:id="76" w:name="_Toc470583818"/>
+      <w:bookmarkStart w:id="66" w:name="_Toc365630683"/>
+      <w:bookmarkStart w:id="67" w:name="_Toc495184053"/>
       <w:r>
         <w:t>Załącznik E - Kilka instalacji plansoft.org w jednej bazie danych</w:t>
       </w:r>
-      <w:bookmarkEnd w:id="75"/>
-      <w:bookmarkEnd w:id="76"/>
+      <w:bookmarkEnd w:id="66"/>
+      <w:bookmarkEnd w:id="67"/>
     </w:p>
     <w:p>
       <w:r>
@@ -13980,11 +13709,11 @@
       <w:pPr>
         <w:pStyle w:val="Nagwek2"/>
       </w:pPr>
-      <w:bookmarkStart w:id="77" w:name="_Toc470583819"/>
+      <w:bookmarkStart w:id="68" w:name="_Toc495184054"/>
       <w:r>
         <w:t>Inne informacje</w:t>
       </w:r>
-      <w:bookmarkEnd w:id="77"/>
+      <w:bookmarkEnd w:id="68"/>
     </w:p>
     <w:p>
       <w:pPr>
@@ -14020,12 +13749,8 @@
       <w:r>
         <w:t>.</w:t>
       </w:r>
-    </w:p>
-    <w:p/>
-    <w:p>
-      <w:pPr>
-        <w:jc w:val="both"/>
-      </w:pPr>
+      <w:bookmarkStart w:id="69" w:name="_GoBack"/>
+      <w:bookmarkEnd w:id="69"/>
     </w:p>
     <w:sectPr>
       <w:headerReference w:type="even" r:id="rId20"/>
@@ -14835,7 +14560,7 @@
         <v:path o:extrusionok="f" gradientshapeok="t" o:connecttype="rect"/>
         <o:lock v:ext="edit" aspectratio="t"/>
       </v:shapetype>
-      <v:shape id="_x0000_i1027" type="#_x0000_t75" style="width:93.7pt;height:55.4pt" o:bullet="t">
+      <v:shape id="_x0000_i1037" type="#_x0000_t75" style="width:93.7pt;height:55.4pt" o:bullet="t">
         <v:imagedata r:id="rId1" o:title="redcrow_small"/>
       </v:shape>
     </w:pict>
@@ -15098,6 +14823,119 @@
     </w:lvl>
   </w:abstractNum>
   <w:abstractNum w:abstractNumId="2">
+    <w:nsid w:val="28EB050D"/>
+    <w:multiLevelType w:val="hybridMultilevel"/>
+    <w:tmpl w:val="D7CA0874"/>
+    <w:lvl w:ilvl="0" w:tplc="04150001">
+      <w:start w:val="1"/>
+      <w:numFmt w:val="bullet"/>
+      <w:lvlText w:val=""/>
+      <w:lvlJc w:val="left"/>
+      <w:pPr>
+        <w:ind w:left="1428" w:hanging="360"/>
+      </w:pPr>
+      <w:rPr>
+        <w:rFonts w:ascii="Symbol" w:hAnsi="Symbol" w:hint="default"/>
+      </w:rPr>
+    </w:lvl>
+    <w:lvl w:ilvl="1" w:tplc="04150003" w:tentative="1">
+      <w:start w:val="1"/>
+      <w:numFmt w:val="bullet"/>
+      <w:lvlText w:val="o"/>
+      <w:lvlJc w:val="left"/>
+      <w:pPr>
+        <w:ind w:left="2148" w:hanging="360"/>
+      </w:pPr>
+      <w:rPr>
+        <w:rFonts w:ascii="Courier New" w:hAnsi="Courier New" w:cs="Courier New" w:hint="default"/>
+      </w:rPr>
+    </w:lvl>
+    <w:lvl w:ilvl="2" w:tplc="04150005" w:tentative="1">
+      <w:start w:val="1"/>
+      <w:numFmt w:val="bullet"/>
+      <w:lvlText w:val=""/>
+      <w:lvlJc w:val="left"/>
+      <w:pPr>
+        <w:ind w:left="2868" w:hanging="360"/>
+      </w:pPr>
+      <w:rPr>
+        <w:rFonts w:ascii="Wingdings" w:hAnsi="Wingdings" w:hint="default"/>
+      </w:rPr>
+    </w:lvl>
+    <w:lvl w:ilvl="3" w:tplc="04150001" w:tentative="1">
+      <w:start w:val="1"/>
+      <w:numFmt w:val="bullet"/>
+      <w:lvlText w:val=""/>
+      <w:lvlJc w:val="left"/>
+      <w:pPr>
+        <w:ind w:left="3588" w:hanging="360"/>
+      </w:pPr>
+      <w:rPr>
+        <w:rFonts w:ascii="Symbol" w:hAnsi="Symbol" w:hint="default"/>
+      </w:rPr>
+    </w:lvl>
+    <w:lvl w:ilvl="4" w:tplc="04150003" w:tentative="1">
+      <w:start w:val="1"/>
+      <w:numFmt w:val="bullet"/>
+      <w:lvlText w:val="o"/>
+      <w:lvlJc w:val="left"/>
+      <w:pPr>
+        <w:ind w:left="4308" w:hanging="360"/>
+      </w:pPr>
+      <w:rPr>
+        <w:rFonts w:ascii="Courier New" w:hAnsi="Courier New" w:cs="Courier New" w:hint="default"/>
+      </w:rPr>
+    </w:lvl>
+    <w:lvl w:ilvl="5" w:tplc="04150005" w:tentative="1">
+      <w:start w:val="1"/>
+      <w:numFmt w:val="bullet"/>
+      <w:lvlText w:val=""/>
+      <w:lvlJc w:val="left"/>
+      <w:pPr>
+        <w:ind w:left="5028" w:hanging="360"/>
+      </w:pPr>
+      <w:rPr>
+        <w:rFonts w:ascii="Wingdings" w:hAnsi="Wingdings" w:hint="default"/>
+      </w:rPr>
+    </w:lvl>
+    <w:lvl w:ilvl="6" w:tplc="04150001" w:tentative="1">
+      <w:start w:val="1"/>
+      <w:numFmt w:val="bullet"/>
+      <w:lvlText w:val=""/>
+      <w:lvlJc w:val="left"/>
+      <w:pPr>
+        <w:ind w:left="5748" w:hanging="360"/>
+      </w:pPr>
+      <w:rPr>
+        <w:rFonts w:ascii="Symbol" w:hAnsi="Symbol" w:hint="default"/>
+      </w:rPr>
+    </w:lvl>
+    <w:lvl w:ilvl="7" w:tplc="04150003" w:tentative="1">
+      <w:start w:val="1"/>
+      <w:numFmt w:val="bullet"/>
+      <w:lvlText w:val="o"/>
+      <w:lvlJc w:val="left"/>
+      <w:pPr>
+        <w:ind w:left="6468" w:hanging="360"/>
+      </w:pPr>
+      <w:rPr>
+        <w:rFonts w:ascii="Courier New" w:hAnsi="Courier New" w:cs="Courier New" w:hint="default"/>
+      </w:rPr>
+    </w:lvl>
+    <w:lvl w:ilvl="8" w:tplc="04150005" w:tentative="1">
+      <w:start w:val="1"/>
+      <w:numFmt w:val="bullet"/>
+      <w:lvlText w:val=""/>
+      <w:lvlJc w:val="left"/>
+      <w:pPr>
+        <w:ind w:left="7188" w:hanging="360"/>
+      </w:pPr>
+      <w:rPr>
+        <w:rFonts w:ascii="Wingdings" w:hAnsi="Wingdings" w:hint="default"/>
+      </w:rPr>
+    </w:lvl>
+  </w:abstractNum>
+  <w:abstractNum w:abstractNumId="3">
     <w:nsid w:val="32FD4EEA"/>
     <w:multiLevelType w:val="singleLevel"/>
     <w:tmpl w:val="8152ACDA"/>
@@ -15118,7 +14956,7 @@
       </w:rPr>
     </w:lvl>
   </w:abstractNum>
-  <w:abstractNum w:abstractNumId="3">
+  <w:abstractNum w:abstractNumId="4">
     <w:nsid w:val="3804285D"/>
     <w:multiLevelType w:val="hybridMultilevel"/>
     <w:tmpl w:val="0D34DEE4"/>
@@ -15231,7 +15069,7 @@
       </w:pPr>
     </w:lvl>
   </w:abstractNum>
-  <w:abstractNum w:abstractNumId="4">
+  <w:abstractNum w:abstractNumId="5">
     <w:nsid w:val="3C75172A"/>
     <w:multiLevelType w:val="hybridMultilevel"/>
     <w:tmpl w:val="AF8C2496"/>
@@ -15371,7 +15209,7 @@
       </w:rPr>
     </w:lvl>
   </w:abstractNum>
-  <w:abstractNum w:abstractNumId="5">
+  <w:abstractNum w:abstractNumId="6">
     <w:nsid w:val="4A29441E"/>
     <w:multiLevelType w:val="hybridMultilevel"/>
     <w:tmpl w:val="E724CC3A"/>
@@ -15484,7 +15322,7 @@
       </w:rPr>
     </w:lvl>
   </w:abstractNum>
-  <w:abstractNum w:abstractNumId="6">
+  <w:abstractNum w:abstractNumId="7">
     <w:nsid w:val="4EA14325"/>
     <w:multiLevelType w:val="multilevel"/>
     <w:tmpl w:val="B6AEDA36"/>
@@ -15606,7 +15444,7 @@
       </w:pPr>
     </w:lvl>
   </w:abstractNum>
-  <w:abstractNum w:abstractNumId="7">
+  <w:abstractNum w:abstractNumId="8">
     <w:nsid w:val="501213CB"/>
     <w:multiLevelType w:val="hybridMultilevel"/>
     <w:tmpl w:val="1FB0E614"/>
@@ -15747,7 +15585,7 @@
       </w:rPr>
     </w:lvl>
   </w:abstractNum>
-  <w:abstractNum w:abstractNumId="8">
+  <w:abstractNum w:abstractNumId="9">
     <w:nsid w:val="5EF11ABD"/>
     <w:multiLevelType w:val="hybridMultilevel"/>
     <w:tmpl w:val="008C79D4"/>
@@ -15887,7 +15725,7 @@
       </w:rPr>
     </w:lvl>
   </w:abstractNum>
-  <w:abstractNum w:abstractNumId="9">
+  <w:abstractNum w:abstractNumId="10">
     <w:nsid w:val="63213647"/>
     <w:multiLevelType w:val="hybridMultilevel"/>
     <w:tmpl w:val="80D03DCA"/>
@@ -15976,7 +15814,7 @@
       </w:pPr>
     </w:lvl>
   </w:abstractNum>
-  <w:abstractNum w:abstractNumId="10">
+  <w:abstractNum w:abstractNumId="11">
     <w:nsid w:val="6AD52BDF"/>
     <w:multiLevelType w:val="singleLevel"/>
     <w:tmpl w:val="6C0C77D0"/>
@@ -15997,7 +15835,7 @@
       </w:rPr>
     </w:lvl>
   </w:abstractNum>
-  <w:abstractNum w:abstractNumId="11">
+  <w:abstractNum w:abstractNumId="12">
     <w:nsid w:val="6DF521E7"/>
     <w:multiLevelType w:val="singleLevel"/>
     <w:tmpl w:val="96EE9878"/>
@@ -16015,7 +15853,7 @@
       </w:pPr>
     </w:lvl>
   </w:abstractNum>
-  <w:abstractNum w:abstractNumId="12">
+  <w:abstractNum w:abstractNumId="13">
     <w:nsid w:val="7A2F1E11"/>
     <w:multiLevelType w:val="hybridMultilevel"/>
     <w:tmpl w:val="E40EAA42"/>
@@ -16132,19 +15970,19 @@
     </w:lvl>
   </w:abstractNum>
   <w:num w:numId="1">
-    <w:abstractNumId w:val="6"/>
+    <w:abstractNumId w:val="7"/>
   </w:num>
   <w:num w:numId="2">
-    <w:abstractNumId w:val="2"/>
+    <w:abstractNumId w:val="3"/>
   </w:num>
   <w:num w:numId="3">
-    <w:abstractNumId w:val="10"/>
+    <w:abstractNumId w:val="11"/>
   </w:num>
   <w:num w:numId="4">
-    <w:abstractNumId w:val="11"/>
+    <w:abstractNumId w:val="12"/>
   </w:num>
   <w:num w:numId="5">
-    <w:abstractNumId w:val="4"/>
+    <w:abstractNumId w:val="5"/>
   </w:num>
   <w:num w:numId="6">
     <w:abstractNumId w:val="0"/>
@@ -16153,28 +15991,31 @@
     <w:abstractNumId w:val="1"/>
   </w:num>
   <w:num w:numId="8">
+    <w:abstractNumId w:val="8"/>
+  </w:num>
+  <w:num w:numId="9">
     <w:abstractNumId w:val="7"/>
   </w:num>
-  <w:num w:numId="9">
+  <w:num w:numId="10">
+    <w:abstractNumId w:val="13"/>
+  </w:num>
+  <w:num w:numId="11">
+    <w:abstractNumId w:val="4"/>
+  </w:num>
+  <w:num w:numId="12">
     <w:abstractNumId w:val="6"/>
   </w:num>
-  <w:num w:numId="10">
-    <w:abstractNumId w:val="12"/>
-  </w:num>
-  <w:num w:numId="11">
-    <w:abstractNumId w:val="3"/>
-  </w:num>
-  <w:num w:numId="12">
-    <w:abstractNumId w:val="5"/>
-  </w:num>
   <w:num w:numId="13">
-    <w:abstractNumId w:val="8"/>
+    <w:abstractNumId w:val="9"/>
   </w:num>
   <w:num w:numId="14">
-    <w:abstractNumId w:val="6"/>
+    <w:abstractNumId w:val="7"/>
   </w:num>
   <w:num w:numId="15">
-    <w:abstractNumId w:val="9"/>
+    <w:abstractNumId w:val="10"/>
+  </w:num>
+  <w:num w:numId="16">
+    <w:abstractNumId w:val="2"/>
   </w:num>
 </w:numbering>
 </file>
@@ -18108,4 +17949,16 @@
   <a:objectDefaults/>
   <a:extraClrSchemeLst/>
 </a:theme>
+</file>
+
+<file path=customXml/item1.xml><?xml version="1.0" encoding="utf-8"?>
+<b:Sources xmlns:b="http://schemas.openxmlformats.org/officeDocument/2006/bibliography" xmlns="http://schemas.openxmlformats.org/officeDocument/2006/bibliography" SelectedStyle="\APA.XSL" StyleName="APA"/>
+</file>
+
+<file path=customXml/itemProps1.xml><?xml version="1.0" encoding="utf-8"?>
+<ds:datastoreItem xmlns:ds="http://schemas.openxmlformats.org/officeDocument/2006/customXml" ds:itemID="{D953DCF8-922A-4EE6-AB75-7AC1D37DA093}">
+  <ds:schemaRefs>
+    <ds:schemaRef ds:uri="http://schemas.openxmlformats.org/officeDocument/2006/bibliography"/>
+  </ds:schemaRefs>
+</ds:datastoreItem>
 </file>
</xml_diff>